<commit_message>
Ajout politique de sécurité
</commit_message>
<xml_diff>
--- a/LIVRABLE-3/Livrable 3.docx
+++ b/LIVRABLE-3/Livrable 3.docx
@@ -1,6 +1,6 @@
 
 <file path=word/document.xml><?xml version="1.0" encoding="utf-8"?>
-<w:document xmlns:wpc="http://schemas.microsoft.com/office/word/2010/wordprocessingCanvas" xmlns:cx="http://schemas.microsoft.com/office/drawing/2014/chartex" xmlns:cx1="http://schemas.microsoft.com/office/drawing/2015/9/8/chartex" xmlns:cx2="http://schemas.microsoft.com/office/drawing/2015/10/21/chartex" xmlns:cx3="http://schemas.microsoft.com/office/drawing/2016/5/9/chartex" xmlns:cx4="http://schemas.microsoft.com/office/drawing/2016/5/10/chartex" xmlns:cx5="http://schemas.microsoft.com/office/drawing/2016/5/11/chartex" xmlns:cx6="http://schemas.microsoft.com/office/drawing/2016/5/12/chartex" xmlns:cx7="http://schemas.microsoft.com/office/drawing/2016/5/13/chartex" xmlns:cx8="http://schemas.microsoft.com/office/drawing/2016/5/14/chartex" xmlns:mc="http://schemas.openxmlformats.org/markup-compatibility/2006" xmlns:aink="http://schemas.microsoft.com/office/drawing/2016/ink" xmlns:am3d="http://schemas.microsoft.com/office/drawing/2017/model3d" xmlns:o="urn:schemas-microsoft-com:office:office" xmlns:r="http://schemas.openxmlformats.org/officeDocument/2006/relationships" xmlns:m="http://schemas.openxmlformats.org/officeDocument/2006/math" xmlns:v="urn:schemas-microsoft-com:vml" xmlns:wp14="http://schemas.microsoft.com/office/word/2010/wordprocessingDrawing" xmlns:wp="http://schemas.openxmlformats.org/drawingml/2006/wordprocessingDrawing" xmlns:w10="urn:schemas-microsoft-com:office:word" xmlns:w="http://schemas.openxmlformats.org/wordprocessingml/2006/main" xmlns:w14="http://schemas.microsoft.com/office/word/2010/wordml" xmlns:w15="http://schemas.microsoft.com/office/word/2012/wordml" xmlns:w16cid="http://schemas.microsoft.com/office/word/2016/wordml/cid" xmlns:w16se="http://schemas.microsoft.com/office/word/2015/wordml/symex" xmlns:wpg="http://schemas.microsoft.com/office/word/2010/wordprocessingGroup" xmlns:wpi="http://schemas.microsoft.com/office/word/2010/wordprocessingInk" xmlns:wne="http://schemas.microsoft.com/office/word/2006/wordml" xmlns:wps="http://schemas.microsoft.com/office/word/2010/wordprocessingShape" mc:Ignorable="w14 w15 w16se w16cid wp14">
+<w:document xmlns:wpc="http://schemas.microsoft.com/office/word/2010/wordprocessingCanvas" xmlns:cx="http://schemas.microsoft.com/office/drawing/2014/chartex" xmlns:cx1="http://schemas.microsoft.com/office/drawing/2015/9/8/chartex" xmlns:cx2="http://schemas.microsoft.com/office/drawing/2015/10/21/chartex" xmlns:cx3="http://schemas.microsoft.com/office/drawing/2016/5/9/chartex" xmlns:cx4="http://schemas.microsoft.com/office/drawing/2016/5/10/chartex" xmlns:cx5="http://schemas.microsoft.com/office/drawing/2016/5/11/chartex" xmlns:cx6="http://schemas.microsoft.com/office/drawing/2016/5/12/chartex" xmlns:cx7="http://schemas.microsoft.com/office/drawing/2016/5/13/chartex" xmlns:cx8="http://schemas.microsoft.com/office/drawing/2016/5/14/chartex" xmlns:mc="http://schemas.openxmlformats.org/markup-compatibility/2006" xmlns:aink="http://schemas.microsoft.com/office/drawing/2016/ink" xmlns:am3d="http://schemas.microsoft.com/office/drawing/2017/model3d" xmlns:o="urn:schemas-microsoft-com:office:office" xmlns:r="http://schemas.openxmlformats.org/officeDocument/2006/relationships" xmlns:m="http://schemas.openxmlformats.org/officeDocument/2006/math" xmlns:v="urn:schemas-microsoft-com:vml" xmlns:wp14="http://schemas.microsoft.com/office/word/2010/wordprocessingDrawing" xmlns:wp="http://schemas.openxmlformats.org/drawingml/2006/wordprocessingDrawing" xmlns:w10="urn:schemas-microsoft-com:office:word" xmlns:w="http://schemas.openxmlformats.org/wordprocessingml/2006/main" xmlns:w14="http://schemas.microsoft.com/office/word/2010/wordml" xmlns:w15="http://schemas.microsoft.com/office/word/2012/wordml" xmlns:w16cex="http://schemas.microsoft.com/office/word/2018/wordml/cex" xmlns:w16cid="http://schemas.microsoft.com/office/word/2016/wordml/cid" xmlns:w16="http://schemas.microsoft.com/office/word/2018/wordml" xmlns:w16se="http://schemas.microsoft.com/office/word/2015/wordml/symex" xmlns:wpg="http://schemas.microsoft.com/office/word/2010/wordprocessingGroup" xmlns:wpi="http://schemas.microsoft.com/office/word/2010/wordprocessingInk" xmlns:wne="http://schemas.microsoft.com/office/word/2006/wordml" xmlns:wps="http://schemas.microsoft.com/office/word/2010/wordprocessingShape" mc:Ignorable="w14 w15 w16se w16cid w16 w16cex wp14">
   <w:body>
     <w:p>
       <w:pPr>
@@ -184,7 +184,7 @@
                 <v:stroke joinstyle="miter"/>
                 <v:path gradientshapeok="t" o:connecttype="rect"/>
               </v:shapetype>
-              <v:shape id="officeArt object" o:spid="_x0000_s1026" type="#_x0000_t202" style="position:absolute;margin-left:438.65pt;margin-top:631.8pt;width:269.65pt;height:176.35pt;z-index:251663360;visibility:visible;mso-wrap-style:square;mso-width-percent:0;mso-height-percent:0;mso-wrap-distance-left:12pt;mso-wrap-distance-top:12pt;mso-wrap-distance-right:12pt;mso-wrap-distance-bottom:12pt;mso-position-horizontal:absolute;mso-position-horizontal-relative:page;mso-position-vertical:absolute;mso-position-vertical-relative:page;mso-width-percent:0;mso-height-percent:0;mso-width-relative:margin;mso-height-relative:margin;v-text-anchor:top" wrapcoords="0 0 21600 0 21600 21600 0 21600 0 0" o:gfxdata="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" filled="f" stroked="f" strokeweight="1pt">
+              <v:shape id="officeArt object" o:spid="_x0000_s1026" type="#_x0000_t202" style="position:absolute;margin-left:438.65pt;margin-top:631.8pt;width:269.65pt;height:176.35pt;z-index:251663360;visibility:visible;mso-wrap-style:square;mso-width-percent:0;mso-height-percent:0;mso-wrap-distance-left:12pt;mso-wrap-distance-top:12pt;mso-wrap-distance-right:12pt;mso-wrap-distance-bottom:12pt;mso-position-horizontal:absolute;mso-position-horizontal-relative:page;mso-position-vertical:absolute;mso-position-vertical-relative:page;mso-width-percent:0;mso-height-percent:0;mso-width-relative:margin;mso-height-relative:margin;v-text-anchor:top" wrapcoords="0 0 21600 0 21600 21600 0 21600 0 0" o:gfxdata="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" filled="f" stroked="f" strokeweight="1pt">
                 <v:stroke miterlimit="4"/>
                 <v:textbox inset="4pt,4pt,4pt,4pt">
                   <w:txbxContent>
@@ -362,8 +362,21 @@
                                 <w:szCs w:val="56"/>
                                 <w:lang w:val="fr-FR"/>
                               </w:rPr>
-                              <w:t>Projet Madera</w:t>
+                              <w:t xml:space="preserve">Projet </w:t>
                             </w:r>
+                            <w:proofErr w:type="spellStart"/>
+                            <w:r>
+                              <w:rPr>
+                                <w:rFonts w:ascii="Source Sans Pro" w:hAnsi="Source Sans Pro"/>
+                                <w:b/>
+                                <w:color w:val="FFFFFF" w:themeColor="background1"/>
+                                <w:sz w:val="56"/>
+                                <w:szCs w:val="56"/>
+                                <w:lang w:val="fr-FR"/>
+                              </w:rPr>
+                              <w:t>Madera</w:t>
+                            </w:r>
+                            <w:proofErr w:type="spellEnd"/>
                           </w:p>
                           <w:p>
                             <w:pPr>
@@ -418,7 +431,7 @@
           </mc:Choice>
           <mc:Fallback>
             <w:pict>
-              <v:shape w14:anchorId="4BF3779F" id="_x0000_s1027" type="#_x0000_t202" style="position:absolute;margin-left:62.5pt;margin-top:409.6pt;width:442pt;height:117.5pt;z-index:251660288;visibility:visible;mso-wrap-style:square;mso-height-percent:0;mso-wrap-distance-left:12pt;mso-wrap-distance-top:12pt;mso-wrap-distance-right:12pt;mso-wrap-distance-bottom:12pt;mso-position-horizontal:absolute;mso-position-horizontal-relative:page;mso-position-vertical:absolute;mso-position-vertical-relative:page;mso-height-percent:0;mso-height-relative:margin;v-text-anchor:top" o:gfxdata="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" filled="f" stroked="f" strokeweight="1pt">
+              <v:shape w14:anchorId="4BF3779F" id="_x0000_s1027" type="#_x0000_t202" style="position:absolute;margin-left:62.5pt;margin-top:409.6pt;width:442pt;height:117.5pt;z-index:251660288;visibility:visible;mso-wrap-style:square;mso-height-percent:0;mso-wrap-distance-left:12pt;mso-wrap-distance-top:12pt;mso-wrap-distance-right:12pt;mso-wrap-distance-bottom:12pt;mso-position-horizontal:absolute;mso-position-horizontal-relative:page;mso-position-vertical:absolute;mso-position-vertical-relative:page;mso-height-percent:0;mso-height-relative:margin;v-text-anchor:top" o:gfxdata="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" filled="f" stroked="f" strokeweight="1pt">
                 <v:stroke miterlimit="4"/>
                 <v:textbox inset="4pt,4pt,4pt,4pt">
                   <w:txbxContent>
@@ -443,8 +456,21 @@
                           <w:szCs w:val="56"/>
                           <w:lang w:val="fr-FR"/>
                         </w:rPr>
-                        <w:t>Projet Madera</w:t>
+                        <w:t xml:space="preserve">Projet </w:t>
                       </w:r>
+                      <w:proofErr w:type="spellStart"/>
+                      <w:r>
+                        <w:rPr>
+                          <w:rFonts w:ascii="Source Sans Pro" w:hAnsi="Source Sans Pro"/>
+                          <w:b/>
+                          <w:color w:val="FFFFFF" w:themeColor="background1"/>
+                          <w:sz w:val="56"/>
+                          <w:szCs w:val="56"/>
+                          <w:lang w:val="fr-FR"/>
+                        </w:rPr>
+                        <w:t>Madera</w:t>
+                      </w:r>
+                      <w:proofErr w:type="spellEnd"/>
                     </w:p>
                     <w:p>
                       <w:pPr>
@@ -720,7 +746,7 @@
           </mc:Choice>
           <mc:Fallback>
             <w:pict>
-              <v:shape w14:anchorId="47CCF539" id="_x0000_s1028" type="#_x0000_t202" style="position:absolute;margin-left:13.3pt;margin-top:48.65pt;width:473.5pt;height:55.25pt;z-index:251661312;visibility:visible;mso-wrap-style:square;mso-width-percent:0;mso-height-percent:0;mso-wrap-distance-left:12pt;mso-wrap-distance-top:12pt;mso-wrap-distance-right:12pt;mso-wrap-distance-bottom:12pt;mso-position-horizontal:absolute;mso-position-horizontal-relative:page;mso-position-vertical:absolute;mso-position-vertical-relative:page;mso-width-percent:0;mso-height-percent:0;mso-width-relative:margin;mso-height-relative:margin;v-text-anchor:top" wrapcoords="0 0 21600 0 21600 21600 0 21600 0 0" o:gfxdata="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" filled="f" stroked="f" strokeweight="1pt">
+              <v:shape w14:anchorId="47CCF539" id="_x0000_s1028" type="#_x0000_t202" style="position:absolute;margin-left:13.3pt;margin-top:48.65pt;width:473.5pt;height:55.25pt;z-index:251661312;visibility:visible;mso-wrap-style:square;mso-width-percent:0;mso-height-percent:0;mso-wrap-distance-left:12pt;mso-wrap-distance-top:12pt;mso-wrap-distance-right:12pt;mso-wrap-distance-bottom:12pt;mso-position-horizontal:absolute;mso-position-horizontal-relative:page;mso-position-vertical:absolute;mso-position-vertical-relative:page;mso-width-percent:0;mso-height-percent:0;mso-width-relative:margin;mso-height-relative:margin;v-text-anchor:top" wrapcoords="0 0 21600 0 21600 21600 0 21600 0 0" o:gfxdata="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" filled="f" stroked="f" strokeweight="1pt">
                 <v:stroke miterlimit="4"/>
                 <v:textbox inset="4pt,4pt,4pt,4pt">
                   <w:txbxContent>
@@ -768,12 +794,22 @@
           </mc:Fallback>
         </mc:AlternateContent>
       </w:r>
+      <w:proofErr w:type="spellStart"/>
       <w:r>
         <w:t>qqqqq</w:t>
       </w:r>
+      <w:proofErr w:type="spellEnd"/>
     </w:p>
     <w:sdt>
       <w:sdtPr>
+        <w:rPr>
+          <w:rFonts w:asciiTheme="minorHAnsi" w:eastAsiaTheme="minorHAnsi" w:hAnsiTheme="minorHAnsi" w:cstheme="minorBidi"/>
+          <w:b w:val="0"/>
+          <w:color w:val="auto"/>
+          <w:sz w:val="22"/>
+          <w:szCs w:val="22"/>
+          <w:lang w:eastAsia="en-US"/>
+        </w:rPr>
         <w:id w:val="375521311"/>
         <w:docPartObj>
           <w:docPartGallery w:val="Table of Contents"/>
@@ -782,12 +818,7 @@
       </w:sdtPr>
       <w:sdtEndPr>
         <w:rPr>
-          <w:rFonts w:asciiTheme="minorHAnsi" w:eastAsiaTheme="minorHAnsi" w:hAnsiTheme="minorHAnsi" w:cstheme="minorBidi"/>
           <w:bCs/>
-          <w:color w:val="auto"/>
-          <w:sz w:val="22"/>
-          <w:szCs w:val="22"/>
-          <w:lang w:eastAsia="en-US"/>
         </w:rPr>
       </w:sdtEndPr>
       <w:sdtContent>
@@ -1384,6 +1415,7 @@
       <w:pPr>
         <w:pStyle w:val="Titre2"/>
       </w:pPr>
+      <w:proofErr w:type="spellStart"/>
       <w:r>
         <w:t>Sym</w:t>
       </w:r>
@@ -1391,14 +1423,23 @@
         <w:t>f</w:t>
       </w:r>
       <w:r>
-        <w:t>ony plutôt que C#</w:t>
+        <w:t>ony</w:t>
+      </w:r>
+      <w:proofErr w:type="spellEnd"/>
+      <w:r>
+        <w:t xml:space="preserve"> plutôt que C#</w:t>
       </w:r>
     </w:p>
     <w:p/>
     <w:p>
       <w:r>
-        <w:t>Pour mener à bien notre projet fil rouge nous avons choisi de plutôt nous orienter dans la technologie de Symfony</w:t>
-      </w:r>
+        <w:t xml:space="preserve">Pour mener à bien notre projet fil rouge nous avons choisi de plutôt nous orienter dans la technologie de </w:t>
+      </w:r>
+      <w:proofErr w:type="spellStart"/>
+      <w:r>
+        <w:t>Symfony</w:t>
+      </w:r>
+      <w:proofErr w:type="spellEnd"/>
     </w:p>
     <w:p/>
     <w:p>
@@ -1418,7 +1459,15 @@
         </w:numPr>
       </w:pPr>
       <w:r>
-        <w:t>Client léger : en effet en termes d’utilisation un client léger sera plus performant qu’un client lourd, les temps de réponses seront plus courts. Etant une application qui sera mené à être utilisé sur une tablette, plus l’outil sera rapide plus l’expérience utilisateur sera meilleur.</w:t>
+        <w:t xml:space="preserve">Client léger : en effet en termes d’utilisation un client léger sera plus performant qu’un client lourd, les temps de réponses seront plus courts. </w:t>
+      </w:r>
+      <w:proofErr w:type="spellStart"/>
+      <w:r>
+        <w:t>Etant</w:t>
+      </w:r>
+      <w:proofErr w:type="spellEnd"/>
+      <w:r>
+        <w:t xml:space="preserve"> une application qui sera mené à être utilisé sur une tablette, plus l’outil sera rapide plus l’expérience utilisateur sera meilleur.</w:t>
       </w:r>
     </w:p>
     <w:p>
@@ -1435,13 +1484,26 @@
         </w:numPr>
       </w:pPr>
       <w:r>
-        <w:t>Compétences : en vue du temps qui nous est consacré et du coût que cela engendre, l’équipe à plus de compétences dans le domaine de Symfony</w:t>
-      </w:r>
+        <w:t xml:space="preserve">Compétences : en vue du temps qui nous est consacré et du coût que cela engendre, l’équipe à plus de compétences dans le domaine de </w:t>
+      </w:r>
+      <w:proofErr w:type="spellStart"/>
+      <w:r>
+        <w:t>Symfony</w:t>
+      </w:r>
+      <w:proofErr w:type="spellEnd"/>
       <w:r>
         <w:t xml:space="preserve"> (Présent dans notre tableau de gestion des risques)</w:t>
       </w:r>
       <w:r>
-        <w:t>, et nous avons trouvé une solution pour obtenir un client offline (cause pour laquelle nous avions choisi C# auparavant). Si nous voulons respecter le cahier des charges, le planning prédéfinit ainsi que le budget fourni nous devons changer de technologie. Nous sommes dans une méthode de gestion de projet Agile Scrum ce qui fait que cela nous permet de nous adapter très facilement à ce changement (conduite du changement)</w:t>
+        <w:t xml:space="preserve">, et nous avons trouvé une solution pour obtenir un client offline (cause pour laquelle nous avions choisi C# auparavant). Si nous voulons respecter le cahier des charges, le planning prédéfinit ainsi que le budget fourni nous devons changer de technologie. Nous sommes dans une méthode de gestion de projet Agile </w:t>
+      </w:r>
+      <w:proofErr w:type="spellStart"/>
+      <w:r>
+        <w:t>Scrum</w:t>
+      </w:r>
+      <w:proofErr w:type="spellEnd"/>
+      <w:r>
+        <w:t xml:space="preserve"> ce qui fait que cela nous permet de nous adapter très facilement à ce changement (conduite du changement)</w:t>
       </w:r>
     </w:p>
     <w:p>
@@ -1465,14 +1527,13 @@
           <w:numId w:val="2"/>
         </w:numPr>
       </w:pPr>
-      <w:r>
-        <w:t xml:space="preserve">PHPStorm sera utilisé comme IDE afin de réaliser ce projet, c’est un logiciel très performant dans ce domaine et il possède une communauté très élevée ce qui nous a </w:t>
-      </w:r>
-      <w:r>
-        <w:t>permis</w:t>
-      </w:r>
-      <w:r>
-        <w:t xml:space="preserve"> de choisir cet outil</w:t>
+      <w:proofErr w:type="spellStart"/>
+      <w:r>
+        <w:t>PHPStorm</w:t>
+      </w:r>
+      <w:proofErr w:type="spellEnd"/>
+      <w:r>
+        <w:t xml:space="preserve"> sera utilisé comme IDE afin de réaliser ce projet, c’est un logiciel très performant dans ce domaine et il possède une communauté très élevée ce qui nous a permis de choisir cet outil</w:t>
       </w:r>
     </w:p>
     <w:p>
@@ -1484,13 +1545,7 @@
         </w:numPr>
       </w:pPr>
       <w:r>
-        <w:t xml:space="preserve">Visual studio Code a été choisi pour la partie Front-End afin de réaliser notre interface, elle sera </w:t>
-      </w:r>
-      <w:r>
-        <w:t>développée</w:t>
-      </w:r>
-      <w:r>
-        <w:t xml:space="preserve"> en HTML/CSS/JS</w:t>
+        <w:t>Visual studio Code a été choisi pour la partie Front-End afin de réaliser notre interface, elle sera développée en HTML/CSS/JS</w:t>
       </w:r>
     </w:p>
     <w:p>
@@ -1599,7 +1654,23 @@
     </w:p>
     <w:p>
       <w:r>
-        <w:t>Afin de mener à bien ce projet nous avons utiliser le logiciel de gestion de projet « Wrike », qui est lui très performant dans le domaine de l’agilité et également de l’organisation des tâches à attribuer.</w:t>
+        <w:t xml:space="preserve">Afin de mener à bien ce projet nous avons </w:t>
+      </w:r>
+      <w:proofErr w:type="spellStart"/>
+      <w:r>
+        <w:t>utiliser</w:t>
+      </w:r>
+      <w:proofErr w:type="spellEnd"/>
+      <w:r>
+        <w:t xml:space="preserve"> le logiciel de gestion de projet « </w:t>
+      </w:r>
+      <w:proofErr w:type="spellStart"/>
+      <w:r>
+        <w:t>Wrike</w:t>
+      </w:r>
+      <w:proofErr w:type="spellEnd"/>
+      <w:r>
+        <w:t> », qui est lui très performant dans le domaine de l’agilité et également de l’organisation des tâches à attribuer.</w:t>
       </w:r>
       <w:r>
         <w:t xml:space="preserve"> </w:t>
@@ -1615,12 +1686,68 @@
     </w:p>
     <w:p>
       <w:r>
-        <w:t>Pour commencer le Product Owner a réalisé un backlog composé de « User Story » et également alimenté avec des « Technical Storys » rédigé par le Scrum Master</w:t>
+        <w:t xml:space="preserve">Pour commencer le Product </w:t>
+      </w:r>
+      <w:proofErr w:type="spellStart"/>
+      <w:r>
+        <w:t>Owner</w:t>
+      </w:r>
+      <w:proofErr w:type="spellEnd"/>
+      <w:r>
+        <w:t xml:space="preserve"> a réalisé un </w:t>
+      </w:r>
+      <w:proofErr w:type="spellStart"/>
+      <w:r>
+        <w:t>backlog</w:t>
+      </w:r>
+      <w:proofErr w:type="spellEnd"/>
+      <w:r>
+        <w:t xml:space="preserve"> composé de « User Story » et également alimenté avec des « </w:t>
+      </w:r>
+      <w:proofErr w:type="spellStart"/>
+      <w:r>
+        <w:t>Technical</w:t>
+      </w:r>
+      <w:proofErr w:type="spellEnd"/>
+      <w:r>
+        <w:t xml:space="preserve"> </w:t>
+      </w:r>
+      <w:proofErr w:type="spellStart"/>
+      <w:r>
+        <w:t>Storys</w:t>
+      </w:r>
+      <w:proofErr w:type="spellEnd"/>
+      <w:r>
+        <w:t xml:space="preserve"> » rédigé par le </w:t>
+      </w:r>
+      <w:proofErr w:type="spellStart"/>
+      <w:r>
+        <w:t>Scrum</w:t>
+      </w:r>
+      <w:proofErr w:type="spellEnd"/>
+      <w:r>
+        <w:t xml:space="preserve"> Master</w:t>
       </w:r>
     </w:p>
     <w:p>
       <w:r>
-        <w:t>Nous avions pour but dans ce livrable de livrer une application allant jusqu’à la création d’un devis, en conséquence nous avons réalisé un « Sprint Backlog » qui fu ensuite débattu en compagnie du client lors d’un « Poker Planning »</w:t>
+        <w:t xml:space="preserve">Nous avions pour but dans ce livrable de livrer une application allant jusqu’à la création d’un devis, en conséquence nous avons réalisé un « Sprint </w:t>
+      </w:r>
+      <w:proofErr w:type="spellStart"/>
+      <w:r>
+        <w:t>Backlog</w:t>
+      </w:r>
+      <w:proofErr w:type="spellEnd"/>
+      <w:r>
+        <w:t xml:space="preserve"> » qui </w:t>
+      </w:r>
+      <w:proofErr w:type="spellStart"/>
+      <w:r>
+        <w:t>fu</w:t>
+      </w:r>
+      <w:proofErr w:type="spellEnd"/>
+      <w:r>
+        <w:t xml:space="preserve"> ensuite débattu en compagnie du client lors d’un « Poker Planning »</w:t>
       </w:r>
     </w:p>
     <w:p>
@@ -2086,14 +2213,21 @@
       <w:pPr>
         <w:pStyle w:val="Titre2"/>
       </w:pPr>
+      <w:proofErr w:type="spellStart"/>
       <w:r>
         <w:t>BackLog</w:t>
       </w:r>
+      <w:proofErr w:type="spellEnd"/>
     </w:p>
     <w:p>
       <w:r>
-        <w:t>Liste des tâches restantes dans le backlog</w:t>
-      </w:r>
+        <w:t xml:space="preserve">Liste des tâches restantes dans le </w:t>
+      </w:r>
+      <w:proofErr w:type="spellStart"/>
+      <w:r>
+        <w:t>backlog</w:t>
+      </w:r>
+      <w:proofErr w:type="spellEnd"/>
     </w:p>
     <w:tbl>
       <w:tblPr>
@@ -2582,10 +2716,2903 @@
     </w:p>
     <w:p>
       <w:pPr>
+        <w:autoSpaceDE w:val="0"/>
+        <w:autoSpaceDN w:val="0"/>
+        <w:adjustRightInd w:val="0"/>
+        <w:spacing w:after="0" w:line="240" w:lineRule="auto"/>
+        <w:jc w:val="both"/>
+        <w:rPr>
+          <w:rFonts w:cstheme="minorHAnsi"/>
+          <w:color w:val="000000"/>
+        </w:rPr>
+      </w:pPr>
+      <w:r>
+        <w:rPr>
+          <w:rFonts w:cstheme="minorHAnsi"/>
+          <w:color w:val="000000"/>
+        </w:rPr>
+        <w:t xml:space="preserve">Bien que l’application puisse être utilisé sans connexion internet, il faut prévoir une politique de sécurisation vis-à-vis de son utilisation que ce soit en synchronisation via internet ou en </w:t>
+      </w:r>
+      <w:r>
+        <w:rPr>
+          <w:rFonts w:cstheme="minorHAnsi"/>
+          <w:color w:val="000000"/>
+        </w:rPr>
+        <w:t>utilisation hors</w:t>
+      </w:r>
+      <w:r>
+        <w:rPr>
+          <w:rFonts w:cstheme="minorHAnsi"/>
+          <w:color w:val="000000"/>
+        </w:rPr>
+        <w:t>-ligne ainsi que de son développement afin de garantir la sécurité des données et éviter toute faille de sécurité.</w:t>
+      </w:r>
+    </w:p>
+    <w:p>
+      <w:pPr>
+        <w:autoSpaceDE w:val="0"/>
+        <w:autoSpaceDN w:val="0"/>
+        <w:adjustRightInd w:val="0"/>
+        <w:spacing w:after="0" w:line="240" w:lineRule="auto"/>
+        <w:jc w:val="both"/>
+        <w:rPr>
+          <w:rFonts w:cstheme="minorHAnsi"/>
+          <w:color w:val="000000"/>
+        </w:rPr>
+      </w:pPr>
+    </w:p>
+    <w:p>
+      <w:pPr>
+        <w:autoSpaceDE w:val="0"/>
+        <w:autoSpaceDN w:val="0"/>
+        <w:adjustRightInd w:val="0"/>
+        <w:spacing w:after="0" w:line="240" w:lineRule="auto"/>
+        <w:jc w:val="both"/>
+        <w:rPr>
+          <w:rFonts w:cstheme="minorHAnsi"/>
+          <w:color w:val="2F5496" w:themeColor="accent1" w:themeShade="BF"/>
+          <w:u w:val="single" w:color="000000"/>
+        </w:rPr>
+      </w:pPr>
+      <w:r>
+        <w:rPr>
+          <w:rFonts w:cstheme="minorHAnsi"/>
+          <w:color w:val="2F5496" w:themeColor="accent1" w:themeShade="BF"/>
+          <w:u w:val="single" w:color="000000"/>
+        </w:rPr>
+        <w:t>Matériel</w:t>
+      </w:r>
+      <w:r>
+        <w:rPr>
+          <w:rFonts w:cstheme="minorHAnsi"/>
+          <w:color w:val="2F5496" w:themeColor="accent1" w:themeShade="BF"/>
+        </w:rPr>
+        <w:t xml:space="preserve"> :</w:t>
+      </w:r>
+    </w:p>
+    <w:p>
+      <w:pPr>
+        <w:numPr>
+          <w:ilvl w:val="0"/>
+          <w:numId w:val="3"/>
+        </w:numPr>
+        <w:tabs>
+          <w:tab w:val="left" w:pos="20"/>
+          <w:tab w:val="left" w:pos="220"/>
+        </w:tabs>
+        <w:autoSpaceDE w:val="0"/>
+        <w:autoSpaceDN w:val="0"/>
+        <w:adjustRightInd w:val="0"/>
+        <w:spacing w:after="0" w:line="240" w:lineRule="auto"/>
+        <w:ind w:left="220" w:hanging="220"/>
+        <w:jc w:val="both"/>
+        <w:rPr>
+          <w:rFonts w:cstheme="minorHAnsi"/>
+          <w:color w:val="000000"/>
+          <w:u w:color="000000"/>
+        </w:rPr>
+      </w:pPr>
+      <w:r>
+        <w:rPr>
+          <w:rFonts w:cstheme="minorHAnsi"/>
+          <w:b/>
+          <w:bCs/>
+          <w:color w:val="000000"/>
+          <w:u w:color="000000"/>
+        </w:rPr>
+        <w:t xml:space="preserve">L’application sera </w:t>
+      </w:r>
+      <w:r>
+        <w:rPr>
+          <w:rFonts w:cstheme="minorHAnsi"/>
+          <w:b/>
+          <w:bCs/>
+          <w:color w:val="000000"/>
+          <w:u w:color="000000"/>
+        </w:rPr>
+        <w:t>fournie</w:t>
+      </w:r>
+      <w:r>
+        <w:rPr>
+          <w:rFonts w:cstheme="minorHAnsi"/>
+          <w:b/>
+          <w:bCs/>
+          <w:color w:val="000000"/>
+          <w:u w:color="000000"/>
+        </w:rPr>
+        <w:t xml:space="preserve"> pour </w:t>
+      </w:r>
+      <w:r>
+        <w:rPr>
+          <w:rFonts w:cstheme="minorHAnsi"/>
+          <w:b/>
+          <w:bCs/>
+          <w:color w:val="000000"/>
+          <w:u w:color="000000"/>
+        </w:rPr>
+        <w:t>des appareils prévus</w:t>
+      </w:r>
+      <w:r>
+        <w:rPr>
+          <w:rFonts w:cstheme="minorHAnsi"/>
+          <w:b/>
+          <w:bCs/>
+          <w:color w:val="000000"/>
+          <w:u w:color="000000"/>
+        </w:rPr>
+        <w:t xml:space="preserve"> uniquement à </w:t>
+      </w:r>
+      <w:r>
+        <w:rPr>
+          <w:rFonts w:cstheme="minorHAnsi"/>
+          <w:b/>
+          <w:bCs/>
+          <w:color w:val="000000"/>
+          <w:u w:color="000000"/>
+        </w:rPr>
+        <w:t>une utilisation professionnelle</w:t>
+      </w:r>
+      <w:r>
+        <w:rPr>
+          <w:rFonts w:cstheme="minorHAnsi"/>
+          <w:b/>
+          <w:bCs/>
+          <w:color w:val="000000"/>
+          <w:u w:color="000000"/>
+        </w:rPr>
+        <w:t xml:space="preserve"> </w:t>
+      </w:r>
+      <w:r>
+        <w:rPr>
+          <w:rFonts w:cstheme="minorHAnsi"/>
+          <w:color w:val="000000"/>
+          <w:u w:color="000000"/>
+        </w:rPr>
+        <w:t xml:space="preserve">afin de garantir </w:t>
+      </w:r>
+      <w:r>
+        <w:rPr>
+          <w:rFonts w:cstheme="minorHAnsi"/>
+          <w:color w:val="000000"/>
+          <w:u w:color="000000"/>
+        </w:rPr>
+        <w:t>une meilleure sécurité</w:t>
+      </w:r>
+      <w:r>
+        <w:rPr>
+          <w:rFonts w:cstheme="minorHAnsi"/>
+          <w:color w:val="000000"/>
+          <w:u w:color="000000"/>
+        </w:rPr>
+        <w:t>.</w:t>
+      </w:r>
+    </w:p>
+    <w:p>
+      <w:pPr>
+        <w:numPr>
+          <w:ilvl w:val="0"/>
+          <w:numId w:val="3"/>
+        </w:numPr>
+        <w:tabs>
+          <w:tab w:val="left" w:pos="20"/>
+          <w:tab w:val="left" w:pos="220"/>
+        </w:tabs>
+        <w:autoSpaceDE w:val="0"/>
+        <w:autoSpaceDN w:val="0"/>
+        <w:adjustRightInd w:val="0"/>
+        <w:spacing w:after="0" w:line="240" w:lineRule="auto"/>
+        <w:ind w:left="220" w:hanging="220"/>
+        <w:jc w:val="both"/>
+        <w:rPr>
+          <w:rFonts w:cstheme="minorHAnsi"/>
+          <w:color w:val="000000"/>
+          <w:u w:color="000000"/>
+        </w:rPr>
+      </w:pPr>
+      <w:r>
+        <w:rPr>
+          <w:rFonts w:cstheme="minorHAnsi"/>
+          <w:b/>
+          <w:bCs/>
+          <w:color w:val="000000"/>
+          <w:u w:color="000000"/>
+        </w:rPr>
+        <w:t xml:space="preserve">Si un serveur est présent </w:t>
+      </w:r>
+      <w:r>
+        <w:rPr>
+          <w:rFonts w:cstheme="minorHAnsi"/>
+          <w:color w:val="000000"/>
+          <w:u w:color="000000"/>
+        </w:rPr>
+        <w:t>pour la sauvegarde des données, l’</w:t>
+      </w:r>
+      <w:r>
+        <w:rPr>
+          <w:rFonts w:cstheme="minorHAnsi"/>
+          <w:b/>
+          <w:bCs/>
+          <w:color w:val="000000"/>
+          <w:u w:color="000000"/>
+        </w:rPr>
+        <w:t>entreprise cliente doit garantir</w:t>
+      </w:r>
+      <w:r>
+        <w:rPr>
+          <w:rFonts w:cstheme="minorHAnsi"/>
+          <w:color w:val="000000"/>
+          <w:u w:color="000000"/>
+        </w:rPr>
+        <w:t xml:space="preserve"> :</w:t>
+      </w:r>
+    </w:p>
+    <w:p>
+      <w:pPr>
+        <w:numPr>
+          <w:ilvl w:val="1"/>
+          <w:numId w:val="3"/>
+        </w:numPr>
+        <w:tabs>
+          <w:tab w:val="left" w:pos="240"/>
+          <w:tab w:val="left" w:pos="460"/>
+        </w:tabs>
+        <w:autoSpaceDE w:val="0"/>
+        <w:autoSpaceDN w:val="0"/>
+        <w:adjustRightInd w:val="0"/>
+        <w:spacing w:after="0" w:line="240" w:lineRule="auto"/>
+        <w:ind w:left="460" w:hanging="460"/>
+        <w:jc w:val="both"/>
+        <w:rPr>
+          <w:rFonts w:cstheme="minorHAnsi"/>
+          <w:color w:val="000000"/>
+          <w:u w:color="000000"/>
+        </w:rPr>
+      </w:pPr>
+      <w:r>
+        <w:rPr>
+          <w:rFonts w:cstheme="minorHAnsi"/>
+          <w:color w:val="000000"/>
+          <w:u w:color="000000"/>
+        </w:rPr>
+        <w:t xml:space="preserve"> </w:t>
+      </w:r>
+      <w:r>
+        <w:rPr>
+          <w:rFonts w:cstheme="minorHAnsi"/>
+          <w:b/>
+          <w:bCs/>
+          <w:color w:val="000000"/>
+          <w:u w:color="000000"/>
+        </w:rPr>
+        <w:t>L’alimentation</w:t>
+      </w:r>
+      <w:r>
+        <w:rPr>
+          <w:rFonts w:cstheme="minorHAnsi"/>
+          <w:b/>
+          <w:bCs/>
+          <w:color w:val="000000"/>
+          <w:u w:color="000000"/>
+        </w:rPr>
+        <w:t xml:space="preserve"> électrique continue</w:t>
+      </w:r>
+      <w:r>
+        <w:rPr>
+          <w:rFonts w:cstheme="minorHAnsi"/>
+          <w:color w:val="000000"/>
+          <w:u w:color="000000"/>
+        </w:rPr>
+        <w:t>.</w:t>
+      </w:r>
+    </w:p>
+    <w:p>
+      <w:pPr>
+        <w:numPr>
+          <w:ilvl w:val="1"/>
+          <w:numId w:val="3"/>
+        </w:numPr>
+        <w:tabs>
+          <w:tab w:val="left" w:pos="240"/>
+          <w:tab w:val="left" w:pos="460"/>
+        </w:tabs>
+        <w:autoSpaceDE w:val="0"/>
+        <w:autoSpaceDN w:val="0"/>
+        <w:adjustRightInd w:val="0"/>
+        <w:spacing w:after="0" w:line="240" w:lineRule="auto"/>
+        <w:ind w:left="460" w:hanging="460"/>
+        <w:jc w:val="both"/>
+        <w:rPr>
+          <w:rFonts w:cstheme="minorHAnsi"/>
+          <w:color w:val="000000"/>
+          <w:u w:color="000000"/>
+        </w:rPr>
+      </w:pPr>
+      <w:r>
+        <w:rPr>
+          <w:rFonts w:cstheme="minorHAnsi"/>
+          <w:b/>
+          <w:bCs/>
+          <w:color w:val="000000"/>
+          <w:u w:color="000000"/>
+        </w:rPr>
+        <w:t xml:space="preserve">La suppression des données obsolètes </w:t>
+      </w:r>
+      <w:r>
+        <w:rPr>
+          <w:rFonts w:cstheme="minorHAnsi"/>
+          <w:color w:val="000000"/>
+          <w:u w:color="000000"/>
+        </w:rPr>
+        <w:t xml:space="preserve">s’il s’agit d’un serveur </w:t>
+      </w:r>
+      <w:r>
+        <w:rPr>
+          <w:rFonts w:cstheme="minorHAnsi"/>
+          <w:color w:val="000000"/>
+          <w:u w:color="000000"/>
+        </w:rPr>
+        <w:t>réutilisé</w:t>
+      </w:r>
+      <w:r>
+        <w:rPr>
+          <w:rFonts w:cstheme="minorHAnsi"/>
+          <w:color w:val="000000"/>
+          <w:u w:color="000000"/>
+        </w:rPr>
+        <w:t xml:space="preserve">. Le ou les systèmes </w:t>
+      </w:r>
+      <w:r>
+        <w:rPr>
+          <w:rFonts w:cstheme="minorHAnsi"/>
+          <w:color w:val="000000"/>
+          <w:u w:color="000000"/>
+        </w:rPr>
+        <w:t>d’exploitation</w:t>
+      </w:r>
+      <w:r>
+        <w:rPr>
+          <w:rFonts w:cstheme="minorHAnsi"/>
+          <w:color w:val="000000"/>
+          <w:u w:color="000000"/>
+        </w:rPr>
+        <w:t xml:space="preserve"> ainsi que les éventuelles applications peuvent </w:t>
+      </w:r>
+      <w:r>
+        <w:rPr>
+          <w:rFonts w:cstheme="minorHAnsi"/>
+          <w:color w:val="000000"/>
+          <w:u w:color="000000"/>
+        </w:rPr>
+        <w:t>être</w:t>
+      </w:r>
+      <w:r>
+        <w:rPr>
+          <w:rFonts w:cstheme="minorHAnsi"/>
+          <w:color w:val="000000"/>
+          <w:u w:color="000000"/>
+        </w:rPr>
+        <w:t xml:space="preserve"> conservés.</w:t>
+      </w:r>
+    </w:p>
+    <w:p>
+      <w:pPr>
+        <w:numPr>
+          <w:ilvl w:val="1"/>
+          <w:numId w:val="3"/>
+        </w:numPr>
+        <w:tabs>
+          <w:tab w:val="left" w:pos="240"/>
+          <w:tab w:val="left" w:pos="460"/>
+        </w:tabs>
+        <w:autoSpaceDE w:val="0"/>
+        <w:autoSpaceDN w:val="0"/>
+        <w:adjustRightInd w:val="0"/>
+        <w:spacing w:after="0" w:line="240" w:lineRule="auto"/>
+        <w:ind w:left="460" w:hanging="460"/>
+        <w:jc w:val="both"/>
+        <w:rPr>
+          <w:rFonts w:cstheme="minorHAnsi"/>
+          <w:color w:val="000000"/>
+          <w:u w:color="000000"/>
+        </w:rPr>
+      </w:pPr>
+      <w:r>
+        <w:rPr>
+          <w:rFonts w:cstheme="minorHAnsi"/>
+          <w:color w:val="000000"/>
+          <w:u w:color="000000"/>
+        </w:rPr>
+        <w:t>De plus, l</w:t>
+      </w:r>
+      <w:r>
+        <w:rPr>
+          <w:rFonts w:cstheme="minorHAnsi"/>
+          <w:b/>
+          <w:bCs/>
+          <w:color w:val="000000"/>
+          <w:u w:color="000000"/>
+        </w:rPr>
+        <w:t xml:space="preserve">es sessions serveurs devrons impérativement </w:t>
+      </w:r>
+      <w:r>
+        <w:rPr>
+          <w:rFonts w:cstheme="minorHAnsi"/>
+          <w:b/>
+          <w:bCs/>
+          <w:color w:val="000000"/>
+          <w:u w:color="000000"/>
+        </w:rPr>
+        <w:t>être</w:t>
+      </w:r>
+      <w:r>
+        <w:rPr>
+          <w:rFonts w:cstheme="minorHAnsi"/>
+          <w:b/>
+          <w:bCs/>
+          <w:color w:val="000000"/>
+          <w:u w:color="000000"/>
+        </w:rPr>
+        <w:t xml:space="preserve"> verrouillées</w:t>
+      </w:r>
+      <w:r>
+        <w:rPr>
+          <w:rFonts w:cstheme="minorHAnsi"/>
+          <w:color w:val="000000"/>
+          <w:u w:color="000000"/>
+        </w:rPr>
+        <w:t xml:space="preserve"> lorsqu’aucun responsable ne s’en servira. </w:t>
+      </w:r>
+    </w:p>
+    <w:p>
+      <w:pPr>
+        <w:autoSpaceDE w:val="0"/>
+        <w:autoSpaceDN w:val="0"/>
+        <w:adjustRightInd w:val="0"/>
+        <w:spacing w:after="0" w:line="240" w:lineRule="auto"/>
+        <w:jc w:val="both"/>
+        <w:rPr>
+          <w:rFonts w:cstheme="minorHAnsi"/>
+          <w:color w:val="000000"/>
+          <w:u w:color="000000"/>
+        </w:rPr>
+      </w:pPr>
+      <w:r>
+        <w:rPr>
+          <w:rFonts w:cstheme="minorHAnsi"/>
+          <w:color w:val="000000"/>
+          <w:u w:color="000000"/>
+        </w:rPr>
+        <w:t xml:space="preserve"> </w:t>
+      </w:r>
+    </w:p>
+    <w:p>
+      <w:pPr>
+        <w:autoSpaceDE w:val="0"/>
+        <w:autoSpaceDN w:val="0"/>
+        <w:adjustRightInd w:val="0"/>
+        <w:spacing w:after="0" w:line="240" w:lineRule="auto"/>
+        <w:jc w:val="both"/>
+        <w:rPr>
+          <w:rFonts w:cstheme="minorHAnsi"/>
+          <w:color w:val="2F5496" w:themeColor="accent1" w:themeShade="BF"/>
+          <w:u w:val="single" w:color="000000"/>
+        </w:rPr>
+      </w:pPr>
+      <w:r>
+        <w:rPr>
+          <w:rFonts w:cstheme="minorHAnsi"/>
+          <w:color w:val="2F5496" w:themeColor="accent1" w:themeShade="BF"/>
+          <w:u w:val="single" w:color="000000"/>
+        </w:rPr>
+        <w:t>Situation de travail en dehors des locaux</w:t>
+      </w:r>
+      <w:r>
+        <w:rPr>
+          <w:rFonts w:cstheme="minorHAnsi"/>
+          <w:color w:val="2F5496" w:themeColor="accent1" w:themeShade="BF"/>
+        </w:rPr>
+        <w:t xml:space="preserve"> :</w:t>
+      </w:r>
+    </w:p>
+    <w:p>
+      <w:pPr>
+        <w:numPr>
+          <w:ilvl w:val="1"/>
+          <w:numId w:val="4"/>
+        </w:numPr>
+        <w:tabs>
+          <w:tab w:val="left" w:pos="240"/>
+          <w:tab w:val="left" w:pos="460"/>
+        </w:tabs>
+        <w:autoSpaceDE w:val="0"/>
+        <w:autoSpaceDN w:val="0"/>
+        <w:adjustRightInd w:val="0"/>
+        <w:spacing w:after="0" w:line="240" w:lineRule="auto"/>
+        <w:ind w:left="460" w:hanging="460"/>
+        <w:jc w:val="both"/>
+        <w:rPr>
+          <w:rFonts w:cstheme="minorHAnsi"/>
+          <w:color w:val="000000"/>
+          <w:u w:color="000000"/>
+        </w:rPr>
+      </w:pPr>
+      <w:r>
+        <w:rPr>
+          <w:rFonts w:cstheme="minorHAnsi"/>
+          <w:b/>
+          <w:bCs/>
+          <w:color w:val="000000"/>
+          <w:u w:color="000000"/>
+        </w:rPr>
+        <w:t xml:space="preserve">Si un prestataire de services informatiques externes est employé le cadre associé à sa mission doit clairement être défini. </w:t>
+      </w:r>
+      <w:r>
+        <w:rPr>
+          <w:rFonts w:cstheme="minorHAnsi"/>
+          <w:color w:val="000000"/>
+          <w:u w:color="000000"/>
+        </w:rPr>
+        <w:t>Il ne doit avoir accès qu’aux systèmes ou informations qui sont liés aux tâches relatives à sa mission et il devra garantir la confidentialité des données manipulées.</w:t>
+      </w:r>
+    </w:p>
+    <w:p>
+      <w:pPr>
+        <w:numPr>
+          <w:ilvl w:val="1"/>
+          <w:numId w:val="4"/>
+        </w:numPr>
+        <w:tabs>
+          <w:tab w:val="left" w:pos="240"/>
+          <w:tab w:val="left" w:pos="460"/>
+        </w:tabs>
+        <w:autoSpaceDE w:val="0"/>
+        <w:autoSpaceDN w:val="0"/>
+        <w:adjustRightInd w:val="0"/>
+        <w:spacing w:after="0" w:line="240" w:lineRule="auto"/>
+        <w:ind w:left="460" w:hanging="460"/>
+        <w:jc w:val="both"/>
+        <w:rPr>
+          <w:rFonts w:cstheme="minorHAnsi"/>
+          <w:b/>
+          <w:bCs/>
+          <w:color w:val="000000"/>
+          <w:u w:color="000000"/>
+        </w:rPr>
+      </w:pPr>
+      <w:r>
+        <w:rPr>
+          <w:rFonts w:cstheme="minorHAnsi"/>
+          <w:b/>
+          <w:bCs/>
+          <w:color w:val="000000"/>
+          <w:u w:color="000000"/>
+        </w:rPr>
+        <w:t xml:space="preserve">L’entreprise cliente devra </w:t>
+      </w:r>
+      <w:r>
+        <w:rPr>
+          <w:rFonts w:cstheme="minorHAnsi"/>
+          <w:b/>
+          <w:bCs/>
+          <w:color w:val="000000"/>
+          <w:u w:color="000000"/>
+        </w:rPr>
+        <w:t>sensibiliser</w:t>
+      </w:r>
+      <w:r>
+        <w:rPr>
+          <w:rFonts w:cstheme="minorHAnsi"/>
+          <w:b/>
+          <w:bCs/>
+          <w:color w:val="000000"/>
+          <w:u w:color="000000"/>
+        </w:rPr>
+        <w:t xml:space="preserve"> sont personnel aux risques liés : </w:t>
+      </w:r>
+    </w:p>
+    <w:p>
+      <w:pPr>
+        <w:numPr>
+          <w:ilvl w:val="2"/>
+          <w:numId w:val="4"/>
+        </w:numPr>
+        <w:tabs>
+          <w:tab w:val="left" w:pos="480"/>
+          <w:tab w:val="left" w:pos="700"/>
+        </w:tabs>
+        <w:autoSpaceDE w:val="0"/>
+        <w:autoSpaceDN w:val="0"/>
+        <w:adjustRightInd w:val="0"/>
+        <w:spacing w:after="0" w:line="240" w:lineRule="auto"/>
+        <w:ind w:left="700" w:hanging="700"/>
+        <w:jc w:val="both"/>
+        <w:rPr>
+          <w:rFonts w:cstheme="minorHAnsi"/>
+          <w:color w:val="000000"/>
+          <w:u w:color="000000"/>
+        </w:rPr>
+      </w:pPr>
+      <w:r>
+        <w:rPr>
+          <w:rFonts w:cstheme="minorHAnsi"/>
+          <w:b/>
+          <w:bCs/>
+          <w:color w:val="000000"/>
+          <w:u w:color="000000"/>
+        </w:rPr>
+        <w:t>À l’utilisation de machines portables</w:t>
+      </w:r>
+      <w:r>
+        <w:rPr>
+          <w:rFonts w:cstheme="minorHAnsi"/>
+          <w:color w:val="000000"/>
+          <w:u w:color="000000"/>
+        </w:rPr>
+        <w:t xml:space="preserve"> tel que les ordinateurs portables ou les tablettes. Ces appareils sont souvent déplacés et contiennent possiblement des données importantes.</w:t>
+      </w:r>
+    </w:p>
+    <w:p>
+      <w:pPr>
+        <w:numPr>
+          <w:ilvl w:val="2"/>
+          <w:numId w:val="4"/>
+        </w:numPr>
+        <w:tabs>
+          <w:tab w:val="left" w:pos="480"/>
+          <w:tab w:val="left" w:pos="700"/>
+        </w:tabs>
+        <w:autoSpaceDE w:val="0"/>
+        <w:autoSpaceDN w:val="0"/>
+        <w:adjustRightInd w:val="0"/>
+        <w:spacing w:after="0" w:line="240" w:lineRule="auto"/>
+        <w:ind w:left="700" w:hanging="700"/>
+        <w:jc w:val="both"/>
+        <w:rPr>
+          <w:rFonts w:cstheme="minorHAnsi"/>
+          <w:b/>
+          <w:bCs/>
+          <w:color w:val="000000"/>
+          <w:u w:color="000000"/>
+        </w:rPr>
+      </w:pPr>
+      <w:r>
+        <w:rPr>
+          <w:rFonts w:cstheme="minorHAnsi"/>
+          <w:b/>
+          <w:bCs/>
+          <w:color w:val="000000"/>
+          <w:u w:color="000000"/>
+        </w:rPr>
+        <w:t>À l’utilisation d’un accès distant</w:t>
+      </w:r>
+      <w:r>
+        <w:rPr>
+          <w:rFonts w:cstheme="minorHAnsi"/>
+          <w:color w:val="000000"/>
+          <w:u w:color="000000"/>
+        </w:rPr>
+        <w:t xml:space="preserve"> (VPN, télétravail, etc.). Un site de travail à distance représente une entrée dont le contrôle est plus difficile.</w:t>
+      </w:r>
+    </w:p>
+    <w:p>
+      <w:pPr>
+        <w:autoSpaceDE w:val="0"/>
+        <w:autoSpaceDN w:val="0"/>
+        <w:adjustRightInd w:val="0"/>
+        <w:spacing w:after="0" w:line="240" w:lineRule="auto"/>
+        <w:jc w:val="both"/>
+        <w:rPr>
+          <w:rFonts w:cstheme="minorHAnsi"/>
+          <w:color w:val="000000"/>
+          <w:u w:color="000000"/>
+        </w:rPr>
+      </w:pPr>
+    </w:p>
+    <w:p>
+      <w:pPr>
+        <w:autoSpaceDE w:val="0"/>
+        <w:autoSpaceDN w:val="0"/>
+        <w:adjustRightInd w:val="0"/>
+        <w:spacing w:after="0" w:line="240" w:lineRule="auto"/>
+        <w:jc w:val="both"/>
+        <w:rPr>
+          <w:rFonts w:cstheme="minorHAnsi"/>
+          <w:color w:val="2F5496" w:themeColor="accent1" w:themeShade="BF"/>
+          <w:u w:val="single" w:color="000000"/>
+        </w:rPr>
+      </w:pPr>
+      <w:r>
+        <w:rPr>
+          <w:rFonts w:cstheme="minorHAnsi"/>
+          <w:color w:val="2F5496" w:themeColor="accent1" w:themeShade="BF"/>
+          <w:u w:val="single" w:color="000000"/>
+        </w:rPr>
+        <w:t>Contrôle d’accès aux systèmes d’information</w:t>
+      </w:r>
+      <w:r>
+        <w:rPr>
+          <w:rFonts w:cstheme="minorHAnsi"/>
+          <w:color w:val="2F5496" w:themeColor="accent1" w:themeShade="BF"/>
+        </w:rPr>
+        <w:t xml:space="preserve"> :</w:t>
+      </w:r>
+    </w:p>
+    <w:p>
+      <w:pPr>
+        <w:autoSpaceDE w:val="0"/>
+        <w:autoSpaceDN w:val="0"/>
+        <w:adjustRightInd w:val="0"/>
+        <w:spacing w:after="100" w:line="240" w:lineRule="auto"/>
+        <w:jc w:val="both"/>
+        <w:rPr>
+          <w:rFonts w:cstheme="minorHAnsi"/>
+          <w:color w:val="000000"/>
+          <w:u w:color="000000"/>
+        </w:rPr>
+      </w:pPr>
+      <w:r>
+        <w:rPr>
+          <w:rFonts w:cstheme="minorHAnsi"/>
+          <w:color w:val="000000"/>
+          <w:u w:color="000000"/>
+        </w:rPr>
+        <w:t xml:space="preserve">- </w:t>
+      </w:r>
+      <w:r>
+        <w:rPr>
+          <w:rFonts w:cstheme="minorHAnsi"/>
+          <w:b/>
+          <w:bCs/>
+          <w:color w:val="000000"/>
+          <w:u w:color="000000"/>
+        </w:rPr>
+        <w:t>Mise en place d’une méthode d'authentification uniforme.</w:t>
+      </w:r>
+      <w:r>
+        <w:rPr>
+          <w:rFonts w:cstheme="minorHAnsi"/>
+          <w:color w:val="000000"/>
+          <w:u w:color="000000"/>
+        </w:rPr>
+        <w:t> Dans la mesure du possible, il est important de ne pas répliquer les comptes informatiques des utilisateurs.</w:t>
+      </w:r>
+    </w:p>
+    <w:p>
+      <w:pPr>
+        <w:numPr>
+          <w:ilvl w:val="0"/>
+          <w:numId w:val="5"/>
+        </w:numPr>
+        <w:tabs>
+          <w:tab w:val="left" w:pos="360"/>
+          <w:tab w:val="left" w:pos="720"/>
+        </w:tabs>
+        <w:autoSpaceDE w:val="0"/>
+        <w:autoSpaceDN w:val="0"/>
+        <w:adjustRightInd w:val="0"/>
+        <w:spacing w:after="100" w:line="240" w:lineRule="auto"/>
+        <w:ind w:hanging="720"/>
+        <w:jc w:val="both"/>
+        <w:rPr>
+          <w:rFonts w:cstheme="minorHAnsi"/>
+          <w:color w:val="1A1A1A"/>
+          <w:u w:color="000000"/>
+        </w:rPr>
+      </w:pPr>
+      <w:r>
+        <w:rPr>
+          <w:rFonts w:cstheme="minorHAnsi"/>
+          <w:color w:val="1A1A1A"/>
+          <w:u w:color="000000"/>
+        </w:rPr>
+        <w:t>L</w:t>
+      </w:r>
+      <w:r>
+        <w:rPr>
+          <w:rFonts w:cstheme="minorHAnsi"/>
+          <w:b/>
+          <w:bCs/>
+          <w:color w:val="1A1A1A"/>
+          <w:u w:color="000000"/>
+        </w:rPr>
+        <w:t>istage des données mises à disposition et association de ces dernières à des profils d'utilisation.</w:t>
+      </w:r>
+      <w:r>
+        <w:rPr>
+          <w:rFonts w:cstheme="minorHAnsi"/>
+          <w:color w:val="1A1A1A"/>
+          <w:u w:color="000000"/>
+        </w:rPr>
+        <w:t> Des droits d’accès seront attribués au profil authentifié permettant ainsi la consultation et/ou la modification des données.</w:t>
+      </w:r>
+    </w:p>
+    <w:p>
+      <w:pPr>
+        <w:numPr>
+          <w:ilvl w:val="0"/>
+          <w:numId w:val="5"/>
+        </w:numPr>
+        <w:tabs>
+          <w:tab w:val="left" w:pos="360"/>
+          <w:tab w:val="left" w:pos="720"/>
+        </w:tabs>
+        <w:autoSpaceDE w:val="0"/>
+        <w:autoSpaceDN w:val="0"/>
+        <w:adjustRightInd w:val="0"/>
+        <w:spacing w:after="100" w:line="240" w:lineRule="auto"/>
+        <w:ind w:hanging="720"/>
+        <w:jc w:val="both"/>
+        <w:rPr>
+          <w:rFonts w:cstheme="minorHAnsi"/>
+          <w:color w:val="1A1A1A"/>
+          <w:u w:color="000000"/>
+        </w:rPr>
+      </w:pPr>
+      <w:r>
+        <w:rPr>
+          <w:rFonts w:cstheme="minorHAnsi"/>
+          <w:b/>
+          <w:bCs/>
+          <w:color w:val="1A1A1A"/>
+          <w:u w:color="000000"/>
+        </w:rPr>
+        <w:t>Limiter l’accès au(x) compte(s) d'administrateur.</w:t>
+      </w:r>
+      <w:r>
+        <w:rPr>
+          <w:rFonts w:cstheme="minorHAnsi"/>
+          <w:color w:val="1A1A1A"/>
+          <w:u w:color="000000"/>
+        </w:rPr>
+        <w:t> Le mot de passe de l'administrateur doit obligatoirement rester confidentiel.</w:t>
+      </w:r>
+    </w:p>
+    <w:p>
+      <w:pPr>
+        <w:numPr>
+          <w:ilvl w:val="0"/>
+          <w:numId w:val="5"/>
+        </w:numPr>
+        <w:tabs>
+          <w:tab w:val="left" w:pos="360"/>
+          <w:tab w:val="left" w:pos="720"/>
+        </w:tabs>
+        <w:autoSpaceDE w:val="0"/>
+        <w:autoSpaceDN w:val="0"/>
+        <w:adjustRightInd w:val="0"/>
+        <w:spacing w:after="100" w:line="240" w:lineRule="auto"/>
+        <w:ind w:hanging="720"/>
+        <w:jc w:val="both"/>
+        <w:rPr>
+          <w:rFonts w:cstheme="minorHAnsi"/>
+          <w:color w:val="1A1A1A"/>
+          <w:u w:color="000000"/>
+        </w:rPr>
+      </w:pPr>
+      <w:r>
+        <w:rPr>
+          <w:rFonts w:cstheme="minorHAnsi"/>
+          <w:b/>
+          <w:bCs/>
+          <w:color w:val="1A1A1A"/>
+          <w:u w:color="000000"/>
+        </w:rPr>
+        <w:t xml:space="preserve">Définir une politique de sélection de mot de passe pour les comptes. </w:t>
+      </w:r>
+      <w:r>
+        <w:rPr>
+          <w:rFonts w:cstheme="minorHAnsi"/>
+          <w:color w:val="1A1A1A"/>
+          <w:u w:color="000000"/>
+        </w:rPr>
+        <w:t xml:space="preserve">Mettre en place des règles concernant la création des mots de passes (respecter certains critères de frappes ; est-il possible d’avoir un </w:t>
+      </w:r>
+      <w:proofErr w:type="spellStart"/>
+      <w:r>
+        <w:rPr>
+          <w:rFonts w:cstheme="minorHAnsi"/>
+          <w:color w:val="1A1A1A"/>
+          <w:u w:color="000000"/>
+        </w:rPr>
+        <w:t>mdp</w:t>
+      </w:r>
+      <w:proofErr w:type="spellEnd"/>
+      <w:r>
+        <w:rPr>
+          <w:rFonts w:cstheme="minorHAnsi"/>
+          <w:color w:val="1A1A1A"/>
+          <w:u w:color="000000"/>
+        </w:rPr>
+        <w:t xml:space="preserve"> générique pour un type de compte ? ; possibilité de laisser un </w:t>
+      </w:r>
+      <w:proofErr w:type="spellStart"/>
+      <w:r>
+        <w:rPr>
+          <w:rFonts w:cstheme="minorHAnsi"/>
+          <w:color w:val="1A1A1A"/>
+          <w:u w:color="000000"/>
+        </w:rPr>
+        <w:t>mdp</w:t>
+      </w:r>
+      <w:proofErr w:type="spellEnd"/>
+      <w:r>
+        <w:rPr>
+          <w:rFonts w:cstheme="minorHAnsi"/>
+          <w:color w:val="1A1A1A"/>
+          <w:u w:color="000000"/>
+        </w:rPr>
+        <w:t xml:space="preserve"> vide ? Dans quel cas ?).</w:t>
+      </w:r>
+    </w:p>
+    <w:p>
+      <w:pPr>
+        <w:numPr>
+          <w:ilvl w:val="0"/>
+          <w:numId w:val="5"/>
+        </w:numPr>
+        <w:tabs>
+          <w:tab w:val="left" w:pos="360"/>
+          <w:tab w:val="left" w:pos="720"/>
+        </w:tabs>
+        <w:autoSpaceDE w:val="0"/>
+        <w:autoSpaceDN w:val="0"/>
+        <w:adjustRightInd w:val="0"/>
+        <w:spacing w:after="100" w:line="240" w:lineRule="auto"/>
+        <w:ind w:hanging="720"/>
+        <w:jc w:val="both"/>
+        <w:rPr>
+          <w:rFonts w:cstheme="minorHAnsi"/>
+          <w:color w:val="1A1A1A"/>
+          <w:u w:color="000000"/>
+        </w:rPr>
+      </w:pPr>
+      <w:r>
+        <w:rPr>
+          <w:rFonts w:cstheme="minorHAnsi"/>
+          <w:b/>
+          <w:bCs/>
+          <w:color w:val="1A1A1A"/>
+          <w:u w:color="000000"/>
+        </w:rPr>
+        <w:t>Placer les systèmes informatiques sensibles (serveur, router, commutateur, etc.) dans des locaux à accès restreint.</w:t>
+      </w:r>
+      <w:r>
+        <w:rPr>
+          <w:rFonts w:cstheme="minorHAnsi"/>
+          <w:color w:val="1A1A1A"/>
+          <w:u w:color="000000"/>
+        </w:rPr>
+        <w:t> L'accès physique à ces locaux sera limité au personnel autorisé.</w:t>
+      </w:r>
+    </w:p>
+    <w:p>
+      <w:pPr>
+        <w:autoSpaceDE w:val="0"/>
+        <w:autoSpaceDN w:val="0"/>
+        <w:adjustRightInd w:val="0"/>
+        <w:spacing w:after="0" w:line="240" w:lineRule="auto"/>
+        <w:jc w:val="both"/>
+        <w:rPr>
+          <w:rFonts w:cstheme="minorHAnsi"/>
+          <w:color w:val="000000"/>
+          <w:u w:color="000000"/>
+        </w:rPr>
+      </w:pPr>
+    </w:p>
+    <w:p>
+      <w:pPr>
+        <w:autoSpaceDE w:val="0"/>
+        <w:autoSpaceDN w:val="0"/>
+        <w:adjustRightInd w:val="0"/>
+        <w:spacing w:after="0" w:line="240" w:lineRule="auto"/>
+        <w:jc w:val="both"/>
+        <w:rPr>
+          <w:rFonts w:cstheme="minorHAnsi"/>
+          <w:color w:val="000000"/>
+          <w:u w:color="000000"/>
+        </w:rPr>
+      </w:pPr>
+    </w:p>
+    <w:p>
+      <w:pPr>
+        <w:autoSpaceDE w:val="0"/>
+        <w:autoSpaceDN w:val="0"/>
+        <w:adjustRightInd w:val="0"/>
+        <w:spacing w:after="0" w:line="240" w:lineRule="auto"/>
+        <w:jc w:val="both"/>
+        <w:rPr>
+          <w:rFonts w:cstheme="minorHAnsi"/>
+          <w:color w:val="000000"/>
+          <w:u w:color="000000"/>
+        </w:rPr>
+      </w:pPr>
+    </w:p>
+    <w:p>
+      <w:pPr>
+        <w:autoSpaceDE w:val="0"/>
+        <w:autoSpaceDN w:val="0"/>
+        <w:adjustRightInd w:val="0"/>
+        <w:spacing w:after="0" w:line="240" w:lineRule="auto"/>
+        <w:jc w:val="both"/>
+        <w:rPr>
+          <w:rFonts w:cstheme="minorHAnsi"/>
+          <w:color w:val="000000"/>
+          <w:u w:color="000000"/>
+        </w:rPr>
+      </w:pPr>
+    </w:p>
+    <w:p>
+      <w:pPr>
+        <w:autoSpaceDE w:val="0"/>
+        <w:autoSpaceDN w:val="0"/>
+        <w:adjustRightInd w:val="0"/>
+        <w:spacing w:after="0" w:line="240" w:lineRule="auto"/>
+        <w:jc w:val="both"/>
+        <w:rPr>
+          <w:rFonts w:cstheme="minorHAnsi"/>
+          <w:color w:val="000000"/>
+          <w:u w:color="000000"/>
+        </w:rPr>
+      </w:pPr>
+    </w:p>
+    <w:p>
+      <w:pPr>
+        <w:autoSpaceDE w:val="0"/>
+        <w:autoSpaceDN w:val="0"/>
+        <w:adjustRightInd w:val="0"/>
+        <w:spacing w:after="0" w:line="240" w:lineRule="auto"/>
+        <w:jc w:val="both"/>
+        <w:rPr>
+          <w:rFonts w:cstheme="minorHAnsi"/>
+          <w:color w:val="2F5496" w:themeColor="accent1" w:themeShade="BF"/>
+          <w:u w:val="single" w:color="000000"/>
+        </w:rPr>
+      </w:pPr>
+      <w:r>
+        <w:rPr>
+          <w:rFonts w:cstheme="minorHAnsi"/>
+          <w:color w:val="2F5496" w:themeColor="accent1" w:themeShade="BF"/>
+          <w:u w:val="single" w:color="000000"/>
+        </w:rPr>
+        <w:lastRenderedPageBreak/>
+        <w:t>Travail en dehors des locaux</w:t>
+      </w:r>
+      <w:r>
+        <w:rPr>
+          <w:rFonts w:cstheme="minorHAnsi"/>
+          <w:color w:val="2F5496" w:themeColor="accent1" w:themeShade="BF"/>
+        </w:rPr>
+        <w:t xml:space="preserve"> :</w:t>
+      </w:r>
+    </w:p>
+    <w:p>
+      <w:pPr>
+        <w:tabs>
+          <w:tab w:val="left" w:pos="20"/>
+          <w:tab w:val="left" w:pos="240"/>
+        </w:tabs>
+        <w:autoSpaceDE w:val="0"/>
+        <w:autoSpaceDN w:val="0"/>
+        <w:adjustRightInd w:val="0"/>
+        <w:spacing w:after="0" w:line="240" w:lineRule="auto"/>
+        <w:jc w:val="both"/>
+        <w:rPr>
+          <w:rFonts w:cstheme="minorHAnsi"/>
+          <w:color w:val="000000"/>
+          <w:u w:color="000000"/>
+        </w:rPr>
+      </w:pPr>
+      <w:r>
+        <w:rPr>
+          <w:rFonts w:cstheme="minorHAnsi"/>
+          <w:color w:val="000000"/>
+          <w:u w:color="000000"/>
+        </w:rPr>
+        <w:t>Configuration machine :</w:t>
+      </w:r>
+    </w:p>
+    <w:p>
+      <w:pPr>
+        <w:numPr>
+          <w:ilvl w:val="1"/>
+          <w:numId w:val="6"/>
+        </w:numPr>
+        <w:tabs>
+          <w:tab w:val="left" w:pos="240"/>
+          <w:tab w:val="left" w:pos="460"/>
+        </w:tabs>
+        <w:autoSpaceDE w:val="0"/>
+        <w:autoSpaceDN w:val="0"/>
+        <w:adjustRightInd w:val="0"/>
+        <w:spacing w:after="0" w:line="240" w:lineRule="auto"/>
+        <w:ind w:left="460" w:hanging="460"/>
+        <w:jc w:val="both"/>
+        <w:rPr>
+          <w:rFonts w:cstheme="minorHAnsi"/>
+          <w:color w:val="000000"/>
+          <w:u w:color="000000"/>
+        </w:rPr>
+      </w:pPr>
+      <w:r>
+        <w:rPr>
+          <w:rFonts w:cstheme="minorHAnsi"/>
+          <w:b/>
+          <w:bCs/>
+          <w:color w:val="000000"/>
+          <w:u w:color="000000"/>
+        </w:rPr>
+        <w:t xml:space="preserve">L’entreprise cliente devra mettre en place l’utilisation d’un anti-virus sur chaque </w:t>
+      </w:r>
+      <w:r>
+        <w:rPr>
+          <w:rFonts w:cstheme="minorHAnsi"/>
+          <w:b/>
+          <w:bCs/>
+          <w:color w:val="000000"/>
+          <w:u w:color="000000"/>
+        </w:rPr>
+        <w:t>appareil</w:t>
+      </w:r>
+      <w:r>
+        <w:rPr>
+          <w:rFonts w:cstheme="minorHAnsi"/>
+          <w:b/>
+          <w:bCs/>
+          <w:color w:val="000000"/>
+          <w:u w:color="000000"/>
+        </w:rPr>
+        <w:t xml:space="preserve"> disposant de l’application </w:t>
+      </w:r>
+      <w:r>
+        <w:rPr>
+          <w:rFonts w:cstheme="minorHAnsi"/>
+          <w:color w:val="000000"/>
+          <w:u w:color="000000"/>
+        </w:rPr>
+        <w:t>afin d’être conforme aux standards de sécurité.</w:t>
+      </w:r>
+    </w:p>
+    <w:p>
+      <w:pPr>
+        <w:numPr>
+          <w:ilvl w:val="1"/>
+          <w:numId w:val="6"/>
+        </w:numPr>
+        <w:tabs>
+          <w:tab w:val="left" w:pos="240"/>
+          <w:tab w:val="left" w:pos="460"/>
+        </w:tabs>
+        <w:autoSpaceDE w:val="0"/>
+        <w:autoSpaceDN w:val="0"/>
+        <w:adjustRightInd w:val="0"/>
+        <w:spacing w:after="0" w:line="240" w:lineRule="auto"/>
+        <w:ind w:left="460" w:hanging="460"/>
+        <w:jc w:val="both"/>
+        <w:rPr>
+          <w:rFonts w:cstheme="minorHAnsi"/>
+          <w:color w:val="000000"/>
+          <w:u w:color="000000"/>
+        </w:rPr>
+      </w:pPr>
+      <w:r>
+        <w:rPr>
+          <w:rFonts w:cstheme="minorHAnsi"/>
+          <w:b/>
+          <w:bCs/>
+          <w:color w:val="000000"/>
+          <w:u w:color="000000"/>
+        </w:rPr>
+        <w:t>Elle devra aussi mettre en place une session sécurisée sur chaque machine</w:t>
+      </w:r>
+      <w:r>
+        <w:rPr>
+          <w:rFonts w:cstheme="minorHAnsi"/>
+          <w:color w:val="000000"/>
+          <w:u w:color="000000"/>
+        </w:rPr>
+        <w:t xml:space="preserve"> disposant de l’application avec les caractéristiques suivantes :</w:t>
+      </w:r>
+    </w:p>
+    <w:p>
+      <w:pPr>
+        <w:numPr>
+          <w:ilvl w:val="0"/>
+          <w:numId w:val="6"/>
+        </w:numPr>
+        <w:tabs>
+          <w:tab w:val="left" w:pos="480"/>
+          <w:tab w:val="left" w:pos="700"/>
+        </w:tabs>
+        <w:autoSpaceDE w:val="0"/>
+        <w:autoSpaceDN w:val="0"/>
+        <w:adjustRightInd w:val="0"/>
+        <w:spacing w:after="0" w:line="240" w:lineRule="auto"/>
+        <w:jc w:val="both"/>
+        <w:rPr>
+          <w:rFonts w:cstheme="minorHAnsi"/>
+          <w:color w:val="000000"/>
+          <w:u w:color="000000"/>
+        </w:rPr>
+      </w:pPr>
+      <w:r>
+        <w:rPr>
+          <w:rFonts w:cstheme="minorHAnsi"/>
+          <w:b/>
+          <w:bCs/>
+          <w:color w:val="000000"/>
+          <w:u w:color="000000"/>
+        </w:rPr>
+        <w:t xml:space="preserve">Le nom de compte est nominatif </w:t>
+      </w:r>
+      <w:r>
+        <w:rPr>
+          <w:rFonts w:cstheme="minorHAnsi"/>
+          <w:color w:val="000000"/>
+          <w:u w:color="000000"/>
+        </w:rPr>
+        <w:t>afin d’identifier l’utilisateurs de la machine y compris pour les comptes administrateurs.</w:t>
+      </w:r>
+    </w:p>
+    <w:p>
+      <w:pPr>
+        <w:numPr>
+          <w:ilvl w:val="0"/>
+          <w:numId w:val="6"/>
+        </w:numPr>
+        <w:tabs>
+          <w:tab w:val="left" w:pos="480"/>
+          <w:tab w:val="left" w:pos="700"/>
+        </w:tabs>
+        <w:autoSpaceDE w:val="0"/>
+        <w:autoSpaceDN w:val="0"/>
+        <w:adjustRightInd w:val="0"/>
+        <w:spacing w:after="0" w:line="240" w:lineRule="auto"/>
+        <w:jc w:val="both"/>
+        <w:rPr>
+          <w:rFonts w:cstheme="minorHAnsi"/>
+          <w:color w:val="000000"/>
+          <w:u w:color="000000"/>
+        </w:rPr>
+      </w:pPr>
+      <w:r>
+        <w:rPr>
+          <w:rFonts w:cstheme="minorHAnsi"/>
+          <w:color w:val="000000"/>
+          <w:u w:color="000000"/>
+        </w:rPr>
+        <w:t>Le mot de passe devra :</w:t>
+      </w:r>
+    </w:p>
+    <w:p>
+      <w:pPr>
+        <w:numPr>
+          <w:ilvl w:val="1"/>
+          <w:numId w:val="6"/>
+        </w:numPr>
+        <w:tabs>
+          <w:tab w:val="left" w:pos="720"/>
+          <w:tab w:val="left" w:pos="940"/>
+        </w:tabs>
+        <w:autoSpaceDE w:val="0"/>
+        <w:autoSpaceDN w:val="0"/>
+        <w:adjustRightInd w:val="0"/>
+        <w:spacing w:after="0" w:line="240" w:lineRule="auto"/>
+        <w:jc w:val="both"/>
+        <w:rPr>
+          <w:rFonts w:cstheme="minorHAnsi"/>
+          <w:color w:val="000000"/>
+          <w:u w:color="000000"/>
+        </w:rPr>
+      </w:pPr>
+      <w:r>
+        <w:rPr>
+          <w:rFonts w:cstheme="minorHAnsi"/>
+          <w:color w:val="000000"/>
+          <w:u w:color="000000"/>
+        </w:rPr>
+        <w:t xml:space="preserve">Contenir </w:t>
+      </w:r>
+      <w:r>
+        <w:rPr>
+          <w:rFonts w:cstheme="minorHAnsi"/>
+          <w:b/>
+          <w:bCs/>
+          <w:color w:val="000000"/>
+          <w:u w:color="000000"/>
+        </w:rPr>
+        <w:t>minimum 8 caractères</w:t>
+      </w:r>
+      <w:r>
+        <w:rPr>
+          <w:rFonts w:cstheme="minorHAnsi"/>
+          <w:color w:val="000000"/>
+          <w:u w:color="000000"/>
+        </w:rPr>
+        <w:t xml:space="preserve"> comprenant une </w:t>
+      </w:r>
+      <w:r>
+        <w:rPr>
+          <w:rFonts w:cstheme="minorHAnsi"/>
+          <w:b/>
+          <w:bCs/>
+          <w:color w:val="000000"/>
+          <w:u w:color="000000"/>
+        </w:rPr>
+        <w:t>Majuscule</w:t>
+      </w:r>
+      <w:r>
+        <w:rPr>
+          <w:rFonts w:cstheme="minorHAnsi"/>
+          <w:color w:val="000000"/>
+          <w:u w:color="000000"/>
+        </w:rPr>
+        <w:t xml:space="preserve">, une </w:t>
+      </w:r>
+      <w:r>
+        <w:rPr>
+          <w:rFonts w:cstheme="minorHAnsi"/>
+          <w:b/>
+          <w:bCs/>
+          <w:color w:val="000000"/>
+          <w:u w:color="000000"/>
+        </w:rPr>
+        <w:t>minuscule</w:t>
+      </w:r>
+      <w:r>
+        <w:rPr>
+          <w:rFonts w:cstheme="minorHAnsi"/>
+          <w:color w:val="000000"/>
+          <w:u w:color="000000"/>
+        </w:rPr>
+        <w:t xml:space="preserve">, 1 </w:t>
+      </w:r>
+      <w:r>
+        <w:rPr>
+          <w:rFonts w:cstheme="minorHAnsi"/>
+          <w:b/>
+          <w:bCs/>
+          <w:color w:val="000000"/>
+          <w:u w:color="000000"/>
+        </w:rPr>
+        <w:t>chiffre</w:t>
+      </w:r>
+      <w:r>
+        <w:rPr>
+          <w:rFonts w:cstheme="minorHAnsi"/>
+          <w:color w:val="000000"/>
+          <w:u w:color="000000"/>
+        </w:rPr>
+        <w:t xml:space="preserve"> et un </w:t>
+      </w:r>
+      <w:r>
+        <w:rPr>
+          <w:rFonts w:cstheme="minorHAnsi"/>
+          <w:b/>
+          <w:bCs/>
+          <w:color w:val="000000"/>
+          <w:u w:color="000000"/>
+        </w:rPr>
+        <w:t>caractère spéciale</w:t>
+      </w:r>
+      <w:proofErr w:type="gramStart"/>
+      <w:r>
+        <w:rPr>
+          <w:rFonts w:cstheme="minorHAnsi"/>
+          <w:color w:val="000000"/>
+          <w:u w:color="000000"/>
+        </w:rPr>
+        <w:t>(,;</w:t>
+      </w:r>
+      <w:proofErr w:type="gramEnd"/>
+      <w:r>
+        <w:rPr>
+          <w:rFonts w:cstheme="minorHAnsi"/>
+          <w:color w:val="000000"/>
+          <w:u w:color="000000"/>
+        </w:rPr>
+        <w:t>@…)</w:t>
+      </w:r>
+    </w:p>
+    <w:p>
+      <w:pPr>
+        <w:numPr>
+          <w:ilvl w:val="1"/>
+          <w:numId w:val="6"/>
+        </w:numPr>
+        <w:tabs>
+          <w:tab w:val="left" w:pos="720"/>
+          <w:tab w:val="left" w:pos="940"/>
+        </w:tabs>
+        <w:autoSpaceDE w:val="0"/>
+        <w:autoSpaceDN w:val="0"/>
+        <w:adjustRightInd w:val="0"/>
+        <w:spacing w:after="0" w:line="240" w:lineRule="auto"/>
+        <w:jc w:val="both"/>
+        <w:rPr>
+          <w:rFonts w:cstheme="minorHAnsi"/>
+          <w:b/>
+          <w:bCs/>
+          <w:color w:val="000000"/>
+          <w:u w:color="000000"/>
+        </w:rPr>
+      </w:pPr>
+      <w:r>
+        <w:rPr>
+          <w:rFonts w:cstheme="minorHAnsi"/>
+          <w:b/>
+          <w:bCs/>
+          <w:color w:val="000000"/>
+          <w:u w:color="000000"/>
+        </w:rPr>
+        <w:t xml:space="preserve">Il devra être renouveler </w:t>
+      </w:r>
+      <w:r>
+        <w:rPr>
+          <w:rFonts w:cstheme="minorHAnsi"/>
+          <w:b/>
+          <w:bCs/>
+          <w:color w:val="000000"/>
+          <w:u w:color="000000"/>
+        </w:rPr>
+        <w:t>tous</w:t>
+      </w:r>
+      <w:r>
+        <w:rPr>
+          <w:rFonts w:cstheme="minorHAnsi"/>
+          <w:b/>
+          <w:bCs/>
+          <w:color w:val="000000"/>
+          <w:u w:color="000000"/>
+        </w:rPr>
+        <w:t xml:space="preserve"> les 1 à 3 mois et devra être différent des 3 derniers mots de passes. </w:t>
+      </w:r>
+      <w:r>
+        <w:rPr>
+          <w:rFonts w:cstheme="minorHAnsi"/>
+          <w:color w:val="000000"/>
+          <w:u w:color="000000"/>
+        </w:rPr>
+        <w:t>Le renouvellement du mot de passe est un point clé en matière de sécurité informatique.</w:t>
+      </w:r>
+    </w:p>
+    <w:p>
+      <w:pPr>
+        <w:numPr>
+          <w:ilvl w:val="1"/>
+          <w:numId w:val="6"/>
+        </w:numPr>
+        <w:tabs>
+          <w:tab w:val="left" w:pos="720"/>
+          <w:tab w:val="left" w:pos="940"/>
+        </w:tabs>
+        <w:autoSpaceDE w:val="0"/>
+        <w:autoSpaceDN w:val="0"/>
+        <w:adjustRightInd w:val="0"/>
+        <w:spacing w:after="0" w:line="240" w:lineRule="auto"/>
+        <w:jc w:val="both"/>
+        <w:rPr>
+          <w:rFonts w:cstheme="minorHAnsi"/>
+          <w:b/>
+          <w:bCs/>
+          <w:color w:val="000000"/>
+          <w:u w:color="000000"/>
+        </w:rPr>
+      </w:pPr>
+      <w:r>
+        <w:rPr>
+          <w:rFonts w:cstheme="minorHAnsi"/>
+          <w:b/>
+          <w:bCs/>
+          <w:color w:val="000000"/>
+          <w:u w:color="000000"/>
+        </w:rPr>
+        <w:t>Un changement de mot de passe sera demandé à la</w:t>
+      </w:r>
+      <w:r>
+        <w:rPr>
+          <w:rFonts w:cstheme="minorHAnsi"/>
+          <w:color w:val="000000"/>
+          <w:u w:color="000000"/>
+        </w:rPr>
+        <w:t xml:space="preserve"> </w:t>
+      </w:r>
+      <w:r>
+        <w:rPr>
+          <w:rFonts w:cstheme="minorHAnsi"/>
+          <w:b/>
+          <w:bCs/>
+          <w:color w:val="000000"/>
+          <w:u w:color="000000"/>
+        </w:rPr>
+        <w:t xml:space="preserve">première ouverture de session. </w:t>
+      </w:r>
+      <w:r>
+        <w:rPr>
+          <w:rFonts w:cstheme="minorHAnsi"/>
+          <w:color w:val="000000"/>
+          <w:u w:color="000000"/>
+        </w:rPr>
+        <w:t>L’utilisateur authentifier pour la première pourra ainsi personnellement son mot de passe.</w:t>
+      </w:r>
+    </w:p>
+    <w:p>
+      <w:pPr>
+        <w:numPr>
+          <w:ilvl w:val="1"/>
+          <w:numId w:val="6"/>
+        </w:numPr>
+        <w:tabs>
+          <w:tab w:val="left" w:pos="240"/>
+          <w:tab w:val="left" w:pos="460"/>
+        </w:tabs>
+        <w:autoSpaceDE w:val="0"/>
+        <w:autoSpaceDN w:val="0"/>
+        <w:adjustRightInd w:val="0"/>
+        <w:spacing w:after="0" w:line="240" w:lineRule="auto"/>
+        <w:ind w:left="460" w:hanging="460"/>
+        <w:jc w:val="both"/>
+        <w:rPr>
+          <w:rFonts w:cstheme="minorHAnsi"/>
+          <w:color w:val="000000"/>
+          <w:u w:color="000000"/>
+        </w:rPr>
+      </w:pPr>
+      <w:r>
+        <w:rPr>
+          <w:rFonts w:cstheme="minorHAnsi"/>
+          <w:color w:val="000000"/>
+          <w:u w:color="000000"/>
+        </w:rPr>
+        <w:t xml:space="preserve">L’entreprise peut, si elle le souhaite, mettre en place un système de connexion sécurisé via </w:t>
+      </w:r>
+      <w:r>
+        <w:rPr>
+          <w:rFonts w:cstheme="minorHAnsi"/>
+          <w:b/>
+          <w:bCs/>
+          <w:color w:val="000000"/>
+          <w:u w:color="000000"/>
+        </w:rPr>
+        <w:t>VPN</w:t>
+      </w:r>
+      <w:r>
+        <w:rPr>
+          <w:rFonts w:cstheme="minorHAnsi"/>
+          <w:color w:val="000000"/>
+          <w:u w:color="000000"/>
+        </w:rPr>
+        <w:t>.</w:t>
+      </w:r>
+    </w:p>
+    <w:p>
+      <w:pPr>
+        <w:autoSpaceDE w:val="0"/>
+        <w:autoSpaceDN w:val="0"/>
+        <w:adjustRightInd w:val="0"/>
+        <w:spacing w:after="0" w:line="240" w:lineRule="auto"/>
+        <w:jc w:val="both"/>
+        <w:rPr>
+          <w:rFonts w:cstheme="minorHAnsi"/>
+          <w:color w:val="000000"/>
+          <w:u w:color="000000"/>
+        </w:rPr>
+      </w:pPr>
+    </w:p>
+    <w:p>
+      <w:pPr>
+        <w:autoSpaceDE w:val="0"/>
+        <w:autoSpaceDN w:val="0"/>
+        <w:adjustRightInd w:val="0"/>
+        <w:spacing w:after="0" w:line="240" w:lineRule="auto"/>
+        <w:jc w:val="both"/>
+        <w:rPr>
+          <w:rFonts w:cstheme="minorHAnsi"/>
+          <w:color w:val="000000"/>
+          <w:u w:color="000000"/>
+        </w:rPr>
+      </w:pPr>
+      <w:r>
+        <w:rPr>
+          <w:rFonts w:cstheme="minorHAnsi"/>
+          <w:color w:val="000000"/>
+          <w:u w:color="000000"/>
+        </w:rPr>
+        <w:t>Configuration application :</w:t>
+      </w:r>
+    </w:p>
+    <w:p>
+      <w:pPr>
+        <w:autoSpaceDE w:val="0"/>
+        <w:autoSpaceDN w:val="0"/>
+        <w:adjustRightInd w:val="0"/>
+        <w:spacing w:after="0" w:line="240" w:lineRule="auto"/>
+        <w:jc w:val="both"/>
+        <w:rPr>
+          <w:rFonts w:cstheme="minorHAnsi"/>
+          <w:color w:val="000000"/>
+          <w:u w:color="000000"/>
+        </w:rPr>
+      </w:pPr>
+      <w:r>
+        <w:rPr>
+          <w:rFonts w:cstheme="minorHAnsi"/>
+          <w:color w:val="000000"/>
+          <w:u w:color="000000"/>
+        </w:rPr>
+        <w:t xml:space="preserve">Tout comme pour le compte de session </w:t>
+      </w:r>
+      <w:r>
+        <w:rPr>
+          <w:rFonts w:cstheme="minorHAnsi"/>
+          <w:b/>
+          <w:bCs/>
+          <w:color w:val="000000"/>
+          <w:u w:color="000000"/>
+        </w:rPr>
+        <w:t>le compte de connexion à l’application devra respecter certains critères</w:t>
+      </w:r>
+      <w:r>
+        <w:rPr>
+          <w:rFonts w:cstheme="minorHAnsi"/>
+          <w:color w:val="000000"/>
+          <w:u w:color="000000"/>
+        </w:rPr>
+        <w:t xml:space="preserve"> : </w:t>
+      </w:r>
+    </w:p>
+    <w:p>
+      <w:pPr>
+        <w:numPr>
+          <w:ilvl w:val="0"/>
+          <w:numId w:val="7"/>
+        </w:numPr>
+        <w:tabs>
+          <w:tab w:val="left" w:pos="240"/>
+          <w:tab w:val="left" w:pos="460"/>
+        </w:tabs>
+        <w:autoSpaceDE w:val="0"/>
+        <w:autoSpaceDN w:val="0"/>
+        <w:adjustRightInd w:val="0"/>
+        <w:spacing w:after="0" w:line="240" w:lineRule="auto"/>
+        <w:jc w:val="both"/>
+        <w:rPr>
+          <w:rFonts w:cstheme="minorHAnsi"/>
+          <w:color w:val="000000"/>
+          <w:u w:color="000000"/>
+        </w:rPr>
+      </w:pPr>
+      <w:r>
+        <w:rPr>
+          <w:rFonts w:cstheme="minorHAnsi"/>
+          <w:b/>
+          <w:bCs/>
+          <w:color w:val="000000"/>
+          <w:u w:color="000000"/>
+        </w:rPr>
+        <w:t xml:space="preserve">Le compte est nominatif </w:t>
+      </w:r>
+      <w:r>
+        <w:rPr>
+          <w:rFonts w:cstheme="minorHAnsi"/>
+          <w:color w:val="000000"/>
+          <w:u w:color="000000"/>
+        </w:rPr>
+        <w:t>afin d’identifier l’utilisateurs de l’application y compris pour les comptes administrateurs.</w:t>
+      </w:r>
+    </w:p>
+    <w:p>
+      <w:pPr>
+        <w:numPr>
+          <w:ilvl w:val="0"/>
+          <w:numId w:val="7"/>
+        </w:numPr>
+        <w:tabs>
+          <w:tab w:val="left" w:pos="240"/>
+          <w:tab w:val="left" w:pos="460"/>
+        </w:tabs>
+        <w:autoSpaceDE w:val="0"/>
+        <w:autoSpaceDN w:val="0"/>
+        <w:adjustRightInd w:val="0"/>
+        <w:spacing w:after="0" w:line="240" w:lineRule="auto"/>
+        <w:jc w:val="both"/>
+        <w:rPr>
+          <w:rFonts w:cstheme="minorHAnsi"/>
+          <w:color w:val="000000"/>
+          <w:u w:color="000000"/>
+        </w:rPr>
+      </w:pPr>
+      <w:r>
+        <w:rPr>
+          <w:rFonts w:cstheme="minorHAnsi"/>
+          <w:color w:val="000000"/>
+          <w:u w:color="000000"/>
+        </w:rPr>
+        <w:t>Le mot de passe devra :</w:t>
+      </w:r>
+    </w:p>
+    <w:p>
+      <w:pPr>
+        <w:numPr>
+          <w:ilvl w:val="1"/>
+          <w:numId w:val="7"/>
+        </w:numPr>
+        <w:tabs>
+          <w:tab w:val="left" w:pos="480"/>
+          <w:tab w:val="left" w:pos="700"/>
+        </w:tabs>
+        <w:autoSpaceDE w:val="0"/>
+        <w:autoSpaceDN w:val="0"/>
+        <w:adjustRightInd w:val="0"/>
+        <w:spacing w:after="0" w:line="240" w:lineRule="auto"/>
+        <w:jc w:val="both"/>
+        <w:rPr>
+          <w:rFonts w:cstheme="minorHAnsi"/>
+          <w:color w:val="000000"/>
+          <w:u w:color="000000"/>
+        </w:rPr>
+      </w:pPr>
+      <w:r>
+        <w:rPr>
+          <w:rFonts w:cstheme="minorHAnsi"/>
+          <w:color w:val="000000"/>
+          <w:u w:color="000000"/>
+        </w:rPr>
+        <w:t xml:space="preserve">Contenir </w:t>
+      </w:r>
+      <w:r>
+        <w:rPr>
+          <w:rFonts w:cstheme="minorHAnsi"/>
+          <w:b/>
+          <w:bCs/>
+          <w:color w:val="000000"/>
+          <w:u w:color="000000"/>
+        </w:rPr>
+        <w:t>minimum 8 caractères</w:t>
+      </w:r>
+      <w:r>
+        <w:rPr>
+          <w:rFonts w:cstheme="minorHAnsi"/>
+          <w:color w:val="000000"/>
+          <w:u w:color="000000"/>
+        </w:rPr>
+        <w:t xml:space="preserve"> comprenant une </w:t>
+      </w:r>
+      <w:r>
+        <w:rPr>
+          <w:rFonts w:cstheme="minorHAnsi"/>
+          <w:b/>
+          <w:bCs/>
+          <w:color w:val="000000"/>
+          <w:u w:color="000000"/>
+        </w:rPr>
+        <w:t>Majuscule</w:t>
+      </w:r>
+      <w:r>
+        <w:rPr>
+          <w:rFonts w:cstheme="minorHAnsi"/>
+          <w:color w:val="000000"/>
+          <w:u w:color="000000"/>
+        </w:rPr>
+        <w:t xml:space="preserve">, une </w:t>
+      </w:r>
+      <w:r>
+        <w:rPr>
+          <w:rFonts w:cstheme="minorHAnsi"/>
+          <w:b/>
+          <w:bCs/>
+          <w:color w:val="000000"/>
+          <w:u w:color="000000"/>
+        </w:rPr>
+        <w:t>minuscule</w:t>
+      </w:r>
+      <w:r>
+        <w:rPr>
+          <w:rFonts w:cstheme="minorHAnsi"/>
+          <w:color w:val="000000"/>
+          <w:u w:color="000000"/>
+        </w:rPr>
+        <w:t xml:space="preserve">, 1 </w:t>
+      </w:r>
+      <w:r>
+        <w:rPr>
+          <w:rFonts w:cstheme="minorHAnsi"/>
+          <w:b/>
+          <w:bCs/>
+          <w:color w:val="000000"/>
+          <w:u w:color="000000"/>
+        </w:rPr>
+        <w:t>chiffre</w:t>
+      </w:r>
+      <w:r>
+        <w:rPr>
+          <w:rFonts w:cstheme="minorHAnsi"/>
+          <w:color w:val="000000"/>
+          <w:u w:color="000000"/>
+        </w:rPr>
+        <w:t xml:space="preserve"> et un </w:t>
+      </w:r>
+      <w:r>
+        <w:rPr>
+          <w:rFonts w:cstheme="minorHAnsi"/>
+          <w:b/>
+          <w:bCs/>
+          <w:color w:val="000000"/>
+          <w:u w:color="000000"/>
+        </w:rPr>
+        <w:t>caractère</w:t>
+      </w:r>
+      <w:r>
+        <w:rPr>
+          <w:rFonts w:cstheme="minorHAnsi"/>
+          <w:color w:val="000000"/>
+          <w:u w:color="000000"/>
+        </w:rPr>
+        <w:t xml:space="preserve"> </w:t>
+      </w:r>
+      <w:r>
+        <w:rPr>
+          <w:rFonts w:cstheme="minorHAnsi"/>
+          <w:b/>
+          <w:bCs/>
+          <w:color w:val="000000"/>
+          <w:u w:color="000000"/>
+        </w:rPr>
+        <w:t>spéciale</w:t>
+      </w:r>
+      <w:proofErr w:type="gramStart"/>
+      <w:r>
+        <w:rPr>
+          <w:rFonts w:cstheme="minorHAnsi"/>
+          <w:color w:val="000000"/>
+          <w:u w:color="000000"/>
+        </w:rPr>
+        <w:t>(,;</w:t>
+      </w:r>
+      <w:proofErr w:type="gramEnd"/>
+      <w:r>
+        <w:rPr>
+          <w:rFonts w:cstheme="minorHAnsi"/>
+          <w:color w:val="000000"/>
+          <w:u w:color="000000"/>
+        </w:rPr>
+        <w:t>@…).</w:t>
+      </w:r>
+    </w:p>
+    <w:p>
+      <w:pPr>
+        <w:numPr>
+          <w:ilvl w:val="1"/>
+          <w:numId w:val="7"/>
+        </w:numPr>
+        <w:tabs>
+          <w:tab w:val="left" w:pos="480"/>
+          <w:tab w:val="left" w:pos="700"/>
+        </w:tabs>
+        <w:autoSpaceDE w:val="0"/>
+        <w:autoSpaceDN w:val="0"/>
+        <w:adjustRightInd w:val="0"/>
+        <w:spacing w:after="0" w:line="240" w:lineRule="auto"/>
+        <w:jc w:val="both"/>
+        <w:rPr>
+          <w:rFonts w:cstheme="minorHAnsi"/>
+          <w:color w:val="000000"/>
+          <w:u w:color="000000"/>
+        </w:rPr>
+      </w:pPr>
+      <w:r>
+        <w:rPr>
+          <w:rFonts w:cstheme="minorHAnsi"/>
+          <w:color w:val="000000"/>
+          <w:u w:color="000000"/>
+        </w:rPr>
+        <w:t>I</w:t>
+      </w:r>
+      <w:r>
+        <w:rPr>
+          <w:rFonts w:cstheme="minorHAnsi"/>
+          <w:b/>
+          <w:bCs/>
+          <w:color w:val="000000"/>
+          <w:u w:color="000000"/>
+        </w:rPr>
+        <w:t xml:space="preserve">l devra être renouveler </w:t>
+      </w:r>
+      <w:r>
+        <w:rPr>
+          <w:rFonts w:cstheme="minorHAnsi"/>
+          <w:b/>
+          <w:bCs/>
+          <w:color w:val="000000"/>
+          <w:u w:color="000000"/>
+        </w:rPr>
+        <w:t>tous</w:t>
+      </w:r>
+      <w:r>
+        <w:rPr>
+          <w:rFonts w:cstheme="minorHAnsi"/>
+          <w:b/>
+          <w:bCs/>
+          <w:color w:val="000000"/>
+          <w:u w:color="000000"/>
+        </w:rPr>
+        <w:t xml:space="preserve"> les 1 à 3 mois et devra être différent des 3 derniers mots de passes.</w:t>
+      </w:r>
+    </w:p>
+    <w:p>
+      <w:pPr>
+        <w:numPr>
+          <w:ilvl w:val="1"/>
+          <w:numId w:val="7"/>
+        </w:numPr>
+        <w:tabs>
+          <w:tab w:val="left" w:pos="480"/>
+          <w:tab w:val="left" w:pos="700"/>
+        </w:tabs>
+        <w:autoSpaceDE w:val="0"/>
+        <w:autoSpaceDN w:val="0"/>
+        <w:adjustRightInd w:val="0"/>
+        <w:spacing w:after="0" w:line="240" w:lineRule="auto"/>
+        <w:jc w:val="both"/>
+        <w:rPr>
+          <w:rFonts w:cstheme="minorHAnsi"/>
+          <w:b/>
+          <w:bCs/>
+          <w:color w:val="000000"/>
+          <w:u w:color="000000"/>
+        </w:rPr>
+      </w:pPr>
+      <w:r>
+        <w:rPr>
+          <w:rFonts w:cstheme="minorHAnsi"/>
+          <w:b/>
+          <w:bCs/>
+          <w:color w:val="000000"/>
+          <w:u w:color="000000"/>
+        </w:rPr>
+        <w:t>Un changement de mot de passe sera demandé à la première ouverture de session.</w:t>
+      </w:r>
+    </w:p>
+    <w:p>
+      <w:pPr>
+        <w:autoSpaceDE w:val="0"/>
+        <w:autoSpaceDN w:val="0"/>
+        <w:adjustRightInd w:val="0"/>
+        <w:spacing w:after="0" w:line="240" w:lineRule="auto"/>
+        <w:jc w:val="both"/>
+        <w:rPr>
+          <w:rFonts w:cstheme="minorHAnsi"/>
+          <w:color w:val="000000"/>
+          <w:u w:color="000000"/>
+        </w:rPr>
+      </w:pPr>
+    </w:p>
+    <w:p>
+      <w:pPr>
+        <w:autoSpaceDE w:val="0"/>
+        <w:autoSpaceDN w:val="0"/>
+        <w:adjustRightInd w:val="0"/>
+        <w:spacing w:after="0" w:line="240" w:lineRule="auto"/>
+        <w:jc w:val="both"/>
+        <w:rPr>
+          <w:rFonts w:cstheme="minorHAnsi"/>
+          <w:color w:val="2F5496" w:themeColor="accent1" w:themeShade="BF"/>
+          <w:u w:val="single" w:color="000000"/>
+        </w:rPr>
+      </w:pPr>
+      <w:r>
+        <w:rPr>
+          <w:rFonts w:cstheme="minorHAnsi"/>
+          <w:color w:val="2F5496" w:themeColor="accent1" w:themeShade="BF"/>
+          <w:u w:val="single" w:color="000000"/>
+        </w:rPr>
+        <w:t>Sécurisation des données</w:t>
+      </w:r>
+      <w:r>
+        <w:rPr>
+          <w:rFonts w:cstheme="minorHAnsi"/>
+          <w:color w:val="2F5496" w:themeColor="accent1" w:themeShade="BF"/>
+        </w:rPr>
+        <w:t xml:space="preserve"> :</w:t>
+      </w:r>
+    </w:p>
+    <w:p>
+      <w:pPr>
+        <w:autoSpaceDE w:val="0"/>
+        <w:autoSpaceDN w:val="0"/>
+        <w:adjustRightInd w:val="0"/>
+        <w:spacing w:after="0" w:line="240" w:lineRule="auto"/>
+        <w:jc w:val="both"/>
+        <w:rPr>
+          <w:rFonts w:cstheme="minorHAnsi"/>
+          <w:color w:val="000000"/>
+          <w:u w:color="000000"/>
+        </w:rPr>
+      </w:pPr>
+      <w:r>
+        <w:rPr>
+          <w:rFonts w:cstheme="minorHAnsi"/>
+          <w:color w:val="000000"/>
+          <w:u w:color="000000"/>
+        </w:rPr>
+        <w:t xml:space="preserve">Pour une application tel que </w:t>
+      </w:r>
+      <w:proofErr w:type="spellStart"/>
+      <w:r>
+        <w:rPr>
+          <w:rFonts w:cstheme="minorHAnsi"/>
+          <w:color w:val="000000"/>
+          <w:u w:color="000000"/>
+        </w:rPr>
+        <w:t>Madera</w:t>
+      </w:r>
+      <w:proofErr w:type="spellEnd"/>
+      <w:r>
+        <w:rPr>
+          <w:rFonts w:cstheme="minorHAnsi"/>
+          <w:color w:val="000000"/>
+          <w:u w:color="000000"/>
+        </w:rPr>
+        <w:t>, l’utilisation de données pouvant être confidentiels pour la plupart impose de devoir sécuriser ces dernières :</w:t>
+      </w:r>
+    </w:p>
+    <w:p>
+      <w:pPr>
+        <w:numPr>
+          <w:ilvl w:val="0"/>
+          <w:numId w:val="8"/>
+        </w:numPr>
+        <w:tabs>
+          <w:tab w:val="left" w:pos="240"/>
+          <w:tab w:val="left" w:pos="480"/>
+        </w:tabs>
+        <w:autoSpaceDE w:val="0"/>
+        <w:autoSpaceDN w:val="0"/>
+        <w:adjustRightInd w:val="0"/>
+        <w:spacing w:after="0" w:line="240" w:lineRule="auto"/>
+        <w:jc w:val="both"/>
+        <w:rPr>
+          <w:rFonts w:cstheme="minorHAnsi"/>
+          <w:color w:val="000000"/>
+          <w:u w:color="000000"/>
+        </w:rPr>
+      </w:pPr>
+      <w:r>
+        <w:rPr>
+          <w:rFonts w:cstheme="minorHAnsi"/>
+          <w:color w:val="000000"/>
+          <w:u w:color="000000"/>
+        </w:rPr>
+        <w:t xml:space="preserve">Le contrôle de l’accès aux données en fonction de l’utilisateurs et son rôle (voir partie </w:t>
+      </w:r>
+      <w:r>
+        <w:rPr>
+          <w:rFonts w:cstheme="minorHAnsi"/>
+          <w:b/>
+          <w:bCs/>
+          <w:color w:val="000000"/>
+          <w:u w:color="000000"/>
+        </w:rPr>
+        <w:t>Contrôle d’accès aux systèmes d’information</w:t>
+      </w:r>
+      <w:r>
+        <w:rPr>
+          <w:rFonts w:cstheme="minorHAnsi"/>
+          <w:color w:val="000000"/>
+          <w:u w:color="000000"/>
+        </w:rPr>
+        <w:t xml:space="preserve">). </w:t>
+      </w:r>
+    </w:p>
+    <w:p>
+      <w:pPr>
+        <w:numPr>
+          <w:ilvl w:val="0"/>
+          <w:numId w:val="8"/>
+        </w:numPr>
+        <w:tabs>
+          <w:tab w:val="left" w:pos="240"/>
+          <w:tab w:val="left" w:pos="480"/>
+        </w:tabs>
+        <w:autoSpaceDE w:val="0"/>
+        <w:autoSpaceDN w:val="0"/>
+        <w:adjustRightInd w:val="0"/>
+        <w:spacing w:after="0" w:line="240" w:lineRule="auto"/>
+        <w:jc w:val="both"/>
+        <w:rPr>
+          <w:rFonts w:cstheme="minorHAnsi"/>
+          <w:color w:val="000000"/>
+          <w:u w:color="000000"/>
+        </w:rPr>
+      </w:pPr>
+      <w:r>
+        <w:rPr>
+          <w:rFonts w:cstheme="minorHAnsi"/>
+          <w:b/>
+          <w:bCs/>
+          <w:color w:val="000000"/>
+          <w:u w:color="000000"/>
+        </w:rPr>
+        <w:t xml:space="preserve">Établir une liste des données critiques et sécuriser ces dernières. </w:t>
+      </w:r>
+      <w:r>
+        <w:rPr>
+          <w:rFonts w:cstheme="minorHAnsi"/>
+          <w:color w:val="000000"/>
+          <w:u w:color="000000"/>
+        </w:rPr>
+        <w:t>Il est vital pour l’entreprise d’établir une liste des données les plus sensibles et de les sécuriser via cryptage par exemple.</w:t>
+      </w:r>
+    </w:p>
+    <w:p>
+      <w:pPr>
+        <w:numPr>
+          <w:ilvl w:val="0"/>
+          <w:numId w:val="8"/>
+        </w:numPr>
+        <w:tabs>
+          <w:tab w:val="left" w:pos="240"/>
+          <w:tab w:val="left" w:pos="480"/>
+        </w:tabs>
+        <w:autoSpaceDE w:val="0"/>
+        <w:autoSpaceDN w:val="0"/>
+        <w:adjustRightInd w:val="0"/>
+        <w:spacing w:after="0" w:line="240" w:lineRule="auto"/>
+        <w:jc w:val="both"/>
+        <w:rPr>
+          <w:rFonts w:cstheme="minorHAnsi"/>
+          <w:color w:val="000000"/>
+          <w:u w:color="000000"/>
+        </w:rPr>
+      </w:pPr>
+      <w:r>
+        <w:rPr>
+          <w:rFonts w:cstheme="minorHAnsi"/>
+          <w:b/>
+          <w:bCs/>
+          <w:color w:val="000000"/>
+          <w:u w:color="000000"/>
+        </w:rPr>
+        <w:t>Mettre en place un système de copie des données</w:t>
+      </w:r>
+      <w:r>
+        <w:rPr>
+          <w:rFonts w:cstheme="minorHAnsi"/>
+          <w:color w:val="000000"/>
+          <w:u w:color="000000"/>
+        </w:rPr>
+        <w:t xml:space="preserve">. Des incidents peuvent toujours survenir sur n’importe quel appareil dégradant plus ou moins l’intégrité des données. De ce fait, l’entreprise devra prévoir une solution de sauvegardes des données (cloud, déchargement sur une machine, </w:t>
+      </w:r>
+      <w:r>
+        <w:rPr>
+          <w:rFonts w:cstheme="minorHAnsi"/>
+          <w:color w:val="000000"/>
+          <w:u w:color="000000"/>
+        </w:rPr>
+        <w:t>copie locale</w:t>
+      </w:r>
+      <w:r>
+        <w:rPr>
+          <w:rFonts w:cstheme="minorHAnsi"/>
+          <w:color w:val="000000"/>
+          <w:u w:color="000000"/>
+        </w:rPr>
+        <w:t xml:space="preserve"> sur un autre répertoire, etc.).</w:t>
+      </w:r>
+    </w:p>
+    <w:p>
+      <w:pPr>
+        <w:numPr>
+          <w:ilvl w:val="0"/>
+          <w:numId w:val="8"/>
+        </w:numPr>
+        <w:tabs>
+          <w:tab w:val="left" w:pos="240"/>
+          <w:tab w:val="left" w:pos="480"/>
+        </w:tabs>
+        <w:autoSpaceDE w:val="0"/>
+        <w:autoSpaceDN w:val="0"/>
+        <w:adjustRightInd w:val="0"/>
+        <w:spacing w:after="0" w:line="240" w:lineRule="auto"/>
+        <w:jc w:val="both"/>
+        <w:rPr>
+          <w:rFonts w:cstheme="minorHAnsi"/>
+          <w:color w:val="000000"/>
+          <w:u w:color="000000"/>
+        </w:rPr>
+      </w:pPr>
+      <w:r>
+        <w:rPr>
+          <w:rFonts w:cstheme="minorHAnsi"/>
+          <w:b/>
+          <w:bCs/>
+          <w:color w:val="000000"/>
+          <w:u w:color="000000"/>
+        </w:rPr>
+        <w:t>Établir une procédure de sauvegarde</w:t>
+      </w:r>
+      <w:r>
+        <w:rPr>
+          <w:rFonts w:cstheme="minorHAnsi"/>
+          <w:color w:val="000000"/>
+          <w:u w:color="000000"/>
+        </w:rPr>
+        <w:t xml:space="preserve">. En plus du type de sauvegarde choisi, l’entreprise devra mettre une place une procédure de sauvegarde régulière. </w:t>
+      </w:r>
+    </w:p>
+    <w:p>
+      <w:pPr>
+        <w:autoSpaceDE w:val="0"/>
+        <w:autoSpaceDN w:val="0"/>
+        <w:adjustRightInd w:val="0"/>
+        <w:spacing w:after="0" w:line="240" w:lineRule="auto"/>
+        <w:jc w:val="both"/>
+        <w:rPr>
+          <w:rFonts w:cstheme="minorHAnsi"/>
+          <w:color w:val="000000"/>
+          <w:u w:color="000000"/>
+        </w:rPr>
+      </w:pPr>
+    </w:p>
+    <w:p>
+      <w:pPr>
+        <w:autoSpaceDE w:val="0"/>
+        <w:autoSpaceDN w:val="0"/>
+        <w:adjustRightInd w:val="0"/>
+        <w:spacing w:after="0" w:line="240" w:lineRule="auto"/>
+        <w:jc w:val="both"/>
+        <w:rPr>
+          <w:rFonts w:cstheme="minorHAnsi"/>
+          <w:color w:val="000000"/>
+          <w:u w:color="000000"/>
+        </w:rPr>
+      </w:pPr>
+    </w:p>
+    <w:p>
+      <w:pPr>
+        <w:autoSpaceDE w:val="0"/>
+        <w:autoSpaceDN w:val="0"/>
+        <w:adjustRightInd w:val="0"/>
+        <w:spacing w:after="0" w:line="240" w:lineRule="auto"/>
+        <w:jc w:val="both"/>
+        <w:rPr>
+          <w:rFonts w:cstheme="minorHAnsi"/>
+          <w:color w:val="000000"/>
+          <w:u w:color="000000"/>
+        </w:rPr>
+      </w:pPr>
+    </w:p>
+    <w:p>
+      <w:pPr>
+        <w:autoSpaceDE w:val="0"/>
+        <w:autoSpaceDN w:val="0"/>
+        <w:adjustRightInd w:val="0"/>
+        <w:spacing w:after="0" w:line="240" w:lineRule="auto"/>
+        <w:jc w:val="both"/>
+        <w:rPr>
+          <w:rFonts w:cstheme="minorHAnsi"/>
+          <w:color w:val="000000"/>
+          <w:u w:color="000000"/>
+        </w:rPr>
+      </w:pPr>
+    </w:p>
+    <w:p>
+      <w:pPr>
+        <w:autoSpaceDE w:val="0"/>
+        <w:autoSpaceDN w:val="0"/>
+        <w:adjustRightInd w:val="0"/>
+        <w:spacing w:after="0" w:line="240" w:lineRule="auto"/>
+        <w:jc w:val="both"/>
+        <w:rPr>
+          <w:rFonts w:cstheme="minorHAnsi"/>
+          <w:color w:val="000000"/>
+          <w:u w:color="000000"/>
+        </w:rPr>
+      </w:pPr>
+    </w:p>
+    <w:p>
+      <w:pPr>
+        <w:autoSpaceDE w:val="0"/>
+        <w:autoSpaceDN w:val="0"/>
+        <w:adjustRightInd w:val="0"/>
+        <w:spacing w:after="0" w:line="240" w:lineRule="auto"/>
+        <w:jc w:val="both"/>
+        <w:rPr>
+          <w:rFonts w:cstheme="minorHAnsi"/>
+          <w:color w:val="2F5496" w:themeColor="accent1" w:themeShade="BF"/>
+          <w:u w:val="single" w:color="000000"/>
+        </w:rPr>
+      </w:pPr>
+      <w:r>
+        <w:rPr>
+          <w:rFonts w:cstheme="minorHAnsi"/>
+          <w:color w:val="2F5496" w:themeColor="accent1" w:themeShade="BF"/>
+          <w:u w:val="single" w:color="000000"/>
+        </w:rPr>
+        <w:lastRenderedPageBreak/>
+        <w:t>Développement de l’application</w:t>
+      </w:r>
+      <w:r>
+        <w:rPr>
+          <w:rFonts w:cstheme="minorHAnsi"/>
+          <w:color w:val="2F5496" w:themeColor="accent1" w:themeShade="BF"/>
+        </w:rPr>
+        <w:t xml:space="preserve"> :</w:t>
+      </w:r>
+    </w:p>
+    <w:p>
+      <w:pPr>
+        <w:autoSpaceDE w:val="0"/>
+        <w:autoSpaceDN w:val="0"/>
+        <w:adjustRightInd w:val="0"/>
+        <w:spacing w:after="0" w:line="240" w:lineRule="auto"/>
+        <w:jc w:val="both"/>
+        <w:rPr>
+          <w:rFonts w:cstheme="minorHAnsi"/>
+          <w:color w:val="000000"/>
+          <w:u w:color="000000"/>
+        </w:rPr>
+      </w:pPr>
+      <w:r>
+        <w:rPr>
+          <w:rFonts w:cstheme="minorHAnsi"/>
+          <w:color w:val="000000"/>
+          <w:u w:color="000000"/>
+        </w:rPr>
+        <w:t xml:space="preserve">Côté développement, il faudra favoriser la communication ainsi que la mise en place de procédure de développements </w:t>
+      </w:r>
+      <w:r>
+        <w:rPr>
+          <w:rFonts w:cstheme="minorHAnsi"/>
+          <w:color w:val="000000"/>
+          <w:u w:color="000000"/>
+        </w:rPr>
+        <w:t>au sein</w:t>
+      </w:r>
+      <w:r>
+        <w:rPr>
+          <w:rFonts w:cstheme="minorHAnsi"/>
+          <w:color w:val="000000"/>
+          <w:u w:color="000000"/>
+        </w:rPr>
+        <w:t xml:space="preserve"> de l’équipe. Ceci ayant pour but d’améliorer la qualité du travail fourni et, de ce fait, la sécurisation des données :</w:t>
+      </w:r>
+    </w:p>
+    <w:p>
+      <w:pPr>
+        <w:numPr>
+          <w:ilvl w:val="0"/>
+          <w:numId w:val="9"/>
+        </w:numPr>
+        <w:tabs>
+          <w:tab w:val="left" w:pos="240"/>
+          <w:tab w:val="left" w:pos="480"/>
+        </w:tabs>
+        <w:autoSpaceDE w:val="0"/>
+        <w:autoSpaceDN w:val="0"/>
+        <w:adjustRightInd w:val="0"/>
+        <w:spacing w:after="0" w:line="240" w:lineRule="auto"/>
+        <w:jc w:val="both"/>
+        <w:rPr>
+          <w:rFonts w:cstheme="minorHAnsi"/>
+          <w:color w:val="000000"/>
+          <w:u w:color="000000"/>
+        </w:rPr>
+      </w:pPr>
+      <w:r>
+        <w:rPr>
+          <w:rFonts w:cstheme="minorHAnsi"/>
+          <w:b/>
+          <w:bCs/>
+          <w:color w:val="000000"/>
+          <w:u w:color="000000"/>
+        </w:rPr>
+        <w:t>Validation des données entrées par l’utilisateurs</w:t>
+      </w:r>
+      <w:r>
+        <w:rPr>
+          <w:rFonts w:cstheme="minorHAnsi"/>
+          <w:color w:val="000000"/>
+          <w:u w:color="000000"/>
+        </w:rPr>
+        <w:t>. Il faut partir du principe qu’on ne fait pas confiance à l’utilisateurs de ce fait, chaque saisit utilisateur devra être contrôlé (ex : présence d’une virgule dans une entrée qui attend un entier).</w:t>
+      </w:r>
+    </w:p>
+    <w:p>
+      <w:pPr>
+        <w:numPr>
+          <w:ilvl w:val="0"/>
+          <w:numId w:val="9"/>
+        </w:numPr>
+        <w:tabs>
+          <w:tab w:val="left" w:pos="240"/>
+          <w:tab w:val="left" w:pos="480"/>
+        </w:tabs>
+        <w:autoSpaceDE w:val="0"/>
+        <w:autoSpaceDN w:val="0"/>
+        <w:adjustRightInd w:val="0"/>
+        <w:spacing w:after="0" w:line="240" w:lineRule="auto"/>
+        <w:jc w:val="both"/>
+        <w:rPr>
+          <w:rFonts w:cstheme="minorHAnsi"/>
+          <w:color w:val="000000"/>
+          <w:u w:color="000000"/>
+        </w:rPr>
+      </w:pPr>
+      <w:r>
+        <w:rPr>
+          <w:rFonts w:cstheme="minorHAnsi"/>
+          <w:b/>
+          <w:bCs/>
+          <w:color w:val="000000"/>
+          <w:u w:color="000000"/>
+        </w:rPr>
+        <w:t xml:space="preserve">Effectuer des tests à chaque </w:t>
+      </w:r>
+      <w:r>
+        <w:rPr>
+          <w:rFonts w:cstheme="minorHAnsi"/>
+          <w:b/>
+          <w:bCs/>
+          <w:color w:val="000000"/>
+          <w:u w:color="000000"/>
+        </w:rPr>
+        <w:t>modification significative</w:t>
+      </w:r>
+      <w:r>
+        <w:rPr>
+          <w:rFonts w:cstheme="minorHAnsi"/>
+          <w:color w:val="000000"/>
+          <w:u w:color="000000"/>
+        </w:rPr>
+        <w:t>. Le but est que l’équipe de développement contrôle régulièrement les fonctionnalités de l’application. Ceci permettant ainsi de détecter certains bugs tôt dans le développement plutôt que d’attendre de finir une plus grosse partie augmentant ainsi les chances de se retrouver avec un nombre considérable de problèmes à régler.</w:t>
+      </w:r>
+    </w:p>
+    <w:p>
+      <w:pPr>
+        <w:numPr>
+          <w:ilvl w:val="0"/>
+          <w:numId w:val="9"/>
+        </w:numPr>
+        <w:tabs>
+          <w:tab w:val="left" w:pos="240"/>
+          <w:tab w:val="left" w:pos="480"/>
+        </w:tabs>
+        <w:autoSpaceDE w:val="0"/>
+        <w:autoSpaceDN w:val="0"/>
+        <w:adjustRightInd w:val="0"/>
+        <w:spacing w:after="0" w:line="240" w:lineRule="auto"/>
+        <w:jc w:val="both"/>
+        <w:rPr>
+          <w:rFonts w:cstheme="minorHAnsi"/>
+          <w:color w:val="000000"/>
+          <w:u w:color="000000"/>
+        </w:rPr>
+      </w:pPr>
+      <w:r>
+        <w:rPr>
+          <w:rFonts w:cstheme="minorHAnsi"/>
+          <w:b/>
+          <w:bCs/>
+          <w:color w:val="000000"/>
+          <w:u w:color="000000"/>
+        </w:rPr>
+        <w:t>Identifications et sécurisation des ajouts tiers</w:t>
+      </w:r>
+      <w:r>
+        <w:rPr>
+          <w:rFonts w:cstheme="minorHAnsi"/>
+          <w:color w:val="000000"/>
+          <w:u w:color="000000"/>
+        </w:rPr>
+        <w:t xml:space="preserve">. Il peut arriver que l’on soit </w:t>
+      </w:r>
+      <w:r>
+        <w:rPr>
+          <w:rFonts w:cstheme="minorHAnsi"/>
+          <w:color w:val="000000"/>
+          <w:u w:color="000000"/>
+        </w:rPr>
+        <w:t>amené</w:t>
+      </w:r>
+      <w:r>
+        <w:rPr>
+          <w:rFonts w:cstheme="minorHAnsi"/>
+          <w:color w:val="000000"/>
+          <w:u w:color="000000"/>
+        </w:rPr>
+        <w:t xml:space="preserve"> à utiliser des outils externes à l’entreprises (ex : code tiers, </w:t>
+      </w:r>
+      <w:r>
+        <w:rPr>
+          <w:rFonts w:cstheme="minorHAnsi"/>
+          <w:color w:val="000000"/>
+          <w:u w:color="000000"/>
+        </w:rPr>
+        <w:t>Framework</w:t>
+      </w:r>
+      <w:r>
+        <w:rPr>
+          <w:rFonts w:cstheme="minorHAnsi"/>
+          <w:color w:val="000000"/>
+          <w:u w:color="000000"/>
+        </w:rPr>
+        <w:t xml:space="preserve">, etc.). Si c’est le cas, il est impératif d’identifier ces différents ajouts et d’effectuer un suivi de ces derniers pour en détecter les éventuelles failles. </w:t>
+      </w:r>
+    </w:p>
+    <w:p>
+      <w:pPr>
+        <w:autoSpaceDE w:val="0"/>
+        <w:autoSpaceDN w:val="0"/>
+        <w:adjustRightInd w:val="0"/>
+        <w:spacing w:after="0" w:line="240" w:lineRule="auto"/>
+        <w:jc w:val="both"/>
+        <w:rPr>
+          <w:rFonts w:cstheme="minorHAnsi"/>
+          <w:color w:val="000000"/>
+          <w:u w:color="000000"/>
+        </w:rPr>
+      </w:pPr>
+    </w:p>
+    <w:p>
+      <w:pPr>
+        <w:autoSpaceDE w:val="0"/>
+        <w:autoSpaceDN w:val="0"/>
+        <w:adjustRightInd w:val="0"/>
+        <w:spacing w:after="0" w:line="240" w:lineRule="auto"/>
+        <w:jc w:val="both"/>
+        <w:rPr>
+          <w:rFonts w:cstheme="minorHAnsi"/>
+          <w:color w:val="000000"/>
+          <w:u w:color="000000"/>
+        </w:rPr>
+      </w:pPr>
+    </w:p>
+    <w:p>
+      <w:pPr>
+        <w:autoSpaceDE w:val="0"/>
+        <w:autoSpaceDN w:val="0"/>
+        <w:adjustRightInd w:val="0"/>
+        <w:spacing w:after="0" w:line="240" w:lineRule="auto"/>
+        <w:jc w:val="both"/>
+        <w:rPr>
+          <w:rFonts w:cstheme="minorHAnsi"/>
+          <w:color w:val="2F5496" w:themeColor="accent1" w:themeShade="BF"/>
+          <w:u w:val="single" w:color="000000"/>
+        </w:rPr>
+      </w:pPr>
+      <w:r>
+        <w:rPr>
+          <w:rFonts w:cstheme="minorHAnsi"/>
+          <w:color w:val="2F5496" w:themeColor="accent1" w:themeShade="BF"/>
+          <w:u w:val="single" w:color="000000"/>
+        </w:rPr>
+        <w:t>Sensibilisation utilisateur</w:t>
+      </w:r>
+      <w:r>
+        <w:rPr>
+          <w:rFonts w:cstheme="minorHAnsi"/>
+          <w:color w:val="2F5496" w:themeColor="accent1" w:themeShade="BF"/>
+        </w:rPr>
+        <w:t xml:space="preserve"> :</w:t>
+      </w:r>
+    </w:p>
+    <w:p>
+      <w:pPr>
+        <w:autoSpaceDE w:val="0"/>
+        <w:autoSpaceDN w:val="0"/>
+        <w:adjustRightInd w:val="0"/>
+        <w:spacing w:after="0" w:line="240" w:lineRule="auto"/>
+        <w:jc w:val="both"/>
+        <w:rPr>
+          <w:rFonts w:cstheme="minorHAnsi"/>
+          <w:color w:val="000000"/>
+          <w:u w:color="000000"/>
+        </w:rPr>
+      </w:pPr>
+      <w:r>
+        <w:rPr>
+          <w:rFonts w:cstheme="minorHAnsi"/>
+          <w:color w:val="000000"/>
+          <w:u w:color="000000"/>
+        </w:rPr>
+        <w:t>Enfin, bien que plusieurs mesures de sécurités soient préparées il est important de former le personnelle à une utilisation professionnelle et respectueuse de l’application ainsi que de leur machine :</w:t>
+      </w:r>
+    </w:p>
+    <w:p>
+      <w:pPr>
+        <w:numPr>
+          <w:ilvl w:val="0"/>
+          <w:numId w:val="10"/>
+        </w:numPr>
+        <w:tabs>
+          <w:tab w:val="left" w:pos="240"/>
+          <w:tab w:val="left" w:pos="480"/>
+        </w:tabs>
+        <w:autoSpaceDE w:val="0"/>
+        <w:autoSpaceDN w:val="0"/>
+        <w:adjustRightInd w:val="0"/>
+        <w:spacing w:after="0" w:line="240" w:lineRule="auto"/>
+        <w:jc w:val="both"/>
+        <w:rPr>
+          <w:rFonts w:cstheme="minorHAnsi"/>
+          <w:color w:val="000000"/>
+          <w:u w:color="000000"/>
+        </w:rPr>
+      </w:pPr>
+      <w:r>
+        <w:rPr>
+          <w:rFonts w:cstheme="minorHAnsi"/>
+          <w:b/>
+          <w:bCs/>
+          <w:color w:val="000000"/>
+          <w:u w:color="000000"/>
+        </w:rPr>
+        <w:t>Nettoyage récurrent de leur « vie informatique »</w:t>
+      </w:r>
+      <w:r>
+        <w:rPr>
+          <w:rFonts w:cstheme="minorHAnsi"/>
+          <w:color w:val="000000"/>
+          <w:u w:color="000000"/>
+        </w:rPr>
+        <w:t xml:space="preserve">. Les utilisateurs étant amenés à utiliser leur machine en déplacement il est de ce fait plus dure de contrôler ce qui y est fait, c’est pourquoi l’entreprise cliente devra mettre en </w:t>
+      </w:r>
+      <w:r>
+        <w:rPr>
+          <w:rFonts w:cstheme="minorHAnsi"/>
+          <w:color w:val="000000"/>
+          <w:u w:color="000000"/>
+        </w:rPr>
+        <w:t>œuvre</w:t>
+      </w:r>
+      <w:r>
+        <w:rPr>
+          <w:rFonts w:cstheme="minorHAnsi"/>
+          <w:color w:val="000000"/>
+          <w:u w:color="000000"/>
+        </w:rPr>
+        <w:t xml:space="preserve"> de façon récurrente un « nettoyage » des machines. </w:t>
+      </w:r>
+    </w:p>
+    <w:p>
+      <w:pPr>
+        <w:numPr>
+          <w:ilvl w:val="0"/>
+          <w:numId w:val="10"/>
+        </w:numPr>
+        <w:tabs>
+          <w:tab w:val="left" w:pos="240"/>
+          <w:tab w:val="left" w:pos="480"/>
+        </w:tabs>
+        <w:autoSpaceDE w:val="0"/>
+        <w:autoSpaceDN w:val="0"/>
+        <w:adjustRightInd w:val="0"/>
+        <w:spacing w:after="0" w:line="240" w:lineRule="auto"/>
+        <w:jc w:val="both"/>
+        <w:rPr>
+          <w:rFonts w:cstheme="minorHAnsi"/>
+          <w:color w:val="000000"/>
+          <w:u w:color="000000"/>
+        </w:rPr>
+      </w:pPr>
+      <w:r>
+        <w:rPr>
+          <w:rFonts w:cstheme="minorHAnsi"/>
+          <w:b/>
+          <w:bCs/>
+          <w:color w:val="000000"/>
+          <w:u w:color="000000"/>
+        </w:rPr>
+        <w:t>Respecter les règles d’utilisations de l’application</w:t>
+      </w:r>
+      <w:r>
+        <w:rPr>
+          <w:rFonts w:cstheme="minorHAnsi"/>
+          <w:color w:val="000000"/>
+          <w:u w:color="000000"/>
+        </w:rPr>
+        <w:t xml:space="preserve">. Les différents utilisateurs </w:t>
+      </w:r>
+      <w:r>
+        <w:rPr>
+          <w:rFonts w:cstheme="minorHAnsi"/>
+          <w:color w:val="000000"/>
+          <w:u w:color="000000"/>
+        </w:rPr>
+        <w:t>devront</w:t>
+      </w:r>
+      <w:r>
+        <w:rPr>
+          <w:rFonts w:cstheme="minorHAnsi"/>
+          <w:color w:val="000000"/>
+          <w:u w:color="000000"/>
+        </w:rPr>
+        <w:t xml:space="preserve"> s’engager à : </w:t>
+      </w:r>
+    </w:p>
+    <w:p>
+      <w:pPr>
+        <w:numPr>
+          <w:ilvl w:val="1"/>
+          <w:numId w:val="10"/>
+        </w:numPr>
+        <w:tabs>
+          <w:tab w:val="left" w:pos="480"/>
+          <w:tab w:val="left" w:pos="720"/>
+        </w:tabs>
+        <w:autoSpaceDE w:val="0"/>
+        <w:autoSpaceDN w:val="0"/>
+        <w:adjustRightInd w:val="0"/>
+        <w:spacing w:after="0" w:line="240" w:lineRule="auto"/>
+        <w:jc w:val="both"/>
+        <w:rPr>
+          <w:rFonts w:cstheme="minorHAnsi"/>
+          <w:color w:val="000000"/>
+          <w:u w:color="000000"/>
+        </w:rPr>
+      </w:pPr>
+      <w:r>
+        <w:rPr>
+          <w:rFonts w:cstheme="minorHAnsi"/>
+          <w:color w:val="000000"/>
+          <w:u w:color="000000"/>
+        </w:rPr>
+        <w:t xml:space="preserve">Utiliser l’application de manière responsable en </w:t>
+      </w:r>
+      <w:r>
+        <w:rPr>
+          <w:rFonts w:cstheme="minorHAnsi"/>
+          <w:color w:val="000000"/>
+          <w:u w:color="000000"/>
+        </w:rPr>
+        <w:t>se</w:t>
+      </w:r>
+      <w:r>
+        <w:rPr>
+          <w:rFonts w:cstheme="minorHAnsi"/>
+          <w:color w:val="000000"/>
+          <w:u w:color="000000"/>
+        </w:rPr>
+        <w:t xml:space="preserve"> limitant aux tâches qui leur sont attribués qu’importe leur rôle.</w:t>
+      </w:r>
+    </w:p>
+    <w:p>
+      <w:pPr>
+        <w:numPr>
+          <w:ilvl w:val="1"/>
+          <w:numId w:val="10"/>
+        </w:numPr>
+        <w:tabs>
+          <w:tab w:val="left" w:pos="480"/>
+          <w:tab w:val="left" w:pos="720"/>
+        </w:tabs>
+        <w:autoSpaceDE w:val="0"/>
+        <w:autoSpaceDN w:val="0"/>
+        <w:adjustRightInd w:val="0"/>
+        <w:spacing w:after="0" w:line="240" w:lineRule="auto"/>
+        <w:jc w:val="both"/>
+        <w:rPr>
+          <w:rFonts w:cstheme="minorHAnsi"/>
+          <w:color w:val="000000"/>
+          <w:u w:color="000000"/>
+        </w:rPr>
+      </w:pPr>
+      <w:r>
+        <w:rPr>
+          <w:rFonts w:cstheme="minorHAnsi"/>
+          <w:color w:val="000000"/>
+          <w:u w:color="000000"/>
+        </w:rPr>
+        <w:t>Se connecter exclusivement avec leurs ID personnels sauf cas particulier (ex : compte générique).</w:t>
+      </w:r>
+    </w:p>
+    <w:p>
+      <w:pPr>
+        <w:numPr>
+          <w:ilvl w:val="1"/>
+          <w:numId w:val="10"/>
+        </w:numPr>
+        <w:tabs>
+          <w:tab w:val="left" w:pos="480"/>
+          <w:tab w:val="left" w:pos="720"/>
+        </w:tabs>
+        <w:autoSpaceDE w:val="0"/>
+        <w:autoSpaceDN w:val="0"/>
+        <w:adjustRightInd w:val="0"/>
+        <w:spacing w:after="0" w:line="240" w:lineRule="auto"/>
+        <w:jc w:val="both"/>
+        <w:rPr>
+          <w:rFonts w:cstheme="minorHAnsi"/>
+          <w:color w:val="000000"/>
+          <w:u w:color="000000"/>
+        </w:rPr>
+      </w:pPr>
+      <w:r>
+        <w:rPr>
+          <w:rFonts w:cstheme="minorHAnsi"/>
+          <w:color w:val="000000"/>
+          <w:u w:color="000000"/>
+        </w:rPr>
+        <w:t xml:space="preserve"> Respecter les procédures d’utilisations afin de garantir l’intégrité et l’exactitude des données.</w:t>
+      </w:r>
+    </w:p>
+    <w:p>
+      <w:pPr>
+        <w:numPr>
+          <w:ilvl w:val="0"/>
+          <w:numId w:val="10"/>
+        </w:numPr>
+        <w:tabs>
+          <w:tab w:val="left" w:pos="240"/>
+          <w:tab w:val="left" w:pos="480"/>
+        </w:tabs>
+        <w:autoSpaceDE w:val="0"/>
+        <w:autoSpaceDN w:val="0"/>
+        <w:adjustRightInd w:val="0"/>
+        <w:spacing w:after="0" w:line="240" w:lineRule="auto"/>
+        <w:jc w:val="both"/>
+        <w:rPr>
+          <w:rFonts w:cstheme="minorHAnsi"/>
+          <w:color w:val="000000"/>
+          <w:u w:color="000000"/>
+        </w:rPr>
+      </w:pPr>
+      <w:r>
+        <w:rPr>
+          <w:rFonts w:cstheme="minorHAnsi"/>
+          <w:b/>
+          <w:bCs/>
+          <w:color w:val="000000"/>
+          <w:u w:color="000000"/>
+        </w:rPr>
+        <w:t>Prendre soin du matériel mis à disposition</w:t>
+      </w:r>
+      <w:r>
+        <w:rPr>
+          <w:rFonts w:cstheme="minorHAnsi"/>
+          <w:color w:val="000000"/>
+          <w:u w:color="000000"/>
+        </w:rPr>
+        <w:t>. Les utilisateurs s’engagent à conserver du mieux qu’ils peuvent l’intégrité physique de leur machine vis à vis de l’entreprise cliente.</w:t>
+      </w:r>
+    </w:p>
+    <w:p/>
+    <w:p/>
+    <w:p/>
+    <w:p/>
+    <w:p/>
+    <w:p/>
+    <w:p/>
+    <w:p/>
+    <w:p/>
+    <w:p/>
+    <w:p>
+      <w:pPr>
         <w:pStyle w:val="Titre1"/>
       </w:pPr>
       <w:bookmarkStart w:id="3" w:name="_Toc35675835"/>
       <w:r>
+        <w:lastRenderedPageBreak/>
         <w:t>Budget</w:t>
       </w:r>
       <w:bookmarkEnd w:id="3"/>
@@ -3215,6 +6242,7 @@
                 <w:lang w:eastAsia="fr-FR"/>
               </w:rPr>
             </w:pPr>
+            <w:proofErr w:type="spellStart"/>
             <w:r>
               <w:rPr>
                 <w:rFonts w:ascii="Arial" w:eastAsia="Times New Roman" w:hAnsi="Arial" w:cs="Arial"/>
@@ -3223,7 +6251,18 @@
                 <w:szCs w:val="14"/>
                 <w:lang w:eastAsia="fr-FR"/>
               </w:rPr>
-              <w:t>Equipe projet</w:t>
+              <w:t>Equipe</w:t>
+            </w:r>
+            <w:proofErr w:type="spellEnd"/>
+            <w:r>
+              <w:rPr>
+                <w:rFonts w:ascii="Arial" w:eastAsia="Times New Roman" w:hAnsi="Arial" w:cs="Arial"/>
+                <w:color w:val="303030"/>
+                <w:sz w:val="14"/>
+                <w:szCs w:val="14"/>
+                <w:lang w:eastAsia="fr-FR"/>
+              </w:rPr>
+              <w:t xml:space="preserve"> projet</w:t>
             </w:r>
           </w:p>
         </w:tc>
@@ -3464,6 +6503,7 @@
             </w:pPr>
             <w:r>
               <w:rPr>
+                <w:noProof/>
                 <w:sz w:val="16"/>
                 <w:szCs w:val="16"/>
               </w:rPr>
@@ -3487,10 +6527,10 @@
                   <v:path o:extrusionok="f" gradientshapeok="t" o:connecttype="rect"/>
                   <o:lock v:ext="edit" aspectratio="t"/>
                 </v:shapetype>
-                <v:shape id="_x0000_i1034" type="#_x0000_t75" style="width:77.3pt;height:50.35pt" o:ole="">
+                <v:shape id="_x0000_i1025" type="#_x0000_t75" alt="" style="width:77.45pt;height:50.95pt;mso-width-percent:0;mso-height-percent:0;mso-width-percent:0;mso-height-percent:0" o:ole="">
                   <v:imagedata r:id="rId10" o:title=""/>
                 </v:shape>
-                <o:OLEObject Type="Embed" ProgID="Excel.Sheet.12" ShapeID="_x0000_i1034" DrawAspect="Icon" ObjectID="_1646290519" r:id="rId11"/>
+                <o:OLEObject Type="Embed" ProgID="Excel.Sheet.12" ShapeID="_x0000_i1025" DrawAspect="Icon" ObjectID="_1646894852" r:id="rId11"/>
               </w:object>
             </w:r>
             <w:r>
@@ -3879,6 +6919,7 @@
                 <w:lang w:eastAsia="fr-FR"/>
               </w:rPr>
             </w:pPr>
+            <w:proofErr w:type="spellStart"/>
             <w:r>
               <w:rPr>
                 <w:rFonts w:ascii="Arial" w:eastAsia="Times New Roman" w:hAnsi="Arial" w:cs="Arial"/>
@@ -3887,7 +6928,18 @@
                 <w:szCs w:val="14"/>
                 <w:lang w:eastAsia="fr-FR"/>
               </w:rPr>
-              <w:t>Equipe projet</w:t>
+              <w:t>Equipe</w:t>
+            </w:r>
+            <w:proofErr w:type="spellEnd"/>
+            <w:r>
+              <w:rPr>
+                <w:rFonts w:ascii="Arial" w:eastAsia="Times New Roman" w:hAnsi="Arial" w:cs="Arial"/>
+                <w:color w:val="303030"/>
+                <w:sz w:val="14"/>
+                <w:szCs w:val="14"/>
+                <w:lang w:eastAsia="fr-FR"/>
+              </w:rPr>
+              <w:t xml:space="preserve"> projet</w:t>
             </w:r>
           </w:p>
         </w:tc>
@@ -3941,8 +6993,6 @@
                 </wp:inline>
               </w:drawing>
             </w:r>
-            <w:bookmarkStart w:id="6" w:name="_GoBack"/>
-            <w:bookmarkEnd w:id="6"/>
           </w:p>
         </w:tc>
         <w:tc>
@@ -4000,22 +7050,22 @@
       <w:pPr>
         <w:pStyle w:val="Titre1"/>
       </w:pPr>
-      <w:bookmarkStart w:id="7" w:name="_Toc35675837"/>
+      <w:bookmarkStart w:id="6" w:name="_Toc35675837"/>
       <w:r>
         <w:lastRenderedPageBreak/>
         <w:t>Gestion des risques</w:t>
       </w:r>
-      <w:bookmarkEnd w:id="7"/>
+      <w:bookmarkEnd w:id="6"/>
     </w:p>
     <w:p>
       <w:pPr>
         <w:pStyle w:val="Titre1"/>
       </w:pPr>
-      <w:bookmarkStart w:id="8" w:name="_Toc35675838"/>
+      <w:bookmarkStart w:id="7" w:name="_Toc35675838"/>
       <w:r>
         <w:t>Scénario de test</w:t>
       </w:r>
-      <w:bookmarkEnd w:id="8"/>
+      <w:bookmarkEnd w:id="7"/>
     </w:p>
     <w:tbl>
       <w:tblPr>
@@ -4083,8 +7133,19 @@
                 <w:lang w:eastAsia="fr-FR"/>
               </w:rPr>
               <w:br/>
+            </w:r>
+            <w:proofErr w:type="spellStart"/>
+            <w:r>
+              <w:rPr>
+                <w:rFonts w:ascii="Arial" w:eastAsia="Times New Roman" w:hAnsi="Arial" w:cs="Arial"/>
+                <w:color w:val="FFFFFF"/>
+                <w:sz w:val="16"/>
+                <w:szCs w:val="16"/>
+                <w:lang w:eastAsia="fr-FR"/>
+              </w:rPr>
               <w:t>UserStory</w:t>
             </w:r>
+            <w:proofErr w:type="spellEnd"/>
           </w:p>
         </w:tc>
         <w:tc>
@@ -4161,6 +7222,7 @@
                 <w:lang w:eastAsia="fr-FR"/>
               </w:rPr>
             </w:pPr>
+            <w:proofErr w:type="spellStart"/>
             <w:r>
               <w:rPr>
                 <w:rFonts w:ascii="Arial" w:eastAsia="Times New Roman" w:hAnsi="Arial" w:cs="Arial"/>
@@ -4169,7 +7231,18 @@
                 <w:szCs w:val="16"/>
                 <w:lang w:eastAsia="fr-FR"/>
               </w:rPr>
-              <w:t>UserStory description</w:t>
+              <w:t>UserStory</w:t>
+            </w:r>
+            <w:proofErr w:type="spellEnd"/>
+            <w:r>
+              <w:rPr>
+                <w:rFonts w:ascii="Arial" w:eastAsia="Times New Roman" w:hAnsi="Arial" w:cs="Arial"/>
+                <w:color w:val="FFFFFF"/>
+                <w:sz w:val="16"/>
+                <w:szCs w:val="16"/>
+                <w:lang w:eastAsia="fr-FR"/>
+              </w:rPr>
+              <w:t xml:space="preserve"> description</w:t>
             </w:r>
           </w:p>
         </w:tc>
@@ -4237,6 +7310,7 @@
                 <w:lang w:eastAsia="fr-FR"/>
               </w:rPr>
             </w:pPr>
+            <w:proofErr w:type="spellStart"/>
             <w:r>
               <w:rPr>
                 <w:rFonts w:ascii="Arial" w:eastAsia="Times New Roman" w:hAnsi="Arial" w:cs="Arial"/>
@@ -4247,6 +7321,7 @@
               </w:rPr>
               <w:t>Etat</w:t>
             </w:r>
+            <w:proofErr w:type="spellEnd"/>
           </w:p>
         </w:tc>
         <w:tc>
@@ -5147,17 +8222,7 @@
                 <w:szCs w:val="16"/>
                 <w:lang w:eastAsia="fr-FR"/>
               </w:rPr>
-              <w:t>Une fiche récapitulative</w:t>
-            </w:r>
-            <w:r>
-              <w:rPr>
-                <w:rFonts w:ascii="Arial" w:eastAsia="Times New Roman" w:hAnsi="Arial" w:cs="Arial"/>
-                <w:color w:val="000000"/>
-                <w:sz w:val="16"/>
-                <w:szCs w:val="16"/>
-                <w:lang w:eastAsia="fr-FR"/>
-              </w:rPr>
-              <w:t xml:space="preserve"> du client</w:t>
+              <w:t>Une fiche récapitulative du client</w:t>
             </w:r>
           </w:p>
         </w:tc>
@@ -6183,11 +9248,11 @@
       <w:pPr>
         <w:pStyle w:val="Titre1"/>
       </w:pPr>
-      <w:bookmarkStart w:id="9" w:name="_Toc35675839"/>
+      <w:bookmarkStart w:id="8" w:name="_Toc35675839"/>
       <w:r>
         <w:t>Annexes</w:t>
       </w:r>
-      <w:bookmarkEnd w:id="9"/>
+      <w:bookmarkEnd w:id="8"/>
     </w:p>
     <w:p/>
     <w:sectPr>
@@ -6201,8 +9266,488 @@
 </file>
 
 <file path=word/numbering.xml><?xml version="1.0" encoding="utf-8"?>
-<w:numbering xmlns:wpc="http://schemas.microsoft.com/office/word/2010/wordprocessingCanvas" xmlns:cx="http://schemas.microsoft.com/office/drawing/2014/chartex" xmlns:cx1="http://schemas.microsoft.com/office/drawing/2015/9/8/chartex" xmlns:cx2="http://schemas.microsoft.com/office/drawing/2015/10/21/chartex" xmlns:cx3="http://schemas.microsoft.com/office/drawing/2016/5/9/chartex" xmlns:cx4="http://schemas.microsoft.com/office/drawing/2016/5/10/chartex" xmlns:cx5="http://schemas.microsoft.com/office/drawing/2016/5/11/chartex" xmlns:cx6="http://schemas.microsoft.com/office/drawing/2016/5/12/chartex" xmlns:cx7="http://schemas.microsoft.com/office/drawing/2016/5/13/chartex" xmlns:cx8="http://schemas.microsoft.com/office/drawing/2016/5/14/chartex" xmlns:mc="http://schemas.openxmlformats.org/markup-compatibility/2006" xmlns:aink="http://schemas.microsoft.com/office/drawing/2016/ink" xmlns:am3d="http://schemas.microsoft.com/office/drawing/2017/model3d" xmlns:o="urn:schemas-microsoft-com:office:office" xmlns:r="http://schemas.openxmlformats.org/officeDocument/2006/relationships" xmlns:m="http://schemas.openxmlformats.org/officeDocument/2006/math" xmlns:v="urn:schemas-microsoft-com:vml" xmlns:wp14="http://schemas.microsoft.com/office/word/2010/wordprocessingDrawing" xmlns:wp="http://schemas.openxmlformats.org/drawingml/2006/wordprocessingDrawing" xmlns:w10="urn:schemas-microsoft-com:office:word" xmlns:w="http://schemas.openxmlformats.org/wordprocessingml/2006/main" xmlns:w14="http://schemas.microsoft.com/office/word/2010/wordml" xmlns:w15="http://schemas.microsoft.com/office/word/2012/wordml" xmlns:w16cid="http://schemas.microsoft.com/office/word/2016/wordml/cid" xmlns:w16se="http://schemas.microsoft.com/office/word/2015/wordml/symex" xmlns:wpg="http://schemas.microsoft.com/office/word/2010/wordprocessingGroup" xmlns:wpi="http://schemas.microsoft.com/office/word/2010/wordprocessingInk" xmlns:wne="http://schemas.microsoft.com/office/word/2006/wordml" xmlns:wps="http://schemas.microsoft.com/office/word/2010/wordprocessingShape" mc:Ignorable="w14 w15 w16se w16cid wp14">
+<w:numbering xmlns:wpc="http://schemas.microsoft.com/office/word/2010/wordprocessingCanvas" xmlns:cx="http://schemas.microsoft.com/office/drawing/2014/chartex" xmlns:cx1="http://schemas.microsoft.com/office/drawing/2015/9/8/chartex" xmlns:cx2="http://schemas.microsoft.com/office/drawing/2015/10/21/chartex" xmlns:cx3="http://schemas.microsoft.com/office/drawing/2016/5/9/chartex" xmlns:cx4="http://schemas.microsoft.com/office/drawing/2016/5/10/chartex" xmlns:cx5="http://schemas.microsoft.com/office/drawing/2016/5/11/chartex" xmlns:cx6="http://schemas.microsoft.com/office/drawing/2016/5/12/chartex" xmlns:cx7="http://schemas.microsoft.com/office/drawing/2016/5/13/chartex" xmlns:cx8="http://schemas.microsoft.com/office/drawing/2016/5/14/chartex" xmlns:mc="http://schemas.openxmlformats.org/markup-compatibility/2006" xmlns:aink="http://schemas.microsoft.com/office/drawing/2016/ink" xmlns:am3d="http://schemas.microsoft.com/office/drawing/2017/model3d" xmlns:o="urn:schemas-microsoft-com:office:office" xmlns:r="http://schemas.openxmlformats.org/officeDocument/2006/relationships" xmlns:m="http://schemas.openxmlformats.org/officeDocument/2006/math" xmlns:v="urn:schemas-microsoft-com:vml" xmlns:wp14="http://schemas.microsoft.com/office/word/2010/wordprocessingDrawing" xmlns:wp="http://schemas.openxmlformats.org/drawingml/2006/wordprocessingDrawing" xmlns:w10="urn:schemas-microsoft-com:office:word" xmlns:w="http://schemas.openxmlformats.org/wordprocessingml/2006/main" xmlns:w14="http://schemas.microsoft.com/office/word/2010/wordml" xmlns:w15="http://schemas.microsoft.com/office/word/2012/wordml" xmlns:w16cex="http://schemas.microsoft.com/office/word/2018/wordml/cex" xmlns:w16cid="http://schemas.microsoft.com/office/word/2016/wordml/cid" xmlns:w16="http://schemas.microsoft.com/office/word/2018/wordml" xmlns:w16se="http://schemas.microsoft.com/office/word/2015/wordml/symex" xmlns:wpg="http://schemas.microsoft.com/office/word/2010/wordprocessingGroup" xmlns:wpi="http://schemas.microsoft.com/office/word/2010/wordprocessingInk" xmlns:wne="http://schemas.microsoft.com/office/word/2006/wordml" xmlns:wps="http://schemas.microsoft.com/office/word/2010/wordprocessingShape" mc:Ignorable="w14 w15 w16se w16cid w16 w16cex wp14">
   <w:abstractNum w:abstractNumId="0" w15:restartNumberingAfterBreak="0">
+    <w:nsid w:val="00000001"/>
+    <w:multiLevelType w:val="hybridMultilevel"/>
+    <w:tmpl w:val="00000001"/>
+    <w:lvl w:ilvl="0" w:tplc="00000001">
+      <w:start w:val="1"/>
+      <w:numFmt w:val="bullet"/>
+      <w:lvlText w:val="•"/>
+      <w:lvlJc w:val="left"/>
+      <w:pPr>
+        <w:ind w:left="720" w:hanging="360"/>
+      </w:pPr>
+    </w:lvl>
+    <w:lvl w:ilvl="1" w:tplc="00000002">
+      <w:start w:val="1"/>
+      <w:numFmt w:val="bullet"/>
+      <w:lvlText w:val="•"/>
+      <w:lvlJc w:val="left"/>
+      <w:pPr>
+        <w:ind w:left="1440" w:hanging="360"/>
+      </w:pPr>
+    </w:lvl>
+    <w:lvl w:ilvl="2" w:tplc="FFFFFFFF">
+      <w:numFmt w:val="decimal"/>
+      <w:lvlText w:val=""/>
+      <w:lvlJc w:val="left"/>
+    </w:lvl>
+    <w:lvl w:ilvl="3" w:tplc="FFFFFFFF">
+      <w:numFmt w:val="decimal"/>
+      <w:lvlText w:val=""/>
+      <w:lvlJc w:val="left"/>
+    </w:lvl>
+    <w:lvl w:ilvl="4" w:tplc="FFFFFFFF">
+      <w:numFmt w:val="decimal"/>
+      <w:lvlText w:val=""/>
+      <w:lvlJc w:val="left"/>
+    </w:lvl>
+    <w:lvl w:ilvl="5" w:tplc="FFFFFFFF">
+      <w:numFmt w:val="decimal"/>
+      <w:lvlText w:val=""/>
+      <w:lvlJc w:val="left"/>
+    </w:lvl>
+    <w:lvl w:ilvl="6" w:tplc="FFFFFFFF">
+      <w:numFmt w:val="decimal"/>
+      <w:lvlText w:val=""/>
+      <w:lvlJc w:val="left"/>
+    </w:lvl>
+    <w:lvl w:ilvl="7" w:tplc="FFFFFFFF">
+      <w:numFmt w:val="decimal"/>
+      <w:lvlText w:val=""/>
+      <w:lvlJc w:val="left"/>
+    </w:lvl>
+    <w:lvl w:ilvl="8" w:tplc="FFFFFFFF">
+      <w:numFmt w:val="decimal"/>
+      <w:lvlText w:val=""/>
+      <w:lvlJc w:val="left"/>
+    </w:lvl>
+  </w:abstractNum>
+  <w:abstractNum w:abstractNumId="1" w15:restartNumberingAfterBreak="0">
+    <w:nsid w:val="00000002"/>
+    <w:multiLevelType w:val="hybridMultilevel"/>
+    <w:tmpl w:val="00000002"/>
+    <w:lvl w:ilvl="0" w:tplc="00000065">
+      <w:start w:val="1"/>
+      <w:numFmt w:val="bullet"/>
+      <w:lvlText w:val="•"/>
+      <w:lvlJc w:val="left"/>
+      <w:pPr>
+        <w:ind w:left="720" w:hanging="360"/>
+      </w:pPr>
+    </w:lvl>
+    <w:lvl w:ilvl="1" w:tplc="00000066">
+      <w:start w:val="1"/>
+      <w:numFmt w:val="bullet"/>
+      <w:lvlText w:val="•"/>
+      <w:lvlJc w:val="left"/>
+      <w:pPr>
+        <w:ind w:left="1440" w:hanging="360"/>
+      </w:pPr>
+    </w:lvl>
+    <w:lvl w:ilvl="2" w:tplc="00000067">
+      <w:start w:val="1"/>
+      <w:numFmt w:val="bullet"/>
+      <w:lvlText w:val="•"/>
+      <w:lvlJc w:val="left"/>
+      <w:pPr>
+        <w:ind w:left="2160" w:hanging="360"/>
+      </w:pPr>
+    </w:lvl>
+    <w:lvl w:ilvl="3" w:tplc="FFFFFFFF">
+      <w:numFmt w:val="decimal"/>
+      <w:lvlText w:val=""/>
+      <w:lvlJc w:val="left"/>
+    </w:lvl>
+    <w:lvl w:ilvl="4" w:tplc="FFFFFFFF">
+      <w:numFmt w:val="decimal"/>
+      <w:lvlText w:val=""/>
+      <w:lvlJc w:val="left"/>
+    </w:lvl>
+    <w:lvl w:ilvl="5" w:tplc="FFFFFFFF">
+      <w:numFmt w:val="decimal"/>
+      <w:lvlText w:val=""/>
+      <w:lvlJc w:val="left"/>
+    </w:lvl>
+    <w:lvl w:ilvl="6" w:tplc="FFFFFFFF">
+      <w:numFmt w:val="decimal"/>
+      <w:lvlText w:val=""/>
+      <w:lvlJc w:val="left"/>
+    </w:lvl>
+    <w:lvl w:ilvl="7" w:tplc="FFFFFFFF">
+      <w:numFmt w:val="decimal"/>
+      <w:lvlText w:val=""/>
+      <w:lvlJc w:val="left"/>
+    </w:lvl>
+    <w:lvl w:ilvl="8" w:tplc="FFFFFFFF">
+      <w:numFmt w:val="decimal"/>
+      <w:lvlText w:val=""/>
+      <w:lvlJc w:val="left"/>
+    </w:lvl>
+  </w:abstractNum>
+  <w:abstractNum w:abstractNumId="2" w15:restartNumberingAfterBreak="0">
+    <w:nsid w:val="00000003"/>
+    <w:multiLevelType w:val="hybridMultilevel"/>
+    <w:tmpl w:val="00000003"/>
+    <w:lvl w:ilvl="0" w:tplc="000000C9">
+      <w:start w:val="1"/>
+      <w:numFmt w:val="bullet"/>
+      <w:lvlText w:val="•"/>
+      <w:lvlJc w:val="left"/>
+      <w:pPr>
+        <w:ind w:left="720" w:hanging="360"/>
+      </w:pPr>
+    </w:lvl>
+    <w:lvl w:ilvl="1" w:tplc="FFFFFFFF">
+      <w:numFmt w:val="decimal"/>
+      <w:lvlText w:val=""/>
+      <w:lvlJc w:val="left"/>
+    </w:lvl>
+    <w:lvl w:ilvl="2" w:tplc="FFFFFFFF">
+      <w:numFmt w:val="decimal"/>
+      <w:lvlText w:val=""/>
+      <w:lvlJc w:val="left"/>
+    </w:lvl>
+    <w:lvl w:ilvl="3" w:tplc="FFFFFFFF">
+      <w:numFmt w:val="decimal"/>
+      <w:lvlText w:val=""/>
+      <w:lvlJc w:val="left"/>
+    </w:lvl>
+    <w:lvl w:ilvl="4" w:tplc="FFFFFFFF">
+      <w:numFmt w:val="decimal"/>
+      <w:lvlText w:val=""/>
+      <w:lvlJc w:val="left"/>
+    </w:lvl>
+    <w:lvl w:ilvl="5" w:tplc="FFFFFFFF">
+      <w:numFmt w:val="decimal"/>
+      <w:lvlText w:val=""/>
+      <w:lvlJc w:val="left"/>
+    </w:lvl>
+    <w:lvl w:ilvl="6" w:tplc="FFFFFFFF">
+      <w:numFmt w:val="decimal"/>
+      <w:lvlText w:val=""/>
+      <w:lvlJc w:val="left"/>
+    </w:lvl>
+    <w:lvl w:ilvl="7" w:tplc="FFFFFFFF">
+      <w:numFmt w:val="decimal"/>
+      <w:lvlText w:val=""/>
+      <w:lvlJc w:val="left"/>
+    </w:lvl>
+    <w:lvl w:ilvl="8" w:tplc="FFFFFFFF">
+      <w:numFmt w:val="decimal"/>
+      <w:lvlText w:val=""/>
+      <w:lvlJc w:val="left"/>
+    </w:lvl>
+  </w:abstractNum>
+  <w:abstractNum w:abstractNumId="3" w15:restartNumberingAfterBreak="0">
+    <w:nsid w:val="00000004"/>
+    <w:multiLevelType w:val="hybridMultilevel"/>
+    <w:tmpl w:val="00000004"/>
+    <w:lvl w:ilvl="0" w:tplc="0000012D">
+      <w:start w:val="1"/>
+      <w:numFmt w:val="bullet"/>
+      <w:lvlText w:val="•"/>
+      <w:lvlJc w:val="left"/>
+      <w:pPr>
+        <w:ind w:left="720" w:hanging="360"/>
+      </w:pPr>
+    </w:lvl>
+    <w:lvl w:ilvl="1" w:tplc="0000012E">
+      <w:start w:val="1"/>
+      <w:numFmt w:val="bullet"/>
+      <w:lvlText w:val="•"/>
+      <w:lvlJc w:val="left"/>
+      <w:pPr>
+        <w:ind w:left="1440" w:hanging="360"/>
+      </w:pPr>
+    </w:lvl>
+    <w:lvl w:ilvl="2" w:tplc="0000012F">
+      <w:start w:val="1"/>
+      <w:numFmt w:val="bullet"/>
+      <w:lvlText w:val="•"/>
+      <w:lvlJc w:val="left"/>
+      <w:pPr>
+        <w:ind w:left="2160" w:hanging="360"/>
+      </w:pPr>
+    </w:lvl>
+    <w:lvl w:ilvl="3" w:tplc="00000130">
+      <w:start w:val="1"/>
+      <w:numFmt w:val="bullet"/>
+      <w:lvlText w:val="•"/>
+      <w:lvlJc w:val="left"/>
+      <w:pPr>
+        <w:ind w:left="2880" w:hanging="360"/>
+      </w:pPr>
+    </w:lvl>
+    <w:lvl w:ilvl="4" w:tplc="FFFFFFFF">
+      <w:numFmt w:val="decimal"/>
+      <w:lvlText w:val=""/>
+      <w:lvlJc w:val="left"/>
+    </w:lvl>
+    <w:lvl w:ilvl="5" w:tplc="FFFFFFFF">
+      <w:numFmt w:val="decimal"/>
+      <w:lvlText w:val=""/>
+      <w:lvlJc w:val="left"/>
+    </w:lvl>
+    <w:lvl w:ilvl="6" w:tplc="FFFFFFFF">
+      <w:numFmt w:val="decimal"/>
+      <w:lvlText w:val=""/>
+      <w:lvlJc w:val="left"/>
+    </w:lvl>
+    <w:lvl w:ilvl="7" w:tplc="FFFFFFFF">
+      <w:numFmt w:val="decimal"/>
+      <w:lvlText w:val=""/>
+      <w:lvlJc w:val="left"/>
+    </w:lvl>
+    <w:lvl w:ilvl="8" w:tplc="FFFFFFFF">
+      <w:numFmt w:val="decimal"/>
+      <w:lvlText w:val=""/>
+      <w:lvlJc w:val="left"/>
+    </w:lvl>
+  </w:abstractNum>
+  <w:abstractNum w:abstractNumId="4" w15:restartNumberingAfterBreak="0">
+    <w:nsid w:val="00000005"/>
+    <w:multiLevelType w:val="hybridMultilevel"/>
+    <w:tmpl w:val="00000005"/>
+    <w:lvl w:ilvl="0" w:tplc="00000191">
+      <w:start w:val="1"/>
+      <w:numFmt w:val="bullet"/>
+      <w:lvlText w:val="•"/>
+      <w:lvlJc w:val="left"/>
+      <w:pPr>
+        <w:ind w:left="720" w:hanging="360"/>
+      </w:pPr>
+    </w:lvl>
+    <w:lvl w:ilvl="1" w:tplc="00000192">
+      <w:start w:val="1"/>
+      <w:numFmt w:val="bullet"/>
+      <w:lvlText w:val="•"/>
+      <w:lvlJc w:val="left"/>
+      <w:pPr>
+        <w:ind w:left="1440" w:hanging="360"/>
+      </w:pPr>
+    </w:lvl>
+    <w:lvl w:ilvl="2" w:tplc="00000193">
+      <w:start w:val="1"/>
+      <w:numFmt w:val="bullet"/>
+      <w:lvlText w:val="•"/>
+      <w:lvlJc w:val="left"/>
+      <w:pPr>
+        <w:ind w:left="2160" w:hanging="360"/>
+      </w:pPr>
+    </w:lvl>
+    <w:lvl w:ilvl="3" w:tplc="FFFFFFFF">
+      <w:numFmt w:val="decimal"/>
+      <w:lvlText w:val=""/>
+      <w:lvlJc w:val="left"/>
+    </w:lvl>
+    <w:lvl w:ilvl="4" w:tplc="FFFFFFFF">
+      <w:numFmt w:val="decimal"/>
+      <w:lvlText w:val=""/>
+      <w:lvlJc w:val="left"/>
+    </w:lvl>
+    <w:lvl w:ilvl="5" w:tplc="FFFFFFFF">
+      <w:numFmt w:val="decimal"/>
+      <w:lvlText w:val=""/>
+      <w:lvlJc w:val="left"/>
+    </w:lvl>
+    <w:lvl w:ilvl="6" w:tplc="FFFFFFFF">
+      <w:numFmt w:val="decimal"/>
+      <w:lvlText w:val=""/>
+      <w:lvlJc w:val="left"/>
+    </w:lvl>
+    <w:lvl w:ilvl="7" w:tplc="FFFFFFFF">
+      <w:numFmt w:val="decimal"/>
+      <w:lvlText w:val=""/>
+      <w:lvlJc w:val="left"/>
+    </w:lvl>
+    <w:lvl w:ilvl="8" w:tplc="FFFFFFFF">
+      <w:numFmt w:val="decimal"/>
+      <w:lvlText w:val=""/>
+      <w:lvlJc w:val="left"/>
+    </w:lvl>
+  </w:abstractNum>
+  <w:abstractNum w:abstractNumId="5" w15:restartNumberingAfterBreak="0">
+    <w:nsid w:val="00000006"/>
+    <w:multiLevelType w:val="hybridMultilevel"/>
+    <w:tmpl w:val="00000006"/>
+    <w:lvl w:ilvl="0" w:tplc="000001F5">
+      <w:start w:val="1"/>
+      <w:numFmt w:val="bullet"/>
+      <w:lvlText w:val="•"/>
+      <w:lvlJc w:val="left"/>
+      <w:pPr>
+        <w:ind w:left="720" w:hanging="360"/>
+      </w:pPr>
+    </w:lvl>
+    <w:lvl w:ilvl="1" w:tplc="000001F6">
+      <w:start w:val="1"/>
+      <w:numFmt w:val="bullet"/>
+      <w:lvlText w:val="•"/>
+      <w:lvlJc w:val="left"/>
+      <w:pPr>
+        <w:ind w:left="1440" w:hanging="360"/>
+      </w:pPr>
+    </w:lvl>
+    <w:lvl w:ilvl="2" w:tplc="FFFFFFFF">
+      <w:numFmt w:val="decimal"/>
+      <w:lvlText w:val=""/>
+      <w:lvlJc w:val="left"/>
+    </w:lvl>
+    <w:lvl w:ilvl="3" w:tplc="FFFFFFFF">
+      <w:numFmt w:val="decimal"/>
+      <w:lvlText w:val=""/>
+      <w:lvlJc w:val="left"/>
+    </w:lvl>
+    <w:lvl w:ilvl="4" w:tplc="FFFFFFFF">
+      <w:numFmt w:val="decimal"/>
+      <w:lvlText w:val=""/>
+      <w:lvlJc w:val="left"/>
+    </w:lvl>
+    <w:lvl w:ilvl="5" w:tplc="FFFFFFFF">
+      <w:numFmt w:val="decimal"/>
+      <w:lvlText w:val=""/>
+      <w:lvlJc w:val="left"/>
+    </w:lvl>
+    <w:lvl w:ilvl="6" w:tplc="FFFFFFFF">
+      <w:numFmt w:val="decimal"/>
+      <w:lvlText w:val=""/>
+      <w:lvlJc w:val="left"/>
+    </w:lvl>
+    <w:lvl w:ilvl="7" w:tplc="FFFFFFFF">
+      <w:numFmt w:val="decimal"/>
+      <w:lvlText w:val=""/>
+      <w:lvlJc w:val="left"/>
+    </w:lvl>
+    <w:lvl w:ilvl="8" w:tplc="FFFFFFFF">
+      <w:numFmt w:val="decimal"/>
+      <w:lvlText w:val=""/>
+      <w:lvlJc w:val="left"/>
+    </w:lvl>
+  </w:abstractNum>
+  <w:abstractNum w:abstractNumId="6" w15:restartNumberingAfterBreak="0">
+    <w:nsid w:val="00000007"/>
+    <w:multiLevelType w:val="hybridMultilevel"/>
+    <w:tmpl w:val="00000007"/>
+    <w:lvl w:ilvl="0" w:tplc="00000259">
+      <w:start w:val="1"/>
+      <w:numFmt w:val="bullet"/>
+      <w:lvlText w:val="•"/>
+      <w:lvlJc w:val="left"/>
+      <w:pPr>
+        <w:ind w:left="720" w:hanging="360"/>
+      </w:pPr>
+    </w:lvl>
+    <w:lvl w:ilvl="1" w:tplc="0000025A">
+      <w:start w:val="1"/>
+      <w:numFmt w:val="bullet"/>
+      <w:lvlText w:val="•"/>
+      <w:lvlJc w:val="left"/>
+      <w:pPr>
+        <w:ind w:left="1440" w:hanging="360"/>
+      </w:pPr>
+    </w:lvl>
+    <w:lvl w:ilvl="2" w:tplc="FFFFFFFF">
+      <w:numFmt w:val="decimal"/>
+      <w:lvlText w:val=""/>
+      <w:lvlJc w:val="left"/>
+    </w:lvl>
+    <w:lvl w:ilvl="3" w:tplc="FFFFFFFF">
+      <w:numFmt w:val="decimal"/>
+      <w:lvlText w:val=""/>
+      <w:lvlJc w:val="left"/>
+    </w:lvl>
+    <w:lvl w:ilvl="4" w:tplc="FFFFFFFF">
+      <w:numFmt w:val="decimal"/>
+      <w:lvlText w:val=""/>
+      <w:lvlJc w:val="left"/>
+    </w:lvl>
+    <w:lvl w:ilvl="5" w:tplc="FFFFFFFF">
+      <w:numFmt w:val="decimal"/>
+      <w:lvlText w:val=""/>
+      <w:lvlJc w:val="left"/>
+    </w:lvl>
+    <w:lvl w:ilvl="6" w:tplc="FFFFFFFF">
+      <w:numFmt w:val="decimal"/>
+      <w:lvlText w:val=""/>
+      <w:lvlJc w:val="left"/>
+    </w:lvl>
+    <w:lvl w:ilvl="7" w:tplc="FFFFFFFF">
+      <w:numFmt w:val="decimal"/>
+      <w:lvlText w:val=""/>
+      <w:lvlJc w:val="left"/>
+    </w:lvl>
+    <w:lvl w:ilvl="8" w:tplc="FFFFFFFF">
+      <w:numFmt w:val="decimal"/>
+      <w:lvlText w:val=""/>
+      <w:lvlJc w:val="left"/>
+    </w:lvl>
+  </w:abstractNum>
+  <w:abstractNum w:abstractNumId="7" w15:restartNumberingAfterBreak="0">
+    <w:nsid w:val="00000008"/>
+    <w:multiLevelType w:val="hybridMultilevel"/>
+    <w:tmpl w:val="00000008"/>
+    <w:lvl w:ilvl="0" w:tplc="000002BD">
+      <w:start w:val="1"/>
+      <w:numFmt w:val="bullet"/>
+      <w:lvlText w:val="•"/>
+      <w:lvlJc w:val="left"/>
+      <w:pPr>
+        <w:ind w:left="720" w:hanging="360"/>
+      </w:pPr>
+    </w:lvl>
+    <w:lvl w:ilvl="1" w:tplc="000002BE">
+      <w:start w:val="1"/>
+      <w:numFmt w:val="bullet"/>
+      <w:lvlText w:val="•"/>
+      <w:lvlJc w:val="left"/>
+      <w:pPr>
+        <w:ind w:left="1440" w:hanging="360"/>
+      </w:pPr>
+    </w:lvl>
+    <w:lvl w:ilvl="2" w:tplc="000002BF">
+      <w:start w:val="1"/>
+      <w:numFmt w:val="bullet"/>
+      <w:lvlText w:val="•"/>
+      <w:lvlJc w:val="left"/>
+      <w:pPr>
+        <w:ind w:left="2160" w:hanging="360"/>
+      </w:pPr>
+    </w:lvl>
+    <w:lvl w:ilvl="3" w:tplc="FFFFFFFF">
+      <w:numFmt w:val="decimal"/>
+      <w:lvlText w:val=""/>
+      <w:lvlJc w:val="left"/>
+    </w:lvl>
+    <w:lvl w:ilvl="4" w:tplc="FFFFFFFF">
+      <w:numFmt w:val="decimal"/>
+      <w:lvlText w:val=""/>
+      <w:lvlJc w:val="left"/>
+    </w:lvl>
+    <w:lvl w:ilvl="5" w:tplc="FFFFFFFF">
+      <w:numFmt w:val="decimal"/>
+      <w:lvlText w:val=""/>
+      <w:lvlJc w:val="left"/>
+    </w:lvl>
+    <w:lvl w:ilvl="6" w:tplc="FFFFFFFF">
+      <w:numFmt w:val="decimal"/>
+      <w:lvlText w:val=""/>
+      <w:lvlJc w:val="left"/>
+    </w:lvl>
+    <w:lvl w:ilvl="7" w:tplc="FFFFFFFF">
+      <w:numFmt w:val="decimal"/>
+      <w:lvlText w:val=""/>
+      <w:lvlJc w:val="left"/>
+    </w:lvl>
+    <w:lvl w:ilvl="8" w:tplc="FFFFFFFF">
+      <w:numFmt w:val="decimal"/>
+      <w:lvlText w:val=""/>
+      <w:lvlJc w:val="left"/>
+    </w:lvl>
+  </w:abstractNum>
+  <w:abstractNum w:abstractNumId="8" w15:restartNumberingAfterBreak="0">
     <w:nsid w:val="2717631D"/>
     <w:multiLevelType w:val="hybridMultilevel"/>
     <w:tmpl w:val="45AE7902"/>
@@ -6315,7 +9860,7 @@
       </w:rPr>
     </w:lvl>
   </w:abstractNum>
-  <w:abstractNum w:abstractNumId="1" w15:restartNumberingAfterBreak="0">
+  <w:abstractNum w:abstractNumId="9" w15:restartNumberingAfterBreak="0">
     <w:nsid w:val="6EF04047"/>
     <w:multiLevelType w:val="hybridMultilevel"/>
     <w:tmpl w:val="6DCA4B26"/>
@@ -6429,16 +9974,40 @@
     </w:lvl>
   </w:abstractNum>
   <w:num w:numId="1">
+    <w:abstractNumId w:val="9"/>
+  </w:num>
+  <w:num w:numId="2">
+    <w:abstractNumId w:val="8"/>
+  </w:num>
+  <w:num w:numId="3">
+    <w:abstractNumId w:val="0"/>
+  </w:num>
+  <w:num w:numId="4">
     <w:abstractNumId w:val="1"/>
   </w:num>
-  <w:num w:numId="2">
-    <w:abstractNumId w:val="0"/>
+  <w:num w:numId="5">
+    <w:abstractNumId w:val="2"/>
+  </w:num>
+  <w:num w:numId="6">
+    <w:abstractNumId w:val="3"/>
+  </w:num>
+  <w:num w:numId="7">
+    <w:abstractNumId w:val="4"/>
+  </w:num>
+  <w:num w:numId="8">
+    <w:abstractNumId w:val="5"/>
+  </w:num>
+  <w:num w:numId="9">
+    <w:abstractNumId w:val="6"/>
+  </w:num>
+  <w:num w:numId="10">
+    <w:abstractNumId w:val="7"/>
   </w:num>
 </w:numbering>
 </file>
 
 <file path=word/styles.xml><?xml version="1.0" encoding="utf-8"?>
-<w:styles xmlns:mc="http://schemas.openxmlformats.org/markup-compatibility/2006" xmlns:r="http://schemas.openxmlformats.org/officeDocument/2006/relationships" xmlns:w="http://schemas.openxmlformats.org/wordprocessingml/2006/main" xmlns:w14="http://schemas.microsoft.com/office/word/2010/wordml" xmlns:w15="http://schemas.microsoft.com/office/word/2012/wordml" xmlns:w16cid="http://schemas.microsoft.com/office/word/2016/wordml/cid" xmlns:w16se="http://schemas.microsoft.com/office/word/2015/wordml/symex" mc:Ignorable="w14 w15 w16se w16cid">
+<w:styles xmlns:mc="http://schemas.openxmlformats.org/markup-compatibility/2006" xmlns:r="http://schemas.openxmlformats.org/officeDocument/2006/relationships" xmlns:w="http://schemas.openxmlformats.org/wordprocessingml/2006/main" xmlns:w14="http://schemas.microsoft.com/office/word/2010/wordml" xmlns:w15="http://schemas.microsoft.com/office/word/2012/wordml" xmlns:w16cex="http://schemas.microsoft.com/office/word/2018/wordml/cex" xmlns:w16cid="http://schemas.microsoft.com/office/word/2016/wordml/cid" xmlns:w16="http://schemas.microsoft.com/office/word/2018/wordml" xmlns:w16se="http://schemas.microsoft.com/office/word/2015/wordml/symex" mc:Ignorable="w14 w15 w16se w16cid w16 w16cex">
   <w:docDefaults>
     <w:rPrDefault>
       <w:rPr>
@@ -6454,7 +10023,7 @@
       </w:pPr>
     </w:pPrDefault>
   </w:docDefaults>
-  <w:latentStyles w:defLockedState="0" w:defUIPriority="99" w:defSemiHidden="0" w:defUnhideWhenUsed="0" w:defQFormat="0" w:count="377">
+  <w:latentStyles w:defLockedState="0" w:defUIPriority="99" w:defSemiHidden="0" w:defUnhideWhenUsed="0" w:defQFormat="0" w:count="376">
     <w:lsdException w:name="Normal" w:uiPriority="0" w:qFormat="1"/>
     <w:lsdException w:name="heading 1" w:uiPriority="9" w:qFormat="1"/>
     <w:lsdException w:name="heading 2" w:semiHidden="1" w:uiPriority="9" w:unhideWhenUsed="1" w:qFormat="1"/>
@@ -6560,6 +10129,7 @@
     <w:lsdException w:name="HTML Sample" w:semiHidden="1" w:unhideWhenUsed="1"/>
     <w:lsdException w:name="HTML Typewriter" w:semiHidden="1" w:unhideWhenUsed="1"/>
     <w:lsdException w:name="HTML Variable" w:semiHidden="1" w:unhideWhenUsed="1"/>
+    <w:lsdException w:name="Normal Table" w:semiHidden="1" w:unhideWhenUsed="1"/>
     <w:lsdException w:name="annotation subject" w:semiHidden="1" w:unhideWhenUsed="1"/>
     <w:lsdException w:name="No List" w:semiHidden="1" w:unhideWhenUsed="1"/>
     <w:lsdException w:name="Outline List 1" w:semiHidden="1" w:unhideWhenUsed="1"/>
@@ -6605,9 +10175,11 @@
     <w:lsdException w:name="Table Subtle 1" w:semiHidden="1" w:unhideWhenUsed="1"/>
     <w:lsdException w:name="Table Subtle 2" w:semiHidden="1" w:unhideWhenUsed="1"/>
     <w:lsdException w:name="Table Web 1" w:semiHidden="1" w:unhideWhenUsed="1"/>
+    <w:lsdException w:name="Table Web 2" w:semiHidden="1" w:unhideWhenUsed="1"/>
     <w:lsdException w:name="Table Web 3" w:semiHidden="1" w:unhideWhenUsed="1"/>
     <w:lsdException w:name="Balloon Text" w:semiHidden="1" w:unhideWhenUsed="1"/>
     <w:lsdException w:name="Table Grid" w:uiPriority="39"/>
+    <w:lsdException w:name="Table Theme" w:semiHidden="1" w:unhideWhenUsed="1"/>
     <w:lsdException w:name="Placeholder Text" w:semiHidden="1"/>
     <w:lsdException w:name="No Spacing" w:uiPriority="1" w:qFormat="1"/>
     <w:lsdException w:name="Light Shading" w:uiPriority="60"/>
@@ -6828,7 +10400,6 @@
     <w:lsdException w:name="Hashtag" w:semiHidden="1" w:unhideWhenUsed="1"/>
     <w:lsdException w:name="Unresolved Mention" w:semiHidden="1" w:unhideWhenUsed="1"/>
     <w:lsdException w:name="Smart Link" w:semiHidden="1" w:unhideWhenUsed="1"/>
-    <w:lsdException w:name="Smart Link Error" w:semiHidden="1" w:unhideWhenUsed="1"/>
   </w:latentStyles>
   <w:style w:type="paragraph" w:default="1" w:styleId="Normal">
     <w:name w:val="Normal"/>
@@ -8306,7 +11877,7 @@
 </file>
 
 <file path=customXml/itemProps1.xml><?xml version="1.0" encoding="utf-8"?>
-<ds:datastoreItem xmlns:ds="http://schemas.openxmlformats.org/officeDocument/2006/customXml" ds:itemID="{2A002C89-B594-4779-8D1C-EEC3A4542744}">
+<ds:datastoreItem xmlns:ds="http://schemas.openxmlformats.org/officeDocument/2006/customXml" ds:itemID="{D7953DF9-C13F-A344-9228-FBCC3455F30E}">
   <ds:schemaRefs>
     <ds:schemaRef ds:uri="http://schemas.openxmlformats.org/officeDocument/2006/bibliography"/>
   </ds:schemaRefs>

</xml_diff>

<commit_message>
Modification tableau tache sprint / backlog
</commit_message>
<xml_diff>
--- a/LIVRABLE-3/Livrable 3.docx
+++ b/LIVRABLE-3/Livrable 3.docx
@@ -1,6 +1,6 @@
 
 <file path=word/document.xml><?xml version="1.0" encoding="utf-8"?>
-<w:document xmlns:wpc="http://schemas.microsoft.com/office/word/2010/wordprocessingCanvas" xmlns:cx="http://schemas.microsoft.com/office/drawing/2014/chartex" xmlns:cx1="http://schemas.microsoft.com/office/drawing/2015/9/8/chartex" xmlns:cx2="http://schemas.microsoft.com/office/drawing/2015/10/21/chartex" xmlns:cx3="http://schemas.microsoft.com/office/drawing/2016/5/9/chartex" xmlns:cx4="http://schemas.microsoft.com/office/drawing/2016/5/10/chartex" xmlns:cx5="http://schemas.microsoft.com/office/drawing/2016/5/11/chartex" xmlns:cx6="http://schemas.microsoft.com/office/drawing/2016/5/12/chartex" xmlns:cx7="http://schemas.microsoft.com/office/drawing/2016/5/13/chartex" xmlns:cx8="http://schemas.microsoft.com/office/drawing/2016/5/14/chartex" xmlns:mc="http://schemas.openxmlformats.org/markup-compatibility/2006" xmlns:aink="http://schemas.microsoft.com/office/drawing/2016/ink" xmlns:am3d="http://schemas.microsoft.com/office/drawing/2017/model3d" xmlns:o="urn:schemas-microsoft-com:office:office" xmlns:r="http://schemas.openxmlformats.org/officeDocument/2006/relationships" xmlns:m="http://schemas.openxmlformats.org/officeDocument/2006/math" xmlns:v="urn:schemas-microsoft-com:vml" xmlns:wp14="http://schemas.microsoft.com/office/word/2010/wordprocessingDrawing" xmlns:wp="http://schemas.openxmlformats.org/drawingml/2006/wordprocessingDrawing" xmlns:w10="urn:schemas-microsoft-com:office:word" xmlns:w="http://schemas.openxmlformats.org/wordprocessingml/2006/main" xmlns:w14="http://schemas.microsoft.com/office/word/2010/wordml" xmlns:w15="http://schemas.microsoft.com/office/word/2012/wordml" xmlns:w16cid="http://schemas.microsoft.com/office/word/2016/wordml/cid" xmlns:w16se="http://schemas.microsoft.com/office/word/2015/wordml/symex" xmlns:wpg="http://schemas.microsoft.com/office/word/2010/wordprocessingGroup" xmlns:wpi="http://schemas.microsoft.com/office/word/2010/wordprocessingInk" xmlns:wne="http://schemas.microsoft.com/office/word/2006/wordml" xmlns:wps="http://schemas.microsoft.com/office/word/2010/wordprocessingShape" mc:Ignorable="w14 w15 w16se w16cid wp14">
+<w:document xmlns:wpc="http://schemas.microsoft.com/office/word/2010/wordprocessingCanvas" xmlns:cx="http://schemas.microsoft.com/office/drawing/2014/chartex" xmlns:cx1="http://schemas.microsoft.com/office/drawing/2015/9/8/chartex" xmlns:cx2="http://schemas.microsoft.com/office/drawing/2015/10/21/chartex" xmlns:cx3="http://schemas.microsoft.com/office/drawing/2016/5/9/chartex" xmlns:cx4="http://schemas.microsoft.com/office/drawing/2016/5/10/chartex" xmlns:cx5="http://schemas.microsoft.com/office/drawing/2016/5/11/chartex" xmlns:cx6="http://schemas.microsoft.com/office/drawing/2016/5/12/chartex" xmlns:cx7="http://schemas.microsoft.com/office/drawing/2016/5/13/chartex" xmlns:cx8="http://schemas.microsoft.com/office/drawing/2016/5/14/chartex" xmlns:mc="http://schemas.openxmlformats.org/markup-compatibility/2006" xmlns:aink="http://schemas.microsoft.com/office/drawing/2016/ink" xmlns:am3d="http://schemas.microsoft.com/office/drawing/2017/model3d" xmlns:o="urn:schemas-microsoft-com:office:office" xmlns:r="http://schemas.openxmlformats.org/officeDocument/2006/relationships" xmlns:m="http://schemas.openxmlformats.org/officeDocument/2006/math" xmlns:v="urn:schemas-microsoft-com:vml" xmlns:wp14="http://schemas.microsoft.com/office/word/2010/wordprocessingDrawing" xmlns:wp="http://schemas.openxmlformats.org/drawingml/2006/wordprocessingDrawing" xmlns:w10="urn:schemas-microsoft-com:office:word" xmlns:w="http://schemas.openxmlformats.org/wordprocessingml/2006/main" xmlns:w14="http://schemas.microsoft.com/office/word/2010/wordml" xmlns:w15="http://schemas.microsoft.com/office/word/2012/wordml" xmlns:w16cex="http://schemas.microsoft.com/office/word/2018/wordml/cex" xmlns:w16cid="http://schemas.microsoft.com/office/word/2016/wordml/cid" xmlns:w16="http://schemas.microsoft.com/office/word/2018/wordml" xmlns:w16se="http://schemas.microsoft.com/office/word/2015/wordml/symex" xmlns:wpg="http://schemas.microsoft.com/office/word/2010/wordprocessingGroup" xmlns:wpi="http://schemas.microsoft.com/office/word/2010/wordprocessingInk" xmlns:wne="http://schemas.microsoft.com/office/word/2006/wordml" xmlns:wps="http://schemas.microsoft.com/office/word/2010/wordprocessingShape" mc:Ignorable="w14 w15 w16se w16cid w16 w16cex wp14">
   <w:body>
     <w:p>
       <w:pPr>
@@ -16,7 +16,7 @@
         <mc:AlternateContent>
           <mc:Choice Requires="wps">
             <w:drawing>
-              <wp:anchor distT="152400" distB="152400" distL="152400" distR="152400" simplePos="0" relativeHeight="251663360" behindDoc="0" locked="0" layoutInCell="1" allowOverlap="1" wp14:anchorId="0D874AEA" wp14:editId="1A51B758">
+              <wp:anchor distT="152400" distB="152400" distL="152400" distR="152400" simplePos="0" relativeHeight="251663360" behindDoc="0" locked="0" layoutInCell="1" allowOverlap="1" wp14:anchorId="08CD113A" wp14:editId="3E1A906C">
                 <wp:simplePos x="0" y="0"/>
                 <wp:positionH relativeFrom="page">
                   <wp:posOffset>5570953</wp:posOffset>
@@ -307,7 +307,7 @@
         <mc:AlternateContent>
           <mc:Choice Requires="wps">
             <w:drawing>
-              <wp:anchor distT="152400" distB="152400" distL="152400" distR="152400" simplePos="0" relativeHeight="251660288" behindDoc="0" locked="0" layoutInCell="1" allowOverlap="1" wp14:anchorId="4BF3779F" wp14:editId="5640E1A2">
+              <wp:anchor distT="152400" distB="152400" distL="152400" distR="152400" simplePos="0" relativeHeight="251660288" behindDoc="0" locked="0" layoutInCell="1" allowOverlap="1" wp14:anchorId="1C235B79" wp14:editId="1378FB70">
                 <wp:simplePos x="0" y="0"/>
                 <wp:positionH relativeFrom="page">
                   <wp:posOffset>793630</wp:posOffset>
@@ -362,8 +362,21 @@
                                 <w:szCs w:val="56"/>
                                 <w:lang w:val="fr-FR"/>
                               </w:rPr>
-                              <w:t>Projet Madera</w:t>
+                              <w:t xml:space="preserve">Projet </w:t>
                             </w:r>
+                            <w:proofErr w:type="spellStart"/>
+                            <w:r>
+                              <w:rPr>
+                                <w:rFonts w:ascii="Source Sans Pro" w:hAnsi="Source Sans Pro"/>
+                                <w:b/>
+                                <w:color w:val="FFFFFF" w:themeColor="background1"/>
+                                <w:sz w:val="56"/>
+                                <w:szCs w:val="56"/>
+                                <w:lang w:val="fr-FR"/>
+                              </w:rPr>
+                              <w:t>Madera</w:t>
+                            </w:r>
+                            <w:proofErr w:type="spellEnd"/>
                           </w:p>
                           <w:p>
                             <w:pPr>
@@ -497,7 +510,7 @@
           <w:noProof/>
         </w:rPr>
         <w:drawing>
-          <wp:anchor distT="152400" distB="152400" distL="152400" distR="152400" simplePos="0" relativeHeight="251659264" behindDoc="0" locked="0" layoutInCell="1" allowOverlap="1" wp14:anchorId="121CD9A6" wp14:editId="77D667F4">
+          <wp:anchor distT="152400" distB="152400" distL="152400" distR="152400" simplePos="0" relativeHeight="251659264" behindDoc="0" locked="0" layoutInCell="1" allowOverlap="1" wp14:anchorId="2352C04C" wp14:editId="38A7D776">
             <wp:simplePos x="0" y="0"/>
             <wp:positionH relativeFrom="page">
               <wp:align>left</wp:align>
@@ -553,7 +566,7 @@
           <w:noProof/>
         </w:rPr>
         <w:drawing>
-          <wp:anchor distT="0" distB="0" distL="114300" distR="114300" simplePos="0" relativeHeight="251662336" behindDoc="0" locked="0" layoutInCell="1" allowOverlap="1" wp14:anchorId="775EF3BF" wp14:editId="10B9ED30">
+          <wp:anchor distT="0" distB="0" distL="114300" distR="114300" simplePos="0" relativeHeight="251662336" behindDoc="0" locked="0" layoutInCell="1" allowOverlap="1" wp14:anchorId="1A019805" wp14:editId="4A31BC9A">
             <wp:simplePos x="0" y="0"/>
             <wp:positionH relativeFrom="margin">
               <wp:align>left</wp:align>
@@ -623,7 +636,7 @@
         <mc:AlternateContent>
           <mc:Choice Requires="wps">
             <w:drawing>
-              <wp:anchor distT="152400" distB="152400" distL="152400" distR="152400" simplePos="0" relativeHeight="251661312" behindDoc="0" locked="0" layoutInCell="1" allowOverlap="1" wp14:anchorId="47CCF539" wp14:editId="1CE85AAF">
+              <wp:anchor distT="152400" distB="152400" distL="152400" distR="152400" simplePos="0" relativeHeight="251661312" behindDoc="0" locked="0" layoutInCell="1" allowOverlap="1" wp14:anchorId="711D300A" wp14:editId="07C8F682">
                 <wp:simplePos x="0" y="0"/>
                 <wp:positionH relativeFrom="page">
                   <wp:posOffset>168910</wp:posOffset>
@@ -768,9 +781,13 @@
           </mc:Fallback>
         </mc:AlternateContent>
       </w:r>
+      <w:proofErr w:type="spellStart"/>
+      <w:proofErr w:type="gramStart"/>
       <w:r>
         <w:t>qqqqq</w:t>
       </w:r>
+      <w:proofErr w:type="spellEnd"/>
+      <w:proofErr w:type="gramEnd"/>
     </w:p>
     <w:sdt>
       <w:sdtPr>
@@ -1468,8 +1485,13 @@
           <w:numId w:val="2"/>
         </w:numPr>
       </w:pPr>
-      <w:r>
-        <w:t>PHPStorm sera utilisé comme IDE afin de réaliser ce projet, c’est un logiciel très performant dans ce domaine et il possède une communauté très élevée ce qui nous a permis de choisir cet outil</w:t>
+      <w:proofErr w:type="spellStart"/>
+      <w:r>
+        <w:t>PHPStorm</w:t>
+      </w:r>
+      <w:proofErr w:type="spellEnd"/>
+      <w:r>
+        <w:t xml:space="preserve"> sera utilisé comme IDE afin de réaliser ce projet, c’est un logiciel très performant dans ce domaine et il possède une communauté très élevée ce qui nous a permis de choisir cet outil</w:t>
       </w:r>
     </w:p>
     <w:p>
@@ -1481,7 +1503,15 @@
         </w:numPr>
       </w:pPr>
       <w:r>
-        <w:t>Visual studio Code a été choisi pour la partie Front-End afin de réaliser notre interface, elle sera développée en HTML/CSS/JS</w:t>
+        <w:t xml:space="preserve">Visual studio Code a été choisi pour la partie </w:t>
+      </w:r>
+      <w:proofErr w:type="spellStart"/>
+      <w:r>
+        <w:t>Front-End</w:t>
+      </w:r>
+      <w:proofErr w:type="spellEnd"/>
+      <w:r>
+        <w:t xml:space="preserve"> afin de réaliser notre interface, elle sera développée en HTML/CSS/JS</w:t>
       </w:r>
     </w:p>
     <w:p>
@@ -1510,7 +1540,7 @@
           <w:noProof/>
         </w:rPr>
         <w:drawing>
-          <wp:anchor distT="0" distB="0" distL="114300" distR="114300" simplePos="0" relativeHeight="251664384" behindDoc="1" locked="0" layoutInCell="1" allowOverlap="1">
+          <wp:anchor distT="0" distB="0" distL="114300" distR="114300" simplePos="0" relativeHeight="251664384" behindDoc="1" locked="0" layoutInCell="1" allowOverlap="1" wp14:anchorId="43A58AE7" wp14:editId="40CEAA2B">
             <wp:simplePos x="0" y="0"/>
             <wp:positionH relativeFrom="margin">
               <wp:posOffset>3823666</wp:posOffset>
@@ -1590,7 +1620,23 @@
     </w:p>
     <w:p>
       <w:r>
-        <w:t>Afin de mener à bien ce projet nous avons utiliser le logiciel de gestion de projet « Wrike », qui est lui très performant dans le domaine de l’agilité et également de l’organisation des tâches à attribuer.</w:t>
+        <w:t xml:space="preserve">Afin de mener à bien ce projet nous avons </w:t>
+      </w:r>
+      <w:proofErr w:type="spellStart"/>
+      <w:r>
+        <w:t>utiliser</w:t>
+      </w:r>
+      <w:proofErr w:type="spellEnd"/>
+      <w:r>
+        <w:t xml:space="preserve"> le logiciel de gestion de projet « </w:t>
+      </w:r>
+      <w:proofErr w:type="spellStart"/>
+      <w:r>
+        <w:t>Wrike</w:t>
+      </w:r>
+      <w:proofErr w:type="spellEnd"/>
+      <w:r>
+        <w:t> », qui est lui très performant dans le domaine de l’agilité et également de l’organisation des tâches à attribuer.</w:t>
       </w:r>
       <w:r>
         <w:t xml:space="preserve"> </w:t>
@@ -1606,12 +1652,52 @@
     </w:p>
     <w:p>
       <w:r>
-        <w:t>Pour commencer le Product Owner a réalisé un backlog composé de « User Story » et également alimenté avec des « Technical Storys » rédigé par le Scrum Master</w:t>
+        <w:t xml:space="preserve">Pour commencer le Product </w:t>
+      </w:r>
+      <w:proofErr w:type="spellStart"/>
+      <w:r>
+        <w:t>Owner</w:t>
+      </w:r>
+      <w:proofErr w:type="spellEnd"/>
+      <w:r>
+        <w:t xml:space="preserve"> a réalisé un </w:t>
+      </w:r>
+      <w:proofErr w:type="spellStart"/>
+      <w:r>
+        <w:t>backlog</w:t>
+      </w:r>
+      <w:proofErr w:type="spellEnd"/>
+      <w:r>
+        <w:t xml:space="preserve"> composé de « User Story » et également alimenté avec des « </w:t>
+      </w:r>
+      <w:proofErr w:type="spellStart"/>
+      <w:r>
+        <w:t>Technical</w:t>
+      </w:r>
+      <w:proofErr w:type="spellEnd"/>
+      <w:r>
+        <w:t xml:space="preserve"> </w:t>
+      </w:r>
+      <w:proofErr w:type="spellStart"/>
+      <w:r>
+        <w:t>Storys</w:t>
+      </w:r>
+      <w:proofErr w:type="spellEnd"/>
+      <w:r>
+        <w:t> » rédigé par le Scrum Master</w:t>
       </w:r>
     </w:p>
     <w:p>
       <w:r>
-        <w:t>Nous avions pour but dans ce livrable de livrer une application allant jusqu’à la création d’un devis, en conséquence nous avons réalisé un « Sprint Backlog » qui fu ensuite débattu en compagnie du client lors d’un « Poker Planning »</w:t>
+        <w:t xml:space="preserve">Nous avions pour but dans ce livrable de livrer une application allant jusqu’à la création d’un devis, en conséquence nous avons réalisé un « Sprint </w:t>
+      </w:r>
+      <w:proofErr w:type="spellStart"/>
+      <w:r>
+        <w:t>Backlog</w:t>
+      </w:r>
+      <w:proofErr w:type="spellEnd"/>
+      <w:r>
+        <w:t> » qui fu ensuite débattu en compagnie du client lors d’un « Poker Planning »</w:t>
       </w:r>
     </w:p>
     <w:p>
@@ -1636,7 +1722,7 @@
           <w:noProof/>
         </w:rPr>
         <w:drawing>
-          <wp:anchor distT="0" distB="0" distL="114300" distR="114300" simplePos="0" relativeHeight="251665408" behindDoc="1" locked="0" layoutInCell="1" allowOverlap="1">
+          <wp:anchor distT="0" distB="0" distL="114300" distR="114300" simplePos="0" relativeHeight="251665408" behindDoc="1" locked="0" layoutInCell="1" allowOverlap="1" wp14:anchorId="5362FCD3" wp14:editId="178A1641">
             <wp:simplePos x="0" y="0"/>
             <wp:positionH relativeFrom="page">
               <wp:align>left</wp:align>
@@ -1854,7 +1940,7 @@
                 <w:sz w:val="20"/>
                 <w:szCs w:val="20"/>
               </w:rPr>
-              <w:t>US002 - ETQ Commercial je veux pouvoir me connecter avec mon compte</w:t>
+              <w:t>US005 - ETQ Commercial je veux pouvoir ajouter un client</w:t>
             </w:r>
           </w:p>
         </w:tc>
@@ -1883,7 +1969,7 @@
                 <w:sz w:val="20"/>
                 <w:szCs w:val="20"/>
               </w:rPr>
-              <w:t>US005 - ETQ Commercial je veux pouvoir ajouter un client</w:t>
+              <w:t>US007 - ETQ Commercial je veux pourvoir voir/gérer les projets d'un client</w:t>
             </w:r>
           </w:p>
         </w:tc>
@@ -1915,7 +2001,7 @@
                 <w:sz w:val="20"/>
                 <w:szCs w:val="20"/>
               </w:rPr>
-              <w:t>US007 - ETQ Commercial je veux pourvoir voir/gérer les projets d'un client</w:t>
+              <w:t>US008 - ETQ Commercial je veux pouvoir créer un projet</w:t>
             </w:r>
           </w:p>
         </w:tc>
@@ -1944,7 +2030,7 @@
                 <w:sz w:val="20"/>
                 <w:szCs w:val="20"/>
               </w:rPr>
-              <w:t>US008 - ETQ Commercial je veux pouvoir créer un projet</w:t>
+              <w:t>US003 - ETQ Commercial je veux pouvoir créer un plan</w:t>
             </w:r>
           </w:p>
         </w:tc>
@@ -1976,7 +2062,7 @@
                 <w:sz w:val="20"/>
                 <w:szCs w:val="20"/>
               </w:rPr>
-              <w:t>US003 - ETQ Commercial je veux pouvoir créer un plan</w:t>
+              <w:t>US014 - ETQ Commercial je veux pouvoir valider un projet</w:t>
             </w:r>
           </w:p>
         </w:tc>
@@ -2005,7 +2091,7 @@
                 <w:sz w:val="20"/>
                 <w:szCs w:val="20"/>
               </w:rPr>
-              <w:t>US014 - ETQ Commercial je veux pouvoir valider un projet</w:t>
+              <w:t>US013 - ETQ Commercial je veux pouvoir valider un plan</w:t>
             </w:r>
           </w:p>
         </w:tc>
@@ -2037,7 +2123,7 @@
                 <w:sz w:val="20"/>
                 <w:szCs w:val="20"/>
               </w:rPr>
-              <w:t>US013 - ETQ Commercial je veux pouvoir valider un plan</w:t>
+              <w:t>US001 - ETQ Commercial je veux pouvoir créer un devis</w:t>
             </w:r>
           </w:p>
         </w:tc>
@@ -2052,21 +2138,315 @@
             <w:pPr>
               <w:rPr>
                 <w:rFonts w:ascii="Arial" w:hAnsi="Arial" w:cs="Arial"/>
+                <w:sz w:val="20"/>
+                <w:szCs w:val="20"/>
+              </w:rPr>
+            </w:pPr>
+            <w:r>
+              <w:rPr>
+                <w:rFonts w:ascii="Arial" w:eastAsia="Times New Roman" w:hAnsi="Arial" w:cs="Arial"/>
                 <w:b w:val="0"/>
                 <w:bCs w:val="0"/>
+                <w:color w:val="000000"/>
                 <w:sz w:val="20"/>
                 <w:szCs w:val="20"/>
+                <w:lang w:eastAsia="fr-FR"/>
+              </w:rPr>
+              <w:t>US006 - ETQ Commercial je veux pouvoir supprimer un client</w:t>
+            </w:r>
+          </w:p>
+        </w:tc>
+      </w:tr>
+      <w:tr>
+        <w:trPr>
+          <w:cnfStyle w:val="000000100000" w:firstRow="0" w:lastRow="0" w:firstColumn="0" w:lastColumn="0" w:oddVBand="0" w:evenVBand="0" w:oddHBand="1" w:evenHBand="0" w:firstRowFirstColumn="0" w:firstRowLastColumn="0" w:lastRowFirstColumn="0" w:lastRowLastColumn="0"/>
+        </w:trPr>
+        <w:tc>
+          <w:tcPr>
+            <w:cnfStyle w:val="001000000000" w:firstRow="0" w:lastRow="0" w:firstColumn="1" w:lastColumn="0" w:oddVBand="0" w:evenVBand="0" w:oddHBand="0" w:evenHBand="0" w:firstRowFirstColumn="0" w:firstRowLastColumn="0" w:lastRowFirstColumn="0" w:lastRowLastColumn="0"/>
+            <w:tcW w:w="6658" w:type="dxa"/>
+          </w:tcPr>
+          <w:p>
+            <w:pPr>
+              <w:rPr>
+                <w:rFonts w:ascii="Arial" w:eastAsia="Times New Roman" w:hAnsi="Arial" w:cs="Arial"/>
+                <w:color w:val="000000"/>
+                <w:sz w:val="20"/>
+                <w:szCs w:val="20"/>
+                <w:lang w:eastAsia="fr-FR"/>
               </w:rPr>
             </w:pPr>
             <w:r>
               <w:rPr>
-                <w:rFonts w:ascii="Arial" w:hAnsi="Arial" w:cs="Arial"/>
+                <w:rFonts w:ascii="Arial" w:eastAsia="Times New Roman" w:hAnsi="Arial" w:cs="Arial"/>
                 <w:b w:val="0"/>
                 <w:bCs w:val="0"/>
+                <w:color w:val="000000"/>
                 <w:sz w:val="20"/>
                 <w:szCs w:val="20"/>
-              </w:rPr>
-              <w:t>US001 - ETQ Commercial je veux pouvoir créer un devis</w:t>
+                <w:lang w:eastAsia="fr-FR"/>
+              </w:rPr>
+              <w:t>US009 - ETQ Commercial je veux pouvoir associer un client à un projet</w:t>
+            </w:r>
+          </w:p>
+        </w:tc>
+      </w:tr>
+      <w:tr>
+        <w:tc>
+          <w:tcPr>
+            <w:cnfStyle w:val="001000000000" w:firstRow="0" w:lastRow="0" w:firstColumn="1" w:lastColumn="0" w:oddVBand="0" w:evenVBand="0" w:oddHBand="0" w:evenHBand="0" w:firstRowFirstColumn="0" w:firstRowLastColumn="0" w:lastRowFirstColumn="0" w:lastRowLastColumn="0"/>
+            <w:tcW w:w="6658" w:type="dxa"/>
+          </w:tcPr>
+          <w:p>
+            <w:pPr>
+              <w:rPr>
+                <w:rFonts w:ascii="Arial" w:eastAsia="Times New Roman" w:hAnsi="Arial" w:cs="Arial"/>
+                <w:color w:val="000000"/>
+                <w:sz w:val="20"/>
+                <w:szCs w:val="20"/>
+                <w:lang w:eastAsia="fr-FR"/>
+              </w:rPr>
+            </w:pPr>
+            <w:r>
+              <w:rPr>
+                <w:rFonts w:ascii="Arial" w:eastAsia="Times New Roman" w:hAnsi="Arial" w:cs="Arial"/>
+                <w:b w:val="0"/>
+                <w:bCs w:val="0"/>
+                <w:color w:val="000000"/>
+                <w:sz w:val="20"/>
+                <w:szCs w:val="20"/>
+                <w:lang w:eastAsia="fr-FR"/>
+              </w:rPr>
+              <w:t>US010 - ETQ Commercial je veux pouvoir valider un devis</w:t>
+            </w:r>
+          </w:p>
+        </w:tc>
+      </w:tr>
+      <w:tr>
+        <w:trPr>
+          <w:cnfStyle w:val="000000100000" w:firstRow="0" w:lastRow="0" w:firstColumn="0" w:lastColumn="0" w:oddVBand="0" w:evenVBand="0" w:oddHBand="1" w:evenHBand="0" w:firstRowFirstColumn="0" w:firstRowLastColumn="0" w:lastRowFirstColumn="0" w:lastRowLastColumn="0"/>
+        </w:trPr>
+        <w:tc>
+          <w:tcPr>
+            <w:cnfStyle w:val="001000000000" w:firstRow="0" w:lastRow="0" w:firstColumn="1" w:lastColumn="0" w:oddVBand="0" w:evenVBand="0" w:oddHBand="0" w:evenHBand="0" w:firstRowFirstColumn="0" w:firstRowLastColumn="0" w:lastRowFirstColumn="0" w:lastRowLastColumn="0"/>
+            <w:tcW w:w="6658" w:type="dxa"/>
+          </w:tcPr>
+          <w:p>
+            <w:pPr>
+              <w:rPr>
+                <w:rFonts w:ascii="Arial" w:eastAsia="Times New Roman" w:hAnsi="Arial" w:cs="Arial"/>
+                <w:color w:val="000000"/>
+                <w:sz w:val="20"/>
+                <w:szCs w:val="20"/>
+                <w:lang w:eastAsia="fr-FR"/>
+              </w:rPr>
+            </w:pPr>
+            <w:r>
+              <w:rPr>
+                <w:rFonts w:ascii="Arial" w:eastAsia="Times New Roman" w:hAnsi="Arial" w:cs="Arial"/>
+                <w:b w:val="0"/>
+                <w:bCs w:val="0"/>
+                <w:color w:val="000000"/>
+                <w:sz w:val="20"/>
+                <w:szCs w:val="20"/>
+                <w:lang w:eastAsia="fr-FR"/>
+              </w:rPr>
+              <w:t>US011 - ETQ Commercial je veux pouvoir supprimer un projet</w:t>
+            </w:r>
+          </w:p>
+        </w:tc>
+      </w:tr>
+      <w:tr>
+        <w:tc>
+          <w:tcPr>
+            <w:cnfStyle w:val="001000000000" w:firstRow="0" w:lastRow="0" w:firstColumn="1" w:lastColumn="0" w:oddVBand="0" w:evenVBand="0" w:oddHBand="0" w:evenHBand="0" w:firstRowFirstColumn="0" w:firstRowLastColumn="0" w:lastRowFirstColumn="0" w:lastRowLastColumn="0"/>
+            <w:tcW w:w="6658" w:type="dxa"/>
+          </w:tcPr>
+          <w:p>
+            <w:pPr>
+              <w:rPr>
+                <w:rFonts w:ascii="Arial" w:eastAsia="Times New Roman" w:hAnsi="Arial" w:cs="Arial"/>
+                <w:color w:val="000000"/>
+                <w:sz w:val="20"/>
+                <w:szCs w:val="20"/>
+                <w:lang w:eastAsia="fr-FR"/>
+              </w:rPr>
+            </w:pPr>
+            <w:r>
+              <w:rPr>
+                <w:rFonts w:ascii="Arial" w:eastAsia="Times New Roman" w:hAnsi="Arial" w:cs="Arial"/>
+                <w:b w:val="0"/>
+                <w:bCs w:val="0"/>
+                <w:color w:val="000000"/>
+                <w:sz w:val="20"/>
+                <w:szCs w:val="20"/>
+                <w:lang w:eastAsia="fr-FR"/>
+              </w:rPr>
+              <w:t>US012 - ETQ Commercial je veux pouvoir supprimer un plan</w:t>
+            </w:r>
+          </w:p>
+        </w:tc>
+      </w:tr>
+      <w:tr>
+        <w:trPr>
+          <w:cnfStyle w:val="000000100000" w:firstRow="0" w:lastRow="0" w:firstColumn="0" w:lastColumn="0" w:oddVBand="0" w:evenVBand="0" w:oddHBand="1" w:evenHBand="0" w:firstRowFirstColumn="0" w:firstRowLastColumn="0" w:lastRowFirstColumn="0" w:lastRowLastColumn="0"/>
+        </w:trPr>
+        <w:tc>
+          <w:tcPr>
+            <w:cnfStyle w:val="001000000000" w:firstRow="0" w:lastRow="0" w:firstColumn="1" w:lastColumn="0" w:oddVBand="0" w:evenVBand="0" w:oddHBand="0" w:evenHBand="0" w:firstRowFirstColumn="0" w:firstRowLastColumn="0" w:lastRowFirstColumn="0" w:lastRowLastColumn="0"/>
+            <w:tcW w:w="6658" w:type="dxa"/>
+          </w:tcPr>
+          <w:p>
+            <w:pPr>
+              <w:rPr>
+                <w:rFonts w:ascii="Arial" w:eastAsia="Times New Roman" w:hAnsi="Arial" w:cs="Arial"/>
+                <w:color w:val="000000"/>
+                <w:sz w:val="20"/>
+                <w:szCs w:val="20"/>
+                <w:lang w:eastAsia="fr-FR"/>
+              </w:rPr>
+            </w:pPr>
+            <w:r>
+              <w:rPr>
+                <w:rFonts w:ascii="Arial" w:eastAsia="Times New Roman" w:hAnsi="Arial" w:cs="Arial"/>
+                <w:b w:val="0"/>
+                <w:bCs w:val="0"/>
+                <w:color w:val="000000"/>
+                <w:sz w:val="20"/>
+                <w:szCs w:val="20"/>
+                <w:lang w:eastAsia="fr-FR"/>
+              </w:rPr>
+              <w:t>US014 - ETQ Commercial je veux pouvoir modifier un plan</w:t>
+            </w:r>
+          </w:p>
+        </w:tc>
+      </w:tr>
+      <w:tr>
+        <w:tc>
+          <w:tcPr>
+            <w:cnfStyle w:val="001000000000" w:firstRow="0" w:lastRow="0" w:firstColumn="1" w:lastColumn="0" w:oddVBand="0" w:evenVBand="0" w:oddHBand="0" w:evenHBand="0" w:firstRowFirstColumn="0" w:firstRowLastColumn="0" w:lastRowFirstColumn="0" w:lastRowLastColumn="0"/>
+            <w:tcW w:w="6658" w:type="dxa"/>
+          </w:tcPr>
+          <w:p>
+            <w:pPr>
+              <w:rPr>
+                <w:rFonts w:ascii="Arial" w:eastAsia="Times New Roman" w:hAnsi="Arial" w:cs="Arial"/>
+                <w:color w:val="000000"/>
+                <w:sz w:val="20"/>
+                <w:szCs w:val="20"/>
+                <w:lang w:eastAsia="fr-FR"/>
+              </w:rPr>
+            </w:pPr>
+            <w:r>
+              <w:rPr>
+                <w:rFonts w:ascii="Arial" w:eastAsia="Times New Roman" w:hAnsi="Arial" w:cs="Arial"/>
+                <w:b w:val="0"/>
+                <w:bCs w:val="0"/>
+                <w:color w:val="000000"/>
+                <w:sz w:val="20"/>
+                <w:szCs w:val="20"/>
+                <w:lang w:eastAsia="fr-FR"/>
+              </w:rPr>
+              <w:t>US015 - ETQ Commercial je veux pouvoir modifier un projet</w:t>
+            </w:r>
+          </w:p>
+        </w:tc>
+      </w:tr>
+      <w:tr>
+        <w:trPr>
+          <w:cnfStyle w:val="000000100000" w:firstRow="0" w:lastRow="0" w:firstColumn="0" w:lastColumn="0" w:oddVBand="0" w:evenVBand="0" w:oddHBand="1" w:evenHBand="0" w:firstRowFirstColumn="0" w:firstRowLastColumn="0" w:lastRowFirstColumn="0" w:lastRowLastColumn="0"/>
+        </w:trPr>
+        <w:tc>
+          <w:tcPr>
+            <w:cnfStyle w:val="001000000000" w:firstRow="0" w:lastRow="0" w:firstColumn="1" w:lastColumn="0" w:oddVBand="0" w:evenVBand="0" w:oddHBand="0" w:evenHBand="0" w:firstRowFirstColumn="0" w:firstRowLastColumn="0" w:lastRowFirstColumn="0" w:lastRowLastColumn="0"/>
+            <w:tcW w:w="6658" w:type="dxa"/>
+          </w:tcPr>
+          <w:p>
+            <w:pPr>
+              <w:rPr>
+                <w:rFonts w:ascii="Arial" w:eastAsia="Times New Roman" w:hAnsi="Arial" w:cs="Arial"/>
+                <w:color w:val="000000"/>
+                <w:sz w:val="20"/>
+                <w:szCs w:val="20"/>
+                <w:lang w:eastAsia="fr-FR"/>
+              </w:rPr>
+            </w:pPr>
+            <w:r>
+              <w:rPr>
+                <w:rFonts w:ascii="Arial" w:eastAsia="Times New Roman" w:hAnsi="Arial" w:cs="Arial"/>
+                <w:b w:val="0"/>
+                <w:bCs w:val="0"/>
+                <w:color w:val="000000"/>
+                <w:sz w:val="20"/>
+                <w:szCs w:val="20"/>
+                <w:lang w:eastAsia="fr-FR"/>
+              </w:rPr>
+              <w:t>US016 - ETQ Commercial je veux pouvoir modifier un client</w:t>
+            </w:r>
+          </w:p>
+        </w:tc>
+      </w:tr>
+      <w:tr>
+        <w:tc>
+          <w:tcPr>
+            <w:cnfStyle w:val="001000000000" w:firstRow="0" w:lastRow="0" w:firstColumn="1" w:lastColumn="0" w:oddVBand="0" w:evenVBand="0" w:oddHBand="0" w:evenHBand="0" w:firstRowFirstColumn="0" w:firstRowLastColumn="0" w:lastRowFirstColumn="0" w:lastRowLastColumn="0"/>
+            <w:tcW w:w="6658" w:type="dxa"/>
+          </w:tcPr>
+          <w:p>
+            <w:pPr>
+              <w:rPr>
+                <w:rFonts w:ascii="Arial" w:eastAsia="Times New Roman" w:hAnsi="Arial" w:cs="Arial"/>
+                <w:color w:val="000000"/>
+                <w:sz w:val="20"/>
+                <w:szCs w:val="20"/>
+                <w:lang w:eastAsia="fr-FR"/>
+              </w:rPr>
+            </w:pPr>
+            <w:r>
+              <w:rPr>
+                <w:rFonts w:ascii="Arial" w:eastAsia="Times New Roman" w:hAnsi="Arial" w:cs="Arial"/>
+                <w:b w:val="0"/>
+                <w:bCs w:val="0"/>
+                <w:color w:val="000000"/>
+                <w:sz w:val="20"/>
+                <w:szCs w:val="20"/>
+                <w:lang w:eastAsia="fr-FR"/>
+              </w:rPr>
+              <w:t>US017 - ETQ Commercial je veux pouvoir supprimer un projet appartenant à un client</w:t>
+            </w:r>
+          </w:p>
+        </w:tc>
+      </w:tr>
+      <w:tr>
+        <w:trPr>
+          <w:cnfStyle w:val="000000100000" w:firstRow="0" w:lastRow="0" w:firstColumn="0" w:lastColumn="0" w:oddVBand="0" w:evenVBand="0" w:oddHBand="1" w:evenHBand="0" w:firstRowFirstColumn="0" w:firstRowLastColumn="0" w:lastRowFirstColumn="0" w:lastRowLastColumn="0"/>
+        </w:trPr>
+        <w:tc>
+          <w:tcPr>
+            <w:cnfStyle w:val="001000000000" w:firstRow="0" w:lastRow="0" w:firstColumn="1" w:lastColumn="0" w:oddVBand="0" w:evenVBand="0" w:oddHBand="0" w:evenHBand="0" w:firstRowFirstColumn="0" w:firstRowLastColumn="0" w:lastRowFirstColumn="0" w:lastRowLastColumn="0"/>
+            <w:tcW w:w="6658" w:type="dxa"/>
+          </w:tcPr>
+          <w:p>
+            <w:pPr>
+              <w:rPr>
+                <w:rFonts w:ascii="Arial" w:eastAsia="Times New Roman" w:hAnsi="Arial" w:cs="Arial"/>
+                <w:color w:val="000000"/>
+                <w:sz w:val="20"/>
+                <w:szCs w:val="20"/>
+                <w:lang w:eastAsia="fr-FR"/>
+              </w:rPr>
+            </w:pPr>
+            <w:r>
+              <w:rPr>
+                <w:rFonts w:ascii="Arial" w:eastAsia="Times New Roman" w:hAnsi="Arial" w:cs="Arial"/>
+                <w:b w:val="0"/>
+                <w:bCs w:val="0"/>
+                <w:color w:val="000000"/>
+                <w:sz w:val="20"/>
+                <w:szCs w:val="20"/>
+                <w:lang w:eastAsia="fr-FR"/>
+              </w:rPr>
+              <w:t>US018 - ETQ Commercial je veux pouvoir supprimer un plan d'un projet</w:t>
             </w:r>
           </w:p>
         </w:tc>
@@ -2077,14 +2457,21 @@
       <w:pPr>
         <w:pStyle w:val="Titre2"/>
       </w:pPr>
+      <w:proofErr w:type="spellStart"/>
       <w:r>
         <w:t>BackLog</w:t>
       </w:r>
+      <w:proofErr w:type="spellEnd"/>
     </w:p>
     <w:p>
       <w:r>
-        <w:t>Liste des tâches restantes dans le backlog</w:t>
-      </w:r>
+        <w:t xml:space="preserve">Liste des tâches restantes dans le </w:t>
+      </w:r>
+      <w:proofErr w:type="spellStart"/>
+      <w:r>
+        <w:t>backlog</w:t>
+      </w:r>
+      <w:proofErr w:type="spellEnd"/>
     </w:p>
     <w:tbl>
       <w:tblPr>
@@ -2140,31 +2527,26 @@
             <w:cnfStyle w:val="001000000000" w:firstRow="0" w:lastRow="0" w:firstColumn="1" w:lastColumn="0" w:oddVBand="0" w:evenVBand="0" w:oddHBand="0" w:evenHBand="0" w:firstRowFirstColumn="0" w:firstRowLastColumn="0" w:lastRowFirstColumn="0" w:lastRowLastColumn="0"/>
             <w:tcW w:w="7623" w:type="dxa"/>
             <w:noWrap/>
-            <w:hideMark/>
           </w:tcPr>
           <w:p>
             <w:pPr>
               <w:rPr>
                 <w:rFonts w:ascii="Arial" w:eastAsia="Times New Roman" w:hAnsi="Arial" w:cs="Arial"/>
+                <w:color w:val="FFFFFF"/>
+                <w:sz w:val="20"/>
+                <w:szCs w:val="20"/>
+                <w:lang w:eastAsia="fr-FR"/>
+              </w:rPr>
+            </w:pPr>
+            <w:r>
+              <w:rPr>
+                <w:rFonts w:ascii="Arial" w:hAnsi="Arial" w:cs="Arial"/>
                 <w:b w:val="0"/>
                 <w:bCs w:val="0"/>
-                <w:color w:val="000000"/>
                 <w:sz w:val="20"/>
                 <w:szCs w:val="20"/>
-                <w:lang w:eastAsia="fr-FR"/>
-              </w:rPr>
-            </w:pPr>
-            <w:r>
-              <w:rPr>
-                <w:rFonts w:ascii="Arial" w:eastAsia="Times New Roman" w:hAnsi="Arial" w:cs="Arial"/>
-                <w:b w:val="0"/>
-                <w:bCs w:val="0"/>
-                <w:color w:val="000000"/>
-                <w:sz w:val="20"/>
-                <w:szCs w:val="20"/>
-                <w:lang w:eastAsia="fr-FR"/>
-              </w:rPr>
-              <w:t>US004 - ETQ Commercial je veux pouvoir me déconnecter</w:t>
+              </w:rPr>
+              <w:t>US002 - ETQ Commercial je veux pouvoir me connecter avec mon compte</w:t>
             </w:r>
           </w:p>
         </w:tc>
@@ -2202,354 +2584,7 @@
                 <w:szCs w:val="20"/>
                 <w:lang w:eastAsia="fr-FR"/>
               </w:rPr>
-              <w:t>US006 - ETQ Commercial je veux pouvoir supprimer un client</w:t>
-            </w:r>
-          </w:p>
-        </w:tc>
-      </w:tr>
-      <w:tr>
-        <w:trPr>
-          <w:cnfStyle w:val="000000100000" w:firstRow="0" w:lastRow="0" w:firstColumn="0" w:lastColumn="0" w:oddVBand="0" w:evenVBand="0" w:oddHBand="1" w:evenHBand="0" w:firstRowFirstColumn="0" w:firstRowLastColumn="0" w:lastRowFirstColumn="0" w:lastRowLastColumn="0"/>
-          <w:trHeight w:val="255"/>
-        </w:trPr>
-        <w:tc>
-          <w:tcPr>
-            <w:cnfStyle w:val="001000000000" w:firstRow="0" w:lastRow="0" w:firstColumn="1" w:lastColumn="0" w:oddVBand="0" w:evenVBand="0" w:oddHBand="0" w:evenHBand="0" w:firstRowFirstColumn="0" w:firstRowLastColumn="0" w:lastRowFirstColumn="0" w:lastRowLastColumn="0"/>
-            <w:tcW w:w="7623" w:type="dxa"/>
-            <w:noWrap/>
-            <w:hideMark/>
-          </w:tcPr>
-          <w:p>
-            <w:pPr>
-              <w:rPr>
-                <w:rFonts w:ascii="Arial" w:eastAsia="Times New Roman" w:hAnsi="Arial" w:cs="Arial"/>
-                <w:b w:val="0"/>
-                <w:bCs w:val="0"/>
-                <w:color w:val="000000"/>
-                <w:sz w:val="20"/>
-                <w:szCs w:val="20"/>
-                <w:lang w:eastAsia="fr-FR"/>
-              </w:rPr>
-            </w:pPr>
-            <w:r>
-              <w:rPr>
-                <w:rFonts w:ascii="Arial" w:eastAsia="Times New Roman" w:hAnsi="Arial" w:cs="Arial"/>
-                <w:b w:val="0"/>
-                <w:bCs w:val="0"/>
-                <w:color w:val="000000"/>
-                <w:sz w:val="20"/>
-                <w:szCs w:val="20"/>
-                <w:lang w:eastAsia="fr-FR"/>
-              </w:rPr>
-              <w:t>US009 - ETQ Commercial je veux pouvoir associer un client à un projet</w:t>
-            </w:r>
-          </w:p>
-        </w:tc>
-      </w:tr>
-      <w:tr>
-        <w:trPr>
-          <w:trHeight w:val="255"/>
-        </w:trPr>
-        <w:tc>
-          <w:tcPr>
-            <w:cnfStyle w:val="001000000000" w:firstRow="0" w:lastRow="0" w:firstColumn="1" w:lastColumn="0" w:oddVBand="0" w:evenVBand="0" w:oddHBand="0" w:evenHBand="0" w:firstRowFirstColumn="0" w:firstRowLastColumn="0" w:lastRowFirstColumn="0" w:lastRowLastColumn="0"/>
-            <w:tcW w:w="7623" w:type="dxa"/>
-            <w:noWrap/>
-            <w:hideMark/>
-          </w:tcPr>
-          <w:p>
-            <w:pPr>
-              <w:rPr>
-                <w:rFonts w:ascii="Arial" w:eastAsia="Times New Roman" w:hAnsi="Arial" w:cs="Arial"/>
-                <w:b w:val="0"/>
-                <w:bCs w:val="0"/>
-                <w:color w:val="000000"/>
-                <w:sz w:val="20"/>
-                <w:szCs w:val="20"/>
-                <w:lang w:eastAsia="fr-FR"/>
-              </w:rPr>
-            </w:pPr>
-            <w:r>
-              <w:rPr>
-                <w:rFonts w:ascii="Arial" w:eastAsia="Times New Roman" w:hAnsi="Arial" w:cs="Arial"/>
-                <w:b w:val="0"/>
-                <w:bCs w:val="0"/>
-                <w:color w:val="000000"/>
-                <w:sz w:val="20"/>
-                <w:szCs w:val="20"/>
-                <w:lang w:eastAsia="fr-FR"/>
-              </w:rPr>
-              <w:t>US010 - ETQ Commercial je veux pouvoir valider un devis</w:t>
-            </w:r>
-          </w:p>
-        </w:tc>
-      </w:tr>
-      <w:tr>
-        <w:trPr>
-          <w:cnfStyle w:val="000000100000" w:firstRow="0" w:lastRow="0" w:firstColumn="0" w:lastColumn="0" w:oddVBand="0" w:evenVBand="0" w:oddHBand="1" w:evenHBand="0" w:firstRowFirstColumn="0" w:firstRowLastColumn="0" w:lastRowFirstColumn="0" w:lastRowLastColumn="0"/>
-          <w:trHeight w:val="255"/>
-        </w:trPr>
-        <w:tc>
-          <w:tcPr>
-            <w:cnfStyle w:val="001000000000" w:firstRow="0" w:lastRow="0" w:firstColumn="1" w:lastColumn="0" w:oddVBand="0" w:evenVBand="0" w:oddHBand="0" w:evenHBand="0" w:firstRowFirstColumn="0" w:firstRowLastColumn="0" w:lastRowFirstColumn="0" w:lastRowLastColumn="0"/>
-            <w:tcW w:w="7623" w:type="dxa"/>
-            <w:noWrap/>
-            <w:hideMark/>
-          </w:tcPr>
-          <w:p>
-            <w:pPr>
-              <w:rPr>
-                <w:rFonts w:ascii="Arial" w:eastAsia="Times New Roman" w:hAnsi="Arial" w:cs="Arial"/>
-                <w:b w:val="0"/>
-                <w:bCs w:val="0"/>
-                <w:color w:val="000000"/>
-                <w:sz w:val="20"/>
-                <w:szCs w:val="20"/>
-                <w:lang w:eastAsia="fr-FR"/>
-              </w:rPr>
-            </w:pPr>
-            <w:r>
-              <w:rPr>
-                <w:rFonts w:ascii="Arial" w:eastAsia="Times New Roman" w:hAnsi="Arial" w:cs="Arial"/>
-                <w:b w:val="0"/>
-                <w:bCs w:val="0"/>
-                <w:color w:val="000000"/>
-                <w:sz w:val="20"/>
-                <w:szCs w:val="20"/>
-                <w:lang w:eastAsia="fr-FR"/>
-              </w:rPr>
-              <w:t>US011 - ETQ Commercial je veux pouvoir supprimer un projet</w:t>
-            </w:r>
-          </w:p>
-        </w:tc>
-      </w:tr>
-      <w:tr>
-        <w:trPr>
-          <w:trHeight w:val="255"/>
-        </w:trPr>
-        <w:tc>
-          <w:tcPr>
-            <w:cnfStyle w:val="001000000000" w:firstRow="0" w:lastRow="0" w:firstColumn="1" w:lastColumn="0" w:oddVBand="0" w:evenVBand="0" w:oddHBand="0" w:evenHBand="0" w:firstRowFirstColumn="0" w:firstRowLastColumn="0" w:lastRowFirstColumn="0" w:lastRowLastColumn="0"/>
-            <w:tcW w:w="7623" w:type="dxa"/>
-            <w:noWrap/>
-            <w:hideMark/>
-          </w:tcPr>
-          <w:p>
-            <w:pPr>
-              <w:rPr>
-                <w:rFonts w:ascii="Arial" w:eastAsia="Times New Roman" w:hAnsi="Arial" w:cs="Arial"/>
-                <w:b w:val="0"/>
-                <w:bCs w:val="0"/>
-                <w:color w:val="000000"/>
-                <w:sz w:val="20"/>
-                <w:szCs w:val="20"/>
-                <w:lang w:eastAsia="fr-FR"/>
-              </w:rPr>
-            </w:pPr>
-            <w:r>
-              <w:rPr>
-                <w:rFonts w:ascii="Arial" w:eastAsia="Times New Roman" w:hAnsi="Arial" w:cs="Arial"/>
-                <w:b w:val="0"/>
-                <w:bCs w:val="0"/>
-                <w:color w:val="000000"/>
-                <w:sz w:val="20"/>
-                <w:szCs w:val="20"/>
-                <w:lang w:eastAsia="fr-FR"/>
-              </w:rPr>
-              <w:t>US012 - ETQ Commercial je veux pouvoir supprimer un plan</w:t>
-            </w:r>
-          </w:p>
-        </w:tc>
-      </w:tr>
-      <w:tr>
-        <w:trPr>
-          <w:cnfStyle w:val="000000100000" w:firstRow="0" w:lastRow="0" w:firstColumn="0" w:lastColumn="0" w:oddVBand="0" w:evenVBand="0" w:oddHBand="1" w:evenHBand="0" w:firstRowFirstColumn="0" w:firstRowLastColumn="0" w:lastRowFirstColumn="0" w:lastRowLastColumn="0"/>
-          <w:trHeight w:val="255"/>
-        </w:trPr>
-        <w:tc>
-          <w:tcPr>
-            <w:cnfStyle w:val="001000000000" w:firstRow="0" w:lastRow="0" w:firstColumn="1" w:lastColumn="0" w:oddVBand="0" w:evenVBand="0" w:oddHBand="0" w:evenHBand="0" w:firstRowFirstColumn="0" w:firstRowLastColumn="0" w:lastRowFirstColumn="0" w:lastRowLastColumn="0"/>
-            <w:tcW w:w="7623" w:type="dxa"/>
-            <w:noWrap/>
-            <w:hideMark/>
-          </w:tcPr>
-          <w:p>
-            <w:pPr>
-              <w:rPr>
-                <w:rFonts w:ascii="Arial" w:eastAsia="Times New Roman" w:hAnsi="Arial" w:cs="Arial"/>
-                <w:b w:val="0"/>
-                <w:bCs w:val="0"/>
-                <w:color w:val="000000"/>
-                <w:sz w:val="20"/>
-                <w:szCs w:val="20"/>
-                <w:lang w:eastAsia="fr-FR"/>
-              </w:rPr>
-            </w:pPr>
-            <w:r>
-              <w:rPr>
-                <w:rFonts w:ascii="Arial" w:eastAsia="Times New Roman" w:hAnsi="Arial" w:cs="Arial"/>
-                <w:b w:val="0"/>
-                <w:bCs w:val="0"/>
-                <w:color w:val="000000"/>
-                <w:sz w:val="20"/>
-                <w:szCs w:val="20"/>
-                <w:lang w:eastAsia="fr-FR"/>
-              </w:rPr>
-              <w:t>US014 - ETQ Commercial je veux pouvoir modifier un plan</w:t>
-            </w:r>
-          </w:p>
-        </w:tc>
-      </w:tr>
-      <w:tr>
-        <w:trPr>
-          <w:trHeight w:val="255"/>
-        </w:trPr>
-        <w:tc>
-          <w:tcPr>
-            <w:cnfStyle w:val="001000000000" w:firstRow="0" w:lastRow="0" w:firstColumn="1" w:lastColumn="0" w:oddVBand="0" w:evenVBand="0" w:oddHBand="0" w:evenHBand="0" w:firstRowFirstColumn="0" w:firstRowLastColumn="0" w:lastRowFirstColumn="0" w:lastRowLastColumn="0"/>
-            <w:tcW w:w="7623" w:type="dxa"/>
-            <w:noWrap/>
-            <w:hideMark/>
-          </w:tcPr>
-          <w:p>
-            <w:pPr>
-              <w:rPr>
-                <w:rFonts w:ascii="Arial" w:eastAsia="Times New Roman" w:hAnsi="Arial" w:cs="Arial"/>
-                <w:b w:val="0"/>
-                <w:bCs w:val="0"/>
-                <w:color w:val="000000"/>
-                <w:sz w:val="20"/>
-                <w:szCs w:val="20"/>
-                <w:lang w:eastAsia="fr-FR"/>
-              </w:rPr>
-            </w:pPr>
-            <w:r>
-              <w:rPr>
-                <w:rFonts w:ascii="Arial" w:eastAsia="Times New Roman" w:hAnsi="Arial" w:cs="Arial"/>
-                <w:b w:val="0"/>
-                <w:bCs w:val="0"/>
-                <w:color w:val="000000"/>
-                <w:sz w:val="20"/>
-                <w:szCs w:val="20"/>
-                <w:lang w:eastAsia="fr-FR"/>
-              </w:rPr>
-              <w:t>US015 - ETQ Commercial je veux pouvoir modifier un projet</w:t>
-            </w:r>
-          </w:p>
-        </w:tc>
-      </w:tr>
-      <w:tr>
-        <w:trPr>
-          <w:cnfStyle w:val="000000100000" w:firstRow="0" w:lastRow="0" w:firstColumn="0" w:lastColumn="0" w:oddVBand="0" w:evenVBand="0" w:oddHBand="1" w:evenHBand="0" w:firstRowFirstColumn="0" w:firstRowLastColumn="0" w:lastRowFirstColumn="0" w:lastRowLastColumn="0"/>
-          <w:trHeight w:val="255"/>
-        </w:trPr>
-        <w:tc>
-          <w:tcPr>
-            <w:cnfStyle w:val="001000000000" w:firstRow="0" w:lastRow="0" w:firstColumn="1" w:lastColumn="0" w:oddVBand="0" w:evenVBand="0" w:oddHBand="0" w:evenHBand="0" w:firstRowFirstColumn="0" w:firstRowLastColumn="0" w:lastRowFirstColumn="0" w:lastRowLastColumn="0"/>
-            <w:tcW w:w="7623" w:type="dxa"/>
-            <w:noWrap/>
-            <w:hideMark/>
-          </w:tcPr>
-          <w:p>
-            <w:pPr>
-              <w:rPr>
-                <w:rFonts w:ascii="Arial" w:eastAsia="Times New Roman" w:hAnsi="Arial" w:cs="Arial"/>
-                <w:b w:val="0"/>
-                <w:bCs w:val="0"/>
-                <w:color w:val="000000"/>
-                <w:sz w:val="20"/>
-                <w:szCs w:val="20"/>
-                <w:lang w:eastAsia="fr-FR"/>
-              </w:rPr>
-            </w:pPr>
-            <w:r>
-              <w:rPr>
-                <w:rFonts w:ascii="Arial" w:eastAsia="Times New Roman" w:hAnsi="Arial" w:cs="Arial"/>
-                <w:b w:val="0"/>
-                <w:bCs w:val="0"/>
-                <w:color w:val="000000"/>
-                <w:sz w:val="20"/>
-                <w:szCs w:val="20"/>
-                <w:lang w:eastAsia="fr-FR"/>
-              </w:rPr>
-              <w:t>US016 - ETQ Commercial je veux pouvoir modifier un client</w:t>
-            </w:r>
-          </w:p>
-        </w:tc>
-      </w:tr>
-      <w:tr>
-        <w:trPr>
-          <w:trHeight w:val="255"/>
-        </w:trPr>
-        <w:tc>
-          <w:tcPr>
-            <w:cnfStyle w:val="001000000000" w:firstRow="0" w:lastRow="0" w:firstColumn="1" w:lastColumn="0" w:oddVBand="0" w:evenVBand="0" w:oddHBand="0" w:evenHBand="0" w:firstRowFirstColumn="0" w:firstRowLastColumn="0" w:lastRowFirstColumn="0" w:lastRowLastColumn="0"/>
-            <w:tcW w:w="7623" w:type="dxa"/>
-            <w:noWrap/>
-            <w:hideMark/>
-          </w:tcPr>
-          <w:p>
-            <w:pPr>
-              <w:rPr>
-                <w:rFonts w:ascii="Arial" w:eastAsia="Times New Roman" w:hAnsi="Arial" w:cs="Arial"/>
-                <w:b w:val="0"/>
-                <w:bCs w:val="0"/>
-                <w:color w:val="000000"/>
-                <w:sz w:val="20"/>
-                <w:szCs w:val="20"/>
-                <w:lang w:eastAsia="fr-FR"/>
-              </w:rPr>
-            </w:pPr>
-            <w:r>
-              <w:rPr>
-                <w:rFonts w:ascii="Arial" w:eastAsia="Times New Roman" w:hAnsi="Arial" w:cs="Arial"/>
-                <w:b w:val="0"/>
-                <w:bCs w:val="0"/>
-                <w:color w:val="000000"/>
-                <w:sz w:val="20"/>
-                <w:szCs w:val="20"/>
-                <w:lang w:eastAsia="fr-FR"/>
-              </w:rPr>
-              <w:t>US017 - ETQ Commercial je veux pouvoir supprimer un projet appartenant à un client</w:t>
-            </w:r>
-          </w:p>
-        </w:tc>
-      </w:tr>
-      <w:tr>
-        <w:trPr>
-          <w:cnfStyle w:val="000000100000" w:firstRow="0" w:lastRow="0" w:firstColumn="0" w:lastColumn="0" w:oddVBand="0" w:evenVBand="0" w:oddHBand="1" w:evenHBand="0" w:firstRowFirstColumn="0" w:firstRowLastColumn="0" w:lastRowFirstColumn="0" w:lastRowLastColumn="0"/>
-          <w:trHeight w:val="255"/>
-        </w:trPr>
-        <w:tc>
-          <w:tcPr>
-            <w:cnfStyle w:val="001000000000" w:firstRow="0" w:lastRow="0" w:firstColumn="1" w:lastColumn="0" w:oddVBand="0" w:evenVBand="0" w:oddHBand="0" w:evenHBand="0" w:firstRowFirstColumn="0" w:firstRowLastColumn="0" w:lastRowFirstColumn="0" w:lastRowLastColumn="0"/>
-            <w:tcW w:w="7623" w:type="dxa"/>
-            <w:noWrap/>
-            <w:hideMark/>
-          </w:tcPr>
-          <w:p>
-            <w:pPr>
-              <w:rPr>
-                <w:rFonts w:ascii="Arial" w:eastAsia="Times New Roman" w:hAnsi="Arial" w:cs="Arial"/>
-                <w:b w:val="0"/>
-                <w:bCs w:val="0"/>
-                <w:color w:val="000000"/>
-                <w:sz w:val="20"/>
-                <w:szCs w:val="20"/>
-                <w:lang w:eastAsia="fr-FR"/>
-              </w:rPr>
-            </w:pPr>
-            <w:r>
-              <w:rPr>
-                <w:rFonts w:ascii="Arial" w:eastAsia="Times New Roman" w:hAnsi="Arial" w:cs="Arial"/>
-                <w:b w:val="0"/>
-                <w:bCs w:val="0"/>
-                <w:color w:val="000000"/>
-                <w:sz w:val="20"/>
-                <w:szCs w:val="20"/>
-                <w:lang w:eastAsia="fr-FR"/>
-              </w:rPr>
-              <w:t>US018 - ETQ Commercial je veux pouvoir supprimer un plan d'un projet</w:t>
+              <w:t>US004 - ETQ Commercial je veux pouvoir me déconnecter</w:t>
             </w:r>
           </w:p>
         </w:tc>
@@ -3294,7 +3329,43 @@
           <w:color w:val="1A1A1A"/>
           <w:u w:color="000000"/>
         </w:rPr>
-        <w:t>Mettre en place des règles concernant la création des mots de passes (respecter certains critères de frappes ; est-il possible d’avoir un mdp générique pour un type de compte ? ; possibilité de laisser un mdp vide ? Dans quel cas ?).</w:t>
+        <w:t xml:space="preserve">Mettre en place des règles concernant la création des mots de passes (respecter certains critères de frappes ; est-il possible d’avoir un </w:t>
+      </w:r>
+      <w:proofErr w:type="spellStart"/>
+      <w:r>
+        <w:rPr>
+          <w:rFonts w:cstheme="minorHAnsi"/>
+          <w:color w:val="1A1A1A"/>
+          <w:u w:color="000000"/>
+        </w:rPr>
+        <w:t>mdp</w:t>
+      </w:r>
+      <w:proofErr w:type="spellEnd"/>
+      <w:r>
+        <w:rPr>
+          <w:rFonts w:cstheme="minorHAnsi"/>
+          <w:color w:val="1A1A1A"/>
+          <w:u w:color="000000"/>
+        </w:rPr>
+        <w:t xml:space="preserve"> générique pour un type de compte ? ; possibilité de laisser un </w:t>
+      </w:r>
+      <w:proofErr w:type="spellStart"/>
+      <w:r>
+        <w:rPr>
+          <w:rFonts w:cstheme="minorHAnsi"/>
+          <w:color w:val="1A1A1A"/>
+          <w:u w:color="000000"/>
+        </w:rPr>
+        <w:t>mdp</w:t>
+      </w:r>
+      <w:proofErr w:type="spellEnd"/>
+      <w:r>
+        <w:rPr>
+          <w:rFonts w:cstheme="minorHAnsi"/>
+          <w:color w:val="1A1A1A"/>
+          <w:u w:color="000000"/>
+        </w:rPr>
+        <w:t xml:space="preserve"> vide ? Dans quel cas ?).</w:t>
       </w:r>
     </w:p>
     <w:p>
@@ -3727,13 +3798,23 @@
         </w:rPr>
         <w:t>caractère spéciale</w:t>
       </w:r>
-      <w:r>
-        <w:rPr>
-          <w:rFonts w:cstheme="minorHAnsi"/>
-          <w:color w:val="000000"/>
-          <w:u w:color="000000"/>
-        </w:rPr>
-        <w:t>(,;@…)</w:t>
+      <w:proofErr w:type="gramStart"/>
+      <w:r>
+        <w:rPr>
+          <w:rFonts w:cstheme="minorHAnsi"/>
+          <w:color w:val="000000"/>
+          <w:u w:color="000000"/>
+        </w:rPr>
+        <w:t>(,;</w:t>
+      </w:r>
+      <w:proofErr w:type="gramEnd"/>
+      <w:r>
+        <w:rPr>
+          <w:rFonts w:cstheme="minorHAnsi"/>
+          <w:color w:val="000000"/>
+          <w:u w:color="000000"/>
+        </w:rPr>
+        <w:t>@…)</w:t>
       </w:r>
     </w:p>
     <w:p>
@@ -4162,13 +4243,23 @@
         </w:rPr>
         <w:t>spéciale</w:t>
       </w:r>
-      <w:r>
-        <w:rPr>
-          <w:rFonts w:cstheme="minorHAnsi"/>
-          <w:color w:val="000000"/>
-          <w:u w:color="000000"/>
-        </w:rPr>
-        <w:t>(,;@…).</w:t>
+      <w:proofErr w:type="gramStart"/>
+      <w:r>
+        <w:rPr>
+          <w:rFonts w:cstheme="minorHAnsi"/>
+          <w:color w:val="000000"/>
+          <w:u w:color="000000"/>
+        </w:rPr>
+        <w:t>(,;</w:t>
+      </w:r>
+      <w:proofErr w:type="gramEnd"/>
+      <w:r>
+        <w:rPr>
+          <w:rFonts w:cstheme="minorHAnsi"/>
+          <w:color w:val="000000"/>
+          <w:u w:color="000000"/>
+        </w:rPr>
+        <w:t>@…).</w:t>
       </w:r>
     </w:p>
     <w:p>
@@ -4307,7 +4398,25 @@
           <w:color w:val="000000"/>
           <w:u w:color="000000"/>
         </w:rPr>
-        <w:t>Pour une application tel que Madera, l’utilisation de données pouvant être confidentiels pour la plupart impose de devoir sécuriser ces dernières :</w:t>
+        <w:t xml:space="preserve">Pour une application tel que </w:t>
+      </w:r>
+      <w:proofErr w:type="spellStart"/>
+      <w:r>
+        <w:rPr>
+          <w:rFonts w:cstheme="minorHAnsi"/>
+          <w:color w:val="000000"/>
+          <w:u w:color="000000"/>
+        </w:rPr>
+        <w:t>Madera</w:t>
+      </w:r>
+      <w:proofErr w:type="spellEnd"/>
+      <w:r>
+        <w:rPr>
+          <w:rFonts w:cstheme="minorHAnsi"/>
+          <w:color w:val="000000"/>
+          <w:u w:color="000000"/>
+        </w:rPr>
+        <w:t>, l’utilisation de données pouvant être confidentiels pour la plupart impose de devoir sécuriser ces dernières :</w:t>
       </w:r>
     </w:p>
     <w:p>
@@ -5697,7 +5806,29 @@
                 <w:szCs w:val="14"/>
                 <w:lang w:eastAsia="fr-FR"/>
               </w:rPr>
-              <w:t>Nous somme satisfait à 90% car il nous manque le module de connexion hors il est indispensable à l’utilisation de l’application</w:t>
+              <w:t xml:space="preserve">Nous </w:t>
+            </w:r>
+            <w:proofErr w:type="gramStart"/>
+            <w:r>
+              <w:rPr>
+                <w:rFonts w:ascii="Arial" w:eastAsia="Times New Roman" w:hAnsi="Arial" w:cs="Arial"/>
+                <w:color w:val="303030"/>
+                <w:sz w:val="14"/>
+                <w:szCs w:val="14"/>
+                <w:lang w:eastAsia="fr-FR"/>
+              </w:rPr>
+              <w:t>somme</w:t>
+            </w:r>
+            <w:proofErr w:type="gramEnd"/>
+            <w:r>
+              <w:rPr>
+                <w:rFonts w:ascii="Arial" w:eastAsia="Times New Roman" w:hAnsi="Arial" w:cs="Arial"/>
+                <w:color w:val="303030"/>
+                <w:sz w:val="14"/>
+                <w:szCs w:val="14"/>
+                <w:lang w:eastAsia="fr-FR"/>
+              </w:rPr>
+              <w:t xml:space="preserve"> satisfait à 90% car il nous manque le module de connexion hors il est indispensable à l’utilisation de l’application</w:t>
             </w:r>
           </w:p>
         </w:tc>
@@ -5774,8 +5905,6 @@
                 <w:lang w:eastAsia="fr-FR"/>
               </w:rPr>
             </w:pPr>
-            <w:bookmarkStart w:id="6" w:name="_GoBack"/>
-            <w:bookmarkEnd w:id="6"/>
             <w:r>
               <w:rPr>
                 <w:rFonts w:ascii="Arial" w:eastAsia="Times New Roman" w:hAnsi="Arial" w:cs="Arial"/>
@@ -6089,7 +6218,7 @@
                 <w:szCs w:val="16"/>
               </w:rPr>
               <w:drawing>
-                <wp:inline distT="0" distB="0" distL="0" distR="0" wp14:anchorId="14240017" wp14:editId="442440A8">
+                <wp:inline distT="0" distB="0" distL="0" distR="0" wp14:anchorId="278468CC" wp14:editId="1DB521E5">
                   <wp:extent cx="2543175" cy="2286000"/>
                   <wp:effectExtent l="0" t="0" r="9525" b="0"/>
                   <wp:docPr id="3" name="Graphique 3">
@@ -6165,22 +6294,22 @@
       <w:pPr>
         <w:pStyle w:val="Titre1"/>
       </w:pPr>
-      <w:bookmarkStart w:id="7" w:name="_Toc35675837"/>
+      <w:bookmarkStart w:id="6" w:name="_Toc35675837"/>
       <w:r>
         <w:lastRenderedPageBreak/>
         <w:t>Gestion des risques</w:t>
       </w:r>
-      <w:bookmarkEnd w:id="7"/>
+      <w:bookmarkEnd w:id="6"/>
     </w:p>
     <w:p>
       <w:pPr>
         <w:pStyle w:val="Titre1"/>
       </w:pPr>
-      <w:bookmarkStart w:id="8" w:name="_Toc35675838"/>
+      <w:bookmarkStart w:id="7" w:name="_Toc35675838"/>
       <w:r>
         <w:t>Scénario de test</w:t>
       </w:r>
-      <w:bookmarkEnd w:id="8"/>
+      <w:bookmarkEnd w:id="7"/>
     </w:p>
     <w:tbl>
       <w:tblPr>
@@ -6248,8 +6377,19 @@
                 <w:lang w:eastAsia="fr-FR"/>
               </w:rPr>
               <w:br/>
+            </w:r>
+            <w:proofErr w:type="spellStart"/>
+            <w:r>
+              <w:rPr>
+                <w:rFonts w:ascii="Arial" w:eastAsia="Times New Roman" w:hAnsi="Arial" w:cs="Arial"/>
+                <w:color w:val="FFFFFF"/>
+                <w:sz w:val="16"/>
+                <w:szCs w:val="16"/>
+                <w:lang w:eastAsia="fr-FR"/>
+              </w:rPr>
               <w:t>UserStory</w:t>
             </w:r>
+            <w:proofErr w:type="spellEnd"/>
           </w:p>
         </w:tc>
         <w:tc>
@@ -6326,6 +6466,7 @@
                 <w:lang w:eastAsia="fr-FR"/>
               </w:rPr>
             </w:pPr>
+            <w:proofErr w:type="spellStart"/>
             <w:r>
               <w:rPr>
                 <w:rFonts w:ascii="Arial" w:eastAsia="Times New Roman" w:hAnsi="Arial" w:cs="Arial"/>
@@ -6334,7 +6475,18 @@
                 <w:szCs w:val="16"/>
                 <w:lang w:eastAsia="fr-FR"/>
               </w:rPr>
-              <w:t>UserStory description</w:t>
+              <w:t>UserStory</w:t>
+            </w:r>
+            <w:proofErr w:type="spellEnd"/>
+            <w:r>
+              <w:rPr>
+                <w:rFonts w:ascii="Arial" w:eastAsia="Times New Roman" w:hAnsi="Arial" w:cs="Arial"/>
+                <w:color w:val="FFFFFF"/>
+                <w:sz w:val="16"/>
+                <w:szCs w:val="16"/>
+                <w:lang w:eastAsia="fr-FR"/>
+              </w:rPr>
+              <w:t xml:space="preserve"> description</w:t>
             </w:r>
           </w:p>
         </w:tc>
@@ -6561,6 +6713,7 @@
                 <w:lang w:eastAsia="fr-FR"/>
               </w:rPr>
             </w:pPr>
+            <w:proofErr w:type="gramStart"/>
             <w:r>
               <w:rPr>
                 <w:rFonts w:ascii="Arial" w:eastAsia="Times New Roman" w:hAnsi="Arial" w:cs="Arial"/>
@@ -6571,7 +6724,20 @@
                 <w:szCs w:val="16"/>
                 <w:lang w:eastAsia="fr-FR"/>
               </w:rPr>
-              <w:t>je veux pouvoir créer un devis</w:t>
+              <w:t>je</w:t>
+            </w:r>
+            <w:proofErr w:type="gramEnd"/>
+            <w:r>
+              <w:rPr>
+                <w:rFonts w:ascii="Arial" w:eastAsia="Times New Roman" w:hAnsi="Arial" w:cs="Arial"/>
+                <w:b/>
+                <w:bCs/>
+                <w:color w:val="000000"/>
+                <w:sz w:val="16"/>
+                <w:szCs w:val="16"/>
+                <w:lang w:eastAsia="fr-FR"/>
+              </w:rPr>
+              <w:t xml:space="preserve"> veux pouvoir créer un devis</w:t>
             </w:r>
           </w:p>
         </w:tc>
@@ -6795,6 +6961,7 @@
                 <w:lang w:eastAsia="fr-FR"/>
               </w:rPr>
             </w:pPr>
+            <w:proofErr w:type="gramStart"/>
             <w:r>
               <w:rPr>
                 <w:rFonts w:ascii="Arial" w:eastAsia="Times New Roman" w:hAnsi="Arial" w:cs="Arial"/>
@@ -6805,7 +6972,20 @@
                 <w:szCs w:val="16"/>
                 <w:lang w:eastAsia="fr-FR"/>
               </w:rPr>
-              <w:t>je veux pouvoir me connecter avec mon compte</w:t>
+              <w:t>je</w:t>
+            </w:r>
+            <w:proofErr w:type="gramEnd"/>
+            <w:r>
+              <w:rPr>
+                <w:rFonts w:ascii="Arial" w:eastAsia="Times New Roman" w:hAnsi="Arial" w:cs="Arial"/>
+                <w:b/>
+                <w:bCs/>
+                <w:color w:val="000000"/>
+                <w:sz w:val="16"/>
+                <w:szCs w:val="16"/>
+                <w:lang w:eastAsia="fr-FR"/>
+              </w:rPr>
+              <w:t xml:space="preserve"> veux pouvoir me connecter avec mon compte</w:t>
             </w:r>
           </w:p>
         </w:tc>
@@ -7030,6 +7210,7 @@
                 <w:lang w:eastAsia="fr-FR"/>
               </w:rPr>
             </w:pPr>
+            <w:proofErr w:type="gramStart"/>
             <w:r>
               <w:rPr>
                 <w:rFonts w:ascii="Arial" w:eastAsia="Times New Roman" w:hAnsi="Arial" w:cs="Arial"/>
@@ -7040,7 +7221,20 @@
                 <w:szCs w:val="16"/>
                 <w:lang w:eastAsia="fr-FR"/>
               </w:rPr>
-              <w:t>je veux pouvoir ajouter un client</w:t>
+              <w:t>je</w:t>
+            </w:r>
+            <w:proofErr w:type="gramEnd"/>
+            <w:r>
+              <w:rPr>
+                <w:rFonts w:ascii="Arial" w:eastAsia="Times New Roman" w:hAnsi="Arial" w:cs="Arial"/>
+                <w:b/>
+                <w:bCs/>
+                <w:color w:val="000000"/>
+                <w:sz w:val="16"/>
+                <w:szCs w:val="16"/>
+                <w:lang w:eastAsia="fr-FR"/>
+              </w:rPr>
+              <w:t xml:space="preserve"> veux pouvoir ajouter un client</w:t>
             </w:r>
           </w:p>
         </w:tc>
@@ -7265,6 +7459,7 @@
                 <w:lang w:eastAsia="fr-FR"/>
               </w:rPr>
             </w:pPr>
+            <w:proofErr w:type="gramStart"/>
             <w:r>
               <w:rPr>
                 <w:rFonts w:ascii="Arial" w:eastAsia="Times New Roman" w:hAnsi="Arial" w:cs="Arial"/>
@@ -7275,7 +7470,20 @@
                 <w:szCs w:val="16"/>
                 <w:lang w:eastAsia="fr-FR"/>
               </w:rPr>
-              <w:t>je veux pourvoir voir/gérer les projets d'un client</w:t>
+              <w:t>je</w:t>
+            </w:r>
+            <w:proofErr w:type="gramEnd"/>
+            <w:r>
+              <w:rPr>
+                <w:rFonts w:ascii="Arial" w:eastAsia="Times New Roman" w:hAnsi="Arial" w:cs="Arial"/>
+                <w:b/>
+                <w:bCs/>
+                <w:color w:val="000000"/>
+                <w:sz w:val="16"/>
+                <w:szCs w:val="16"/>
+                <w:lang w:eastAsia="fr-FR"/>
+              </w:rPr>
+              <w:t xml:space="preserve"> veux pourvoir voir/gérer les projets d'un client</w:t>
             </w:r>
           </w:p>
         </w:tc>
@@ -7500,6 +7708,7 @@
                 <w:lang w:eastAsia="fr-FR"/>
               </w:rPr>
             </w:pPr>
+            <w:proofErr w:type="gramStart"/>
             <w:r>
               <w:rPr>
                 <w:rFonts w:ascii="Arial" w:eastAsia="Times New Roman" w:hAnsi="Arial" w:cs="Arial"/>
@@ -7510,7 +7719,20 @@
                 <w:szCs w:val="16"/>
                 <w:lang w:eastAsia="fr-FR"/>
               </w:rPr>
-              <w:t>je veux pouvoir créer un projet</w:t>
+              <w:t>je</w:t>
+            </w:r>
+            <w:proofErr w:type="gramEnd"/>
+            <w:r>
+              <w:rPr>
+                <w:rFonts w:ascii="Arial" w:eastAsia="Times New Roman" w:hAnsi="Arial" w:cs="Arial"/>
+                <w:b/>
+                <w:bCs/>
+                <w:color w:val="000000"/>
+                <w:sz w:val="16"/>
+                <w:szCs w:val="16"/>
+                <w:lang w:eastAsia="fr-FR"/>
+              </w:rPr>
+              <w:t xml:space="preserve"> veux pouvoir créer un projet</w:t>
             </w:r>
           </w:p>
         </w:tc>
@@ -7735,6 +7957,7 @@
                 <w:lang w:eastAsia="fr-FR"/>
               </w:rPr>
             </w:pPr>
+            <w:proofErr w:type="gramStart"/>
             <w:r>
               <w:rPr>
                 <w:rFonts w:ascii="Arial" w:eastAsia="Times New Roman" w:hAnsi="Arial" w:cs="Arial"/>
@@ -7745,7 +7968,20 @@
                 <w:szCs w:val="16"/>
                 <w:lang w:eastAsia="fr-FR"/>
               </w:rPr>
-              <w:t>je veux pouvoir créer un plan</w:t>
+              <w:t>je</w:t>
+            </w:r>
+            <w:proofErr w:type="gramEnd"/>
+            <w:r>
+              <w:rPr>
+                <w:rFonts w:ascii="Arial" w:eastAsia="Times New Roman" w:hAnsi="Arial" w:cs="Arial"/>
+                <w:b/>
+                <w:bCs/>
+                <w:color w:val="000000"/>
+                <w:sz w:val="16"/>
+                <w:szCs w:val="16"/>
+                <w:lang w:eastAsia="fr-FR"/>
+              </w:rPr>
+              <w:t xml:space="preserve"> veux pouvoir créer un plan</w:t>
             </w:r>
           </w:p>
         </w:tc>
@@ -7970,6 +8206,7 @@
                 <w:lang w:eastAsia="fr-FR"/>
               </w:rPr>
             </w:pPr>
+            <w:proofErr w:type="gramStart"/>
             <w:r>
               <w:rPr>
                 <w:rFonts w:ascii="Arial" w:eastAsia="Times New Roman" w:hAnsi="Arial" w:cs="Arial"/>
@@ -7980,7 +8217,20 @@
                 <w:szCs w:val="16"/>
                 <w:lang w:eastAsia="fr-FR"/>
               </w:rPr>
-              <w:t>je veux pouvoir valider un plan</w:t>
+              <w:t>je</w:t>
+            </w:r>
+            <w:proofErr w:type="gramEnd"/>
+            <w:r>
+              <w:rPr>
+                <w:rFonts w:ascii="Arial" w:eastAsia="Times New Roman" w:hAnsi="Arial" w:cs="Arial"/>
+                <w:b/>
+                <w:bCs/>
+                <w:color w:val="000000"/>
+                <w:sz w:val="16"/>
+                <w:szCs w:val="16"/>
+                <w:lang w:eastAsia="fr-FR"/>
+              </w:rPr>
+              <w:t xml:space="preserve"> veux pouvoir valider un plan</w:t>
             </w:r>
           </w:p>
         </w:tc>
@@ -8205,6 +8455,7 @@
                 <w:lang w:eastAsia="fr-FR"/>
               </w:rPr>
             </w:pPr>
+            <w:proofErr w:type="gramStart"/>
             <w:r>
               <w:rPr>
                 <w:rFonts w:ascii="Arial" w:eastAsia="Times New Roman" w:hAnsi="Arial" w:cs="Arial"/>
@@ -8215,7 +8466,20 @@
                 <w:szCs w:val="16"/>
                 <w:lang w:eastAsia="fr-FR"/>
               </w:rPr>
-              <w:t>je veux pouvoir valider un projet</w:t>
+              <w:t>je</w:t>
+            </w:r>
+            <w:proofErr w:type="gramEnd"/>
+            <w:r>
+              <w:rPr>
+                <w:rFonts w:ascii="Arial" w:eastAsia="Times New Roman" w:hAnsi="Arial" w:cs="Arial"/>
+                <w:b/>
+                <w:bCs/>
+                <w:color w:val="000000"/>
+                <w:sz w:val="16"/>
+                <w:szCs w:val="16"/>
+                <w:lang w:eastAsia="fr-FR"/>
+              </w:rPr>
+              <w:t xml:space="preserve"> veux pouvoir valider un projet</w:t>
             </w:r>
           </w:p>
         </w:tc>
@@ -8338,11 +8602,11 @@
       <w:pPr>
         <w:pStyle w:val="Titre1"/>
       </w:pPr>
-      <w:bookmarkStart w:id="9" w:name="_Toc35675839"/>
+      <w:bookmarkStart w:id="8" w:name="_Toc35675839"/>
       <w:r>
         <w:t>Annexes</w:t>
       </w:r>
-      <w:bookmarkEnd w:id="9"/>
+      <w:bookmarkEnd w:id="8"/>
     </w:p>
     <w:p/>
     <w:sectPr>
@@ -8356,7 +8620,7 @@
 </file>
 
 <file path=word/numbering.xml><?xml version="1.0" encoding="utf-8"?>
-<w:numbering xmlns:wpc="http://schemas.microsoft.com/office/word/2010/wordprocessingCanvas" xmlns:cx="http://schemas.microsoft.com/office/drawing/2014/chartex" xmlns:cx1="http://schemas.microsoft.com/office/drawing/2015/9/8/chartex" xmlns:cx2="http://schemas.microsoft.com/office/drawing/2015/10/21/chartex" xmlns:cx3="http://schemas.microsoft.com/office/drawing/2016/5/9/chartex" xmlns:cx4="http://schemas.microsoft.com/office/drawing/2016/5/10/chartex" xmlns:cx5="http://schemas.microsoft.com/office/drawing/2016/5/11/chartex" xmlns:cx6="http://schemas.microsoft.com/office/drawing/2016/5/12/chartex" xmlns:cx7="http://schemas.microsoft.com/office/drawing/2016/5/13/chartex" xmlns:cx8="http://schemas.microsoft.com/office/drawing/2016/5/14/chartex" xmlns:mc="http://schemas.openxmlformats.org/markup-compatibility/2006" xmlns:aink="http://schemas.microsoft.com/office/drawing/2016/ink" xmlns:am3d="http://schemas.microsoft.com/office/drawing/2017/model3d" xmlns:o="urn:schemas-microsoft-com:office:office" xmlns:r="http://schemas.openxmlformats.org/officeDocument/2006/relationships" xmlns:m="http://schemas.openxmlformats.org/officeDocument/2006/math" xmlns:v="urn:schemas-microsoft-com:vml" xmlns:wp14="http://schemas.microsoft.com/office/word/2010/wordprocessingDrawing" xmlns:wp="http://schemas.openxmlformats.org/drawingml/2006/wordprocessingDrawing" xmlns:w10="urn:schemas-microsoft-com:office:word" xmlns:w="http://schemas.openxmlformats.org/wordprocessingml/2006/main" xmlns:w14="http://schemas.microsoft.com/office/word/2010/wordml" xmlns:w15="http://schemas.microsoft.com/office/word/2012/wordml" xmlns:w16cid="http://schemas.microsoft.com/office/word/2016/wordml/cid" xmlns:w16se="http://schemas.microsoft.com/office/word/2015/wordml/symex" xmlns:wpg="http://schemas.microsoft.com/office/word/2010/wordprocessingGroup" xmlns:wpi="http://schemas.microsoft.com/office/word/2010/wordprocessingInk" xmlns:wne="http://schemas.microsoft.com/office/word/2006/wordml" xmlns:wps="http://schemas.microsoft.com/office/word/2010/wordprocessingShape" mc:Ignorable="w14 w15 w16se w16cid wp14">
+<w:numbering xmlns:wpc="http://schemas.microsoft.com/office/word/2010/wordprocessingCanvas" xmlns:cx="http://schemas.microsoft.com/office/drawing/2014/chartex" xmlns:cx1="http://schemas.microsoft.com/office/drawing/2015/9/8/chartex" xmlns:cx2="http://schemas.microsoft.com/office/drawing/2015/10/21/chartex" xmlns:cx3="http://schemas.microsoft.com/office/drawing/2016/5/9/chartex" xmlns:cx4="http://schemas.microsoft.com/office/drawing/2016/5/10/chartex" xmlns:cx5="http://schemas.microsoft.com/office/drawing/2016/5/11/chartex" xmlns:cx6="http://schemas.microsoft.com/office/drawing/2016/5/12/chartex" xmlns:cx7="http://schemas.microsoft.com/office/drawing/2016/5/13/chartex" xmlns:cx8="http://schemas.microsoft.com/office/drawing/2016/5/14/chartex" xmlns:mc="http://schemas.openxmlformats.org/markup-compatibility/2006" xmlns:aink="http://schemas.microsoft.com/office/drawing/2016/ink" xmlns:am3d="http://schemas.microsoft.com/office/drawing/2017/model3d" xmlns:o="urn:schemas-microsoft-com:office:office" xmlns:r="http://schemas.openxmlformats.org/officeDocument/2006/relationships" xmlns:m="http://schemas.openxmlformats.org/officeDocument/2006/math" xmlns:v="urn:schemas-microsoft-com:vml" xmlns:wp14="http://schemas.microsoft.com/office/word/2010/wordprocessingDrawing" xmlns:wp="http://schemas.openxmlformats.org/drawingml/2006/wordprocessingDrawing" xmlns:w10="urn:schemas-microsoft-com:office:word" xmlns:w="http://schemas.openxmlformats.org/wordprocessingml/2006/main" xmlns:w14="http://schemas.microsoft.com/office/word/2010/wordml" xmlns:w15="http://schemas.microsoft.com/office/word/2012/wordml" xmlns:w16cex="http://schemas.microsoft.com/office/word/2018/wordml/cex" xmlns:w16cid="http://schemas.microsoft.com/office/word/2016/wordml/cid" xmlns:w16="http://schemas.microsoft.com/office/word/2018/wordml" xmlns:w16se="http://schemas.microsoft.com/office/word/2015/wordml/symex" xmlns:wpg="http://schemas.microsoft.com/office/word/2010/wordprocessingGroup" xmlns:wpi="http://schemas.microsoft.com/office/word/2010/wordprocessingInk" xmlns:wne="http://schemas.microsoft.com/office/word/2006/wordml" xmlns:wps="http://schemas.microsoft.com/office/word/2010/wordprocessingShape" mc:Ignorable="w14 w15 w16se w16cid w16 w16cex wp14">
   <w:abstractNum w:abstractNumId="0" w15:restartNumberingAfterBreak="0">
     <w:nsid w:val="00000001"/>
     <w:multiLevelType w:val="hybridMultilevel"/>
@@ -9097,7 +9361,7 @@
 </file>
 
 <file path=word/styles.xml><?xml version="1.0" encoding="utf-8"?>
-<w:styles xmlns:mc="http://schemas.openxmlformats.org/markup-compatibility/2006" xmlns:r="http://schemas.openxmlformats.org/officeDocument/2006/relationships" xmlns:w="http://schemas.openxmlformats.org/wordprocessingml/2006/main" xmlns:w14="http://schemas.microsoft.com/office/word/2010/wordml" xmlns:w15="http://schemas.microsoft.com/office/word/2012/wordml" xmlns:w16cid="http://schemas.microsoft.com/office/word/2016/wordml/cid" xmlns:w16se="http://schemas.microsoft.com/office/word/2015/wordml/symex" mc:Ignorable="w14 w15 w16se w16cid">
+<w:styles xmlns:mc="http://schemas.openxmlformats.org/markup-compatibility/2006" xmlns:r="http://schemas.openxmlformats.org/officeDocument/2006/relationships" xmlns:w="http://schemas.openxmlformats.org/wordprocessingml/2006/main" xmlns:w14="http://schemas.microsoft.com/office/word/2010/wordml" xmlns:w15="http://schemas.microsoft.com/office/word/2012/wordml" xmlns:w16cex="http://schemas.microsoft.com/office/word/2018/wordml/cex" xmlns:w16cid="http://schemas.microsoft.com/office/word/2016/wordml/cid" xmlns:w16="http://schemas.microsoft.com/office/word/2018/wordml" xmlns:w16se="http://schemas.microsoft.com/office/word/2015/wordml/symex" mc:Ignorable="w14 w15 w16se w16cid w16 w16cex">
   <w:docDefaults>
     <w:rPrDefault>
       <w:rPr>
@@ -9113,7 +9377,7 @@
       </w:pPr>
     </w:pPrDefault>
   </w:docDefaults>
-  <w:latentStyles w:defLockedState="0" w:defUIPriority="99" w:defSemiHidden="0" w:defUnhideWhenUsed="0" w:defQFormat="0" w:count="377">
+  <w:latentStyles w:defLockedState="0" w:defUIPriority="99" w:defSemiHidden="0" w:defUnhideWhenUsed="0" w:defQFormat="0" w:count="376">
     <w:lsdException w:name="Normal" w:uiPriority="0" w:qFormat="1"/>
     <w:lsdException w:name="heading 1" w:uiPriority="9" w:qFormat="1"/>
     <w:lsdException w:name="heading 2" w:semiHidden="1" w:uiPriority="9" w:unhideWhenUsed="1" w:qFormat="1"/>
@@ -9219,6 +9483,7 @@
     <w:lsdException w:name="HTML Sample" w:semiHidden="1" w:unhideWhenUsed="1"/>
     <w:lsdException w:name="HTML Typewriter" w:semiHidden="1" w:unhideWhenUsed="1"/>
     <w:lsdException w:name="HTML Variable" w:semiHidden="1" w:unhideWhenUsed="1"/>
+    <w:lsdException w:name="Normal Table" w:semiHidden="1" w:unhideWhenUsed="1"/>
     <w:lsdException w:name="annotation subject" w:semiHidden="1" w:unhideWhenUsed="1"/>
     <w:lsdException w:name="No List" w:semiHidden="1" w:unhideWhenUsed="1"/>
     <w:lsdException w:name="Outline List 1" w:semiHidden="1" w:unhideWhenUsed="1"/>
@@ -9265,8 +9530,10 @@
     <w:lsdException w:name="Table Subtle 2" w:semiHidden="1" w:unhideWhenUsed="1"/>
     <w:lsdException w:name="Table Web 1" w:semiHidden="1" w:unhideWhenUsed="1"/>
     <w:lsdException w:name="Table Web 2" w:semiHidden="1" w:unhideWhenUsed="1"/>
+    <w:lsdException w:name="Table Web 3" w:semiHidden="1" w:unhideWhenUsed="1"/>
     <w:lsdException w:name="Balloon Text" w:semiHidden="1" w:unhideWhenUsed="1"/>
     <w:lsdException w:name="Table Grid" w:uiPriority="39"/>
+    <w:lsdException w:name="Table Theme" w:semiHidden="1" w:unhideWhenUsed="1"/>
     <w:lsdException w:name="Placeholder Text" w:semiHidden="1"/>
     <w:lsdException w:name="No Spacing" w:uiPriority="1" w:qFormat="1"/>
     <w:lsdException w:name="Light Shading" w:uiPriority="60"/>
@@ -9487,7 +9754,6 @@
     <w:lsdException w:name="Hashtag" w:semiHidden="1" w:unhideWhenUsed="1"/>
     <w:lsdException w:name="Unresolved Mention" w:semiHidden="1" w:unhideWhenUsed="1"/>
     <w:lsdException w:name="Smart Link" w:semiHidden="1" w:unhideWhenUsed="1"/>
-    <w:lsdException w:name="Smart Link Error" w:semiHidden="1" w:unhideWhenUsed="1"/>
   </w:latentStyles>
   <w:style w:type="paragraph" w:default="1" w:styleId="Normal">
     <w:name w:val="Normal"/>
@@ -10965,7 +11231,7 @@
 </file>
 
 <file path=customXml/itemProps1.xml><?xml version="1.0" encoding="utf-8"?>
-<ds:datastoreItem xmlns:ds="http://schemas.openxmlformats.org/officeDocument/2006/customXml" ds:itemID="{AA382C38-6BF5-43F2-A329-3C082ED2C076}">
+<ds:datastoreItem xmlns:ds="http://schemas.openxmlformats.org/officeDocument/2006/customXml" ds:itemID="{3DC86228-E305-4576-BA1B-C322DF5C3A0C}">
   <ds:schemaRefs>
     <ds:schemaRef ds:uri="http://schemas.openxmlformats.org/officeDocument/2006/bibliography"/>
   </ds:schemaRefs>

</xml_diff>

<commit_message>
Ajout exemple devis en annexe
</commit_message>
<xml_diff>
--- a/LIVRABLE-3/Livrable 3.docx
+++ b/LIVRABLE-3/Livrable 3.docx
@@ -364,7 +364,6 @@
                               </w:rPr>
                               <w:t xml:space="preserve">Projet </w:t>
                             </w:r>
-                            <w:proofErr w:type="spellStart"/>
                             <w:r>
                               <w:rPr>
                                 <w:rFonts w:ascii="Source Sans Pro" w:hAnsi="Source Sans Pro"/>
@@ -376,7 +375,6 @@
                               </w:rPr>
                               <w:t>Madera</w:t>
                             </w:r>
-                            <w:proofErr w:type="spellEnd"/>
                           </w:p>
                           <w:p>
                             <w:pPr>
@@ -782,12 +780,10 @@
         </mc:AlternateContent>
       </w:r>
       <w:proofErr w:type="spellStart"/>
-      <w:proofErr w:type="gramStart"/>
       <w:r>
         <w:t>qqqqq</w:t>
       </w:r>
       <w:proofErr w:type="spellEnd"/>
-      <w:proofErr w:type="gramEnd"/>
     </w:p>
     <w:sdt>
       <w:sdtPr>
@@ -3798,23 +3794,13 @@
         </w:rPr>
         <w:t>caractère spéciale</w:t>
       </w:r>
-      <w:proofErr w:type="gramStart"/>
-      <w:r>
-        <w:rPr>
-          <w:rFonts w:cstheme="minorHAnsi"/>
-          <w:color w:val="000000"/>
-          <w:u w:color="000000"/>
-        </w:rPr>
-        <w:t>(,;</w:t>
-      </w:r>
-      <w:proofErr w:type="gramEnd"/>
-      <w:r>
-        <w:rPr>
-          <w:rFonts w:cstheme="minorHAnsi"/>
-          <w:color w:val="000000"/>
-          <w:u w:color="000000"/>
-        </w:rPr>
-        <w:t>@…)</w:t>
+      <w:r>
+        <w:rPr>
+          <w:rFonts w:cstheme="minorHAnsi"/>
+          <w:color w:val="000000"/>
+          <w:u w:color="000000"/>
+        </w:rPr>
+        <w:t>(,;@…)</w:t>
       </w:r>
     </w:p>
     <w:p>
@@ -4243,23 +4229,13 @@
         </w:rPr>
         <w:t>spéciale</w:t>
       </w:r>
-      <w:proofErr w:type="gramStart"/>
-      <w:r>
-        <w:rPr>
-          <w:rFonts w:cstheme="minorHAnsi"/>
-          <w:color w:val="000000"/>
-          <w:u w:color="000000"/>
-        </w:rPr>
-        <w:t>(,;</w:t>
-      </w:r>
-      <w:proofErr w:type="gramEnd"/>
-      <w:r>
-        <w:rPr>
-          <w:rFonts w:cstheme="minorHAnsi"/>
-          <w:color w:val="000000"/>
-          <w:u w:color="000000"/>
-        </w:rPr>
-        <w:t>@…).</w:t>
+      <w:r>
+        <w:rPr>
+          <w:rFonts w:cstheme="minorHAnsi"/>
+          <w:color w:val="000000"/>
+          <w:u w:color="000000"/>
+        </w:rPr>
+        <w:t>(,;@…).</w:t>
       </w:r>
     </w:p>
     <w:p>
@@ -5806,29 +5782,7 @@
                 <w:szCs w:val="14"/>
                 <w:lang w:eastAsia="fr-FR"/>
               </w:rPr>
-              <w:t xml:space="preserve">Nous </w:t>
-            </w:r>
-            <w:proofErr w:type="gramStart"/>
-            <w:r>
-              <w:rPr>
-                <w:rFonts w:ascii="Arial" w:eastAsia="Times New Roman" w:hAnsi="Arial" w:cs="Arial"/>
-                <w:color w:val="303030"/>
-                <w:sz w:val="14"/>
-                <w:szCs w:val="14"/>
-                <w:lang w:eastAsia="fr-FR"/>
-              </w:rPr>
-              <w:t>somme</w:t>
-            </w:r>
-            <w:proofErr w:type="gramEnd"/>
-            <w:r>
-              <w:rPr>
-                <w:rFonts w:ascii="Arial" w:eastAsia="Times New Roman" w:hAnsi="Arial" w:cs="Arial"/>
-                <w:color w:val="303030"/>
-                <w:sz w:val="14"/>
-                <w:szCs w:val="14"/>
-                <w:lang w:eastAsia="fr-FR"/>
-              </w:rPr>
-              <w:t xml:space="preserve"> satisfait à 90% car il nous manque le module de connexion hors il est indispensable à l’utilisation de l’application</w:t>
+              <w:t>Nous somme satisfait à 90% car il nous manque le module de connexion hors il est indispensable à l’utilisation de l’application</w:t>
             </w:r>
           </w:p>
         </w:tc>
@@ -6713,7 +6667,6 @@
                 <w:lang w:eastAsia="fr-FR"/>
               </w:rPr>
             </w:pPr>
-            <w:proofErr w:type="gramStart"/>
             <w:r>
               <w:rPr>
                 <w:rFonts w:ascii="Arial" w:eastAsia="Times New Roman" w:hAnsi="Arial" w:cs="Arial"/>
@@ -6724,20 +6677,7 @@
                 <w:szCs w:val="16"/>
                 <w:lang w:eastAsia="fr-FR"/>
               </w:rPr>
-              <w:t>je</w:t>
-            </w:r>
-            <w:proofErr w:type="gramEnd"/>
-            <w:r>
-              <w:rPr>
-                <w:rFonts w:ascii="Arial" w:eastAsia="Times New Roman" w:hAnsi="Arial" w:cs="Arial"/>
-                <w:b/>
-                <w:bCs/>
-                <w:color w:val="000000"/>
-                <w:sz w:val="16"/>
-                <w:szCs w:val="16"/>
-                <w:lang w:eastAsia="fr-FR"/>
-              </w:rPr>
-              <w:t xml:space="preserve"> veux pouvoir créer un devis</w:t>
+              <w:t>je veux pouvoir créer un devis</w:t>
             </w:r>
           </w:p>
         </w:tc>
@@ -6961,7 +6901,6 @@
                 <w:lang w:eastAsia="fr-FR"/>
               </w:rPr>
             </w:pPr>
-            <w:proofErr w:type="gramStart"/>
             <w:r>
               <w:rPr>
                 <w:rFonts w:ascii="Arial" w:eastAsia="Times New Roman" w:hAnsi="Arial" w:cs="Arial"/>
@@ -6972,20 +6911,7 @@
                 <w:szCs w:val="16"/>
                 <w:lang w:eastAsia="fr-FR"/>
               </w:rPr>
-              <w:t>je</w:t>
-            </w:r>
-            <w:proofErr w:type="gramEnd"/>
-            <w:r>
-              <w:rPr>
-                <w:rFonts w:ascii="Arial" w:eastAsia="Times New Roman" w:hAnsi="Arial" w:cs="Arial"/>
-                <w:b/>
-                <w:bCs/>
-                <w:color w:val="000000"/>
-                <w:sz w:val="16"/>
-                <w:szCs w:val="16"/>
-                <w:lang w:eastAsia="fr-FR"/>
-              </w:rPr>
-              <w:t xml:space="preserve"> veux pouvoir me connecter avec mon compte</w:t>
+              <w:t>je veux pouvoir me connecter avec mon compte</w:t>
             </w:r>
           </w:p>
         </w:tc>
@@ -7210,7 +7136,6 @@
                 <w:lang w:eastAsia="fr-FR"/>
               </w:rPr>
             </w:pPr>
-            <w:proofErr w:type="gramStart"/>
             <w:r>
               <w:rPr>
                 <w:rFonts w:ascii="Arial" w:eastAsia="Times New Roman" w:hAnsi="Arial" w:cs="Arial"/>
@@ -7221,20 +7146,7 @@
                 <w:szCs w:val="16"/>
                 <w:lang w:eastAsia="fr-FR"/>
               </w:rPr>
-              <w:t>je</w:t>
-            </w:r>
-            <w:proofErr w:type="gramEnd"/>
-            <w:r>
-              <w:rPr>
-                <w:rFonts w:ascii="Arial" w:eastAsia="Times New Roman" w:hAnsi="Arial" w:cs="Arial"/>
-                <w:b/>
-                <w:bCs/>
-                <w:color w:val="000000"/>
-                <w:sz w:val="16"/>
-                <w:szCs w:val="16"/>
-                <w:lang w:eastAsia="fr-FR"/>
-              </w:rPr>
-              <w:t xml:space="preserve"> veux pouvoir ajouter un client</w:t>
+              <w:t>je veux pouvoir ajouter un client</w:t>
             </w:r>
           </w:p>
         </w:tc>
@@ -7459,7 +7371,6 @@
                 <w:lang w:eastAsia="fr-FR"/>
               </w:rPr>
             </w:pPr>
-            <w:proofErr w:type="gramStart"/>
             <w:r>
               <w:rPr>
                 <w:rFonts w:ascii="Arial" w:eastAsia="Times New Roman" w:hAnsi="Arial" w:cs="Arial"/>
@@ -7470,20 +7381,7 @@
                 <w:szCs w:val="16"/>
                 <w:lang w:eastAsia="fr-FR"/>
               </w:rPr>
-              <w:t>je</w:t>
-            </w:r>
-            <w:proofErr w:type="gramEnd"/>
-            <w:r>
-              <w:rPr>
-                <w:rFonts w:ascii="Arial" w:eastAsia="Times New Roman" w:hAnsi="Arial" w:cs="Arial"/>
-                <w:b/>
-                <w:bCs/>
-                <w:color w:val="000000"/>
-                <w:sz w:val="16"/>
-                <w:szCs w:val="16"/>
-                <w:lang w:eastAsia="fr-FR"/>
-              </w:rPr>
-              <w:t xml:space="preserve"> veux pourvoir voir/gérer les projets d'un client</w:t>
+              <w:t>je veux pourvoir voir/gérer les projets d'un client</w:t>
             </w:r>
           </w:p>
         </w:tc>
@@ -7708,7 +7606,6 @@
                 <w:lang w:eastAsia="fr-FR"/>
               </w:rPr>
             </w:pPr>
-            <w:proofErr w:type="gramStart"/>
             <w:r>
               <w:rPr>
                 <w:rFonts w:ascii="Arial" w:eastAsia="Times New Roman" w:hAnsi="Arial" w:cs="Arial"/>
@@ -7719,20 +7616,7 @@
                 <w:szCs w:val="16"/>
                 <w:lang w:eastAsia="fr-FR"/>
               </w:rPr>
-              <w:t>je</w:t>
-            </w:r>
-            <w:proofErr w:type="gramEnd"/>
-            <w:r>
-              <w:rPr>
-                <w:rFonts w:ascii="Arial" w:eastAsia="Times New Roman" w:hAnsi="Arial" w:cs="Arial"/>
-                <w:b/>
-                <w:bCs/>
-                <w:color w:val="000000"/>
-                <w:sz w:val="16"/>
-                <w:szCs w:val="16"/>
-                <w:lang w:eastAsia="fr-FR"/>
-              </w:rPr>
-              <w:t xml:space="preserve"> veux pouvoir créer un projet</w:t>
+              <w:t>je veux pouvoir créer un projet</w:t>
             </w:r>
           </w:p>
         </w:tc>
@@ -7957,7 +7841,6 @@
                 <w:lang w:eastAsia="fr-FR"/>
               </w:rPr>
             </w:pPr>
-            <w:proofErr w:type="gramStart"/>
             <w:r>
               <w:rPr>
                 <w:rFonts w:ascii="Arial" w:eastAsia="Times New Roman" w:hAnsi="Arial" w:cs="Arial"/>
@@ -7968,20 +7851,7 @@
                 <w:szCs w:val="16"/>
                 <w:lang w:eastAsia="fr-FR"/>
               </w:rPr>
-              <w:t>je</w:t>
-            </w:r>
-            <w:proofErr w:type="gramEnd"/>
-            <w:r>
-              <w:rPr>
-                <w:rFonts w:ascii="Arial" w:eastAsia="Times New Roman" w:hAnsi="Arial" w:cs="Arial"/>
-                <w:b/>
-                <w:bCs/>
-                <w:color w:val="000000"/>
-                <w:sz w:val="16"/>
-                <w:szCs w:val="16"/>
-                <w:lang w:eastAsia="fr-FR"/>
-              </w:rPr>
-              <w:t xml:space="preserve"> veux pouvoir créer un plan</w:t>
+              <w:t>je veux pouvoir créer un plan</w:t>
             </w:r>
           </w:p>
         </w:tc>
@@ -8206,7 +8076,6 @@
                 <w:lang w:eastAsia="fr-FR"/>
               </w:rPr>
             </w:pPr>
-            <w:proofErr w:type="gramStart"/>
             <w:r>
               <w:rPr>
                 <w:rFonts w:ascii="Arial" w:eastAsia="Times New Roman" w:hAnsi="Arial" w:cs="Arial"/>
@@ -8217,20 +8086,7 @@
                 <w:szCs w:val="16"/>
                 <w:lang w:eastAsia="fr-FR"/>
               </w:rPr>
-              <w:t>je</w:t>
-            </w:r>
-            <w:proofErr w:type="gramEnd"/>
-            <w:r>
-              <w:rPr>
-                <w:rFonts w:ascii="Arial" w:eastAsia="Times New Roman" w:hAnsi="Arial" w:cs="Arial"/>
-                <w:b/>
-                <w:bCs/>
-                <w:color w:val="000000"/>
-                <w:sz w:val="16"/>
-                <w:szCs w:val="16"/>
-                <w:lang w:eastAsia="fr-FR"/>
-              </w:rPr>
-              <w:t xml:space="preserve"> veux pouvoir valider un plan</w:t>
+              <w:t>je veux pouvoir valider un plan</w:t>
             </w:r>
           </w:p>
         </w:tc>
@@ -8455,7 +8311,6 @@
                 <w:lang w:eastAsia="fr-FR"/>
               </w:rPr>
             </w:pPr>
-            <w:proofErr w:type="gramStart"/>
             <w:r>
               <w:rPr>
                 <w:rFonts w:ascii="Arial" w:eastAsia="Times New Roman" w:hAnsi="Arial" w:cs="Arial"/>
@@ -8466,20 +8321,7 @@
                 <w:szCs w:val="16"/>
                 <w:lang w:eastAsia="fr-FR"/>
               </w:rPr>
-              <w:t>je</w:t>
-            </w:r>
-            <w:proofErr w:type="gramEnd"/>
-            <w:r>
-              <w:rPr>
-                <w:rFonts w:ascii="Arial" w:eastAsia="Times New Roman" w:hAnsi="Arial" w:cs="Arial"/>
-                <w:b/>
-                <w:bCs/>
-                <w:color w:val="000000"/>
-                <w:sz w:val="16"/>
-                <w:szCs w:val="16"/>
-                <w:lang w:eastAsia="fr-FR"/>
-              </w:rPr>
-              <w:t xml:space="preserve"> veux pouvoir valider un projet</w:t>
+              <w:t>je veux pouvoir valider un projet</w:t>
             </w:r>
           </w:p>
         </w:tc>
@@ -8608,7 +8450,56 @@
       </w:r>
       <w:bookmarkEnd w:id="8"/>
     </w:p>
-    <w:p/>
+    <w:p>
+      <w:r>
+        <w:br w:type="page"/>
+      </w:r>
+    </w:p>
+    <w:p>
+      <w:r>
+        <w:lastRenderedPageBreak/>
+        <w:t xml:space="preserve">Exemple de devis : </w:t>
+      </w:r>
+    </w:p>
+    <w:p>
+      <w:r>
+        <w:drawing>
+          <wp:inline distT="0" distB="0" distL="0" distR="0" wp14:anchorId="047E66B1" wp14:editId="5CCA52C5">
+            <wp:extent cx="5305425" cy="7499469"/>
+            <wp:effectExtent l="0" t="0" r="0" b="6350"/>
+            <wp:docPr id="4" name="Image 4"/>
+            <wp:cNvGraphicFramePr>
+              <a:graphicFrameLocks xmlns:a="http://schemas.openxmlformats.org/drawingml/2006/main" noChangeAspect="1"/>
+            </wp:cNvGraphicFramePr>
+            <a:graphic xmlns:a="http://schemas.openxmlformats.org/drawingml/2006/main">
+              <a:graphicData uri="http://schemas.openxmlformats.org/drawingml/2006/picture">
+                <pic:pic xmlns:pic="http://schemas.openxmlformats.org/drawingml/2006/picture">
+                  <pic:nvPicPr>
+                    <pic:cNvPr id="1" name=""/>
+                    <pic:cNvPicPr/>
+                  </pic:nvPicPr>
+                  <pic:blipFill>
+                    <a:blip r:embed="rId11"/>
+                    <a:stretch>
+                      <a:fillRect/>
+                    </a:stretch>
+                  </pic:blipFill>
+                  <pic:spPr>
+                    <a:xfrm>
+                      <a:off x="0" y="0"/>
+                      <a:ext cx="5339487" cy="7547617"/>
+                    </a:xfrm>
+                    <a:prstGeom prst="rect">
+                      <a:avLst/>
+                    </a:prstGeom>
+                  </pic:spPr>
+                </pic:pic>
+              </a:graphicData>
+            </a:graphic>
+          </wp:inline>
+        </w:drawing>
+      </w:r>
+    </w:p>
     <w:sectPr>
       <w:pgSz w:w="12240" w:h="15840"/>
       <w:pgMar w:top="1417" w:right="1417" w:bottom="1417" w:left="1417" w:header="708" w:footer="708" w:gutter="0"/>
@@ -11231,7 +11122,7 @@
 </file>
 
 <file path=customXml/itemProps1.xml><?xml version="1.0" encoding="utf-8"?>
-<ds:datastoreItem xmlns:ds="http://schemas.openxmlformats.org/officeDocument/2006/customXml" ds:itemID="{3DC86228-E305-4576-BA1B-C322DF5C3A0C}">
+<ds:datastoreItem xmlns:ds="http://schemas.openxmlformats.org/officeDocument/2006/customXml" ds:itemID="{D1E1F504-FC6C-44CA-91F5-29AFCA57EA8D}">
   <ds:schemaRefs>
     <ds:schemaRef ds:uri="http://schemas.openxmlformats.org/officeDocument/2006/bibliography"/>
   </ds:schemaRefs>

</xml_diff>

<commit_message>
AJOUT : Budget + Gestion des risques
</commit_message>
<xml_diff>
--- a/LIVRABLE-3/Livrable 3.docx
+++ b/LIVRABLE-3/Livrable 3.docx
@@ -362,18 +362,7 @@
                                 <w:szCs w:val="56"/>
                                 <w:lang w:val="fr-FR"/>
                               </w:rPr>
-                              <w:t xml:space="preserve">Projet </w:t>
-                            </w:r>
-                            <w:r>
-                              <w:rPr>
-                                <w:rFonts w:ascii="Source Sans Pro" w:hAnsi="Source Sans Pro"/>
-                                <w:b/>
-                                <w:color w:val="FFFFFF" w:themeColor="background1"/>
-                                <w:sz w:val="56"/>
-                                <w:szCs w:val="56"/>
-                                <w:lang w:val="fr-FR"/>
-                              </w:rPr>
-                              <w:t>Madera</w:t>
+                              <w:t>Projet Madera</w:t>
                             </w:r>
                           </w:p>
                           <w:p>
@@ -780,10 +769,12 @@
         </mc:AlternateContent>
       </w:r>
       <w:proofErr w:type="spellStart"/>
+      <w:proofErr w:type="gramStart"/>
       <w:r>
         <w:t>qqqqq</w:t>
       </w:r>
       <w:proofErr w:type="spellEnd"/>
+      <w:proofErr w:type="gramEnd"/>
     </w:p>
     <w:sdt>
       <w:sdtPr>
@@ -1499,15 +1490,7 @@
         </w:numPr>
       </w:pPr>
       <w:r>
-        <w:t xml:space="preserve">Visual studio Code a été choisi pour la partie </w:t>
-      </w:r>
-      <w:proofErr w:type="spellStart"/>
-      <w:r>
-        <w:t>Front-End</w:t>
-      </w:r>
-      <w:proofErr w:type="spellEnd"/>
-      <w:r>
-        <w:t xml:space="preserve"> afin de réaliser notre interface, elle sera développée en HTML/CSS/JS</w:t>
+        <w:t>Visual studio Code a été choisi pour la partie Front-End afin de réaliser notre interface, elle sera développée en HTML/CSS/JS</w:t>
       </w:r>
     </w:p>
     <w:p>
@@ -1693,7 +1676,15 @@
       </w:r>
       <w:proofErr w:type="spellEnd"/>
       <w:r>
-        <w:t> » qui fu ensuite débattu en compagnie du client lors d’un « Poker Planning »</w:t>
+        <w:t xml:space="preserve"> » qui </w:t>
+      </w:r>
+      <w:proofErr w:type="spellStart"/>
+      <w:r>
+        <w:t>fu</w:t>
+      </w:r>
+      <w:proofErr w:type="spellEnd"/>
+      <w:r>
+        <w:t xml:space="preserve"> ensuite débattu en compagnie du client lors d’un « Poker Planning »</w:t>
       </w:r>
     </w:p>
     <w:p>
@@ -3794,13 +3785,23 @@
         </w:rPr>
         <w:t>caractère spéciale</w:t>
       </w:r>
-      <w:r>
-        <w:rPr>
-          <w:rFonts w:cstheme="minorHAnsi"/>
-          <w:color w:val="000000"/>
-          <w:u w:color="000000"/>
-        </w:rPr>
-        <w:t>(,;@…)</w:t>
+      <w:proofErr w:type="gramStart"/>
+      <w:r>
+        <w:rPr>
+          <w:rFonts w:cstheme="minorHAnsi"/>
+          <w:color w:val="000000"/>
+          <w:u w:color="000000"/>
+        </w:rPr>
+        <w:t>(,;</w:t>
+      </w:r>
+      <w:proofErr w:type="gramEnd"/>
+      <w:r>
+        <w:rPr>
+          <w:rFonts w:cstheme="minorHAnsi"/>
+          <w:color w:val="000000"/>
+          <w:u w:color="000000"/>
+        </w:rPr>
+        <w:t>@…)</w:t>
       </w:r>
     </w:p>
     <w:p>
@@ -4229,13 +4230,23 @@
         </w:rPr>
         <w:t>spéciale</w:t>
       </w:r>
-      <w:r>
-        <w:rPr>
-          <w:rFonts w:cstheme="minorHAnsi"/>
-          <w:color w:val="000000"/>
-          <w:u w:color="000000"/>
-        </w:rPr>
-        <w:t>(,;@…).</w:t>
+      <w:proofErr w:type="gramStart"/>
+      <w:r>
+        <w:rPr>
+          <w:rFonts w:cstheme="minorHAnsi"/>
+          <w:color w:val="000000"/>
+          <w:u w:color="000000"/>
+        </w:rPr>
+        <w:t>(,;</w:t>
+      </w:r>
+      <w:proofErr w:type="gramEnd"/>
+      <w:r>
+        <w:rPr>
+          <w:rFonts w:cstheme="minorHAnsi"/>
+          <w:color w:val="000000"/>
+          <w:u w:color="000000"/>
+        </w:rPr>
+        <w:t>@…).</w:t>
       </w:r>
     </w:p>
     <w:p>
@@ -5117,16 +5128,75 @@
     </w:p>
     <w:p>
       <w:pPr>
-        <w:rPr>
-          <w:rFonts w:asciiTheme="majorHAnsi" w:eastAsiaTheme="majorEastAsia" w:hAnsiTheme="majorHAnsi" w:cstheme="majorBidi"/>
-          <w:b/>
-          <w:color w:val="2F5496" w:themeColor="accent1" w:themeShade="BF"/>
-          <w:sz w:val="32"/>
-          <w:szCs w:val="32"/>
-        </w:rPr>
-      </w:pPr>
-      <w:r>
-        <w:br w:type="page"/>
+        <w:jc w:val="center"/>
+      </w:pPr>
+      <w:r>
+        <w:drawing>
+          <wp:inline distT="0" distB="0" distL="0" distR="0" wp14:anchorId="4DA5D1D7" wp14:editId="7D449DE5">
+            <wp:extent cx="3826565" cy="6249160"/>
+            <wp:effectExtent l="0" t="0" r="0" b="0"/>
+            <wp:docPr id="6" name="Image 6" descr="Une image contenant capture d’écran&#10;&#10;Description générée automatiquement"/>
+            <wp:cNvGraphicFramePr>
+              <a:graphicFrameLocks xmlns:a="http://schemas.openxmlformats.org/drawingml/2006/main" noChangeAspect="1"/>
+            </wp:cNvGraphicFramePr>
+            <a:graphic xmlns:a="http://schemas.openxmlformats.org/drawingml/2006/main">
+              <a:graphicData uri="http://schemas.openxmlformats.org/drawingml/2006/picture">
+                <pic:pic xmlns:pic="http://schemas.openxmlformats.org/drawingml/2006/picture">
+                  <pic:nvPicPr>
+                    <pic:cNvPr id="1" name=""/>
+                    <pic:cNvPicPr/>
+                  </pic:nvPicPr>
+                  <pic:blipFill>
+                    <a:blip r:embed="rId10"/>
+                    <a:stretch>
+                      <a:fillRect/>
+                    </a:stretch>
+                  </pic:blipFill>
+                  <pic:spPr>
+                    <a:xfrm>
+                      <a:off x="0" y="0"/>
+                      <a:ext cx="3840292" cy="6271577"/>
+                    </a:xfrm>
+                    <a:prstGeom prst="rect">
+                      <a:avLst/>
+                    </a:prstGeom>
+                  </pic:spPr>
+                </pic:pic>
+              </a:graphicData>
+            </a:graphic>
+          </wp:inline>
+        </w:drawing>
+      </w:r>
+    </w:p>
+    <w:p>
+      <w:pPr>
+        <w:jc w:val="center"/>
+      </w:pPr>
+    </w:p>
+    <w:p>
+      <w:pPr>
+        <w:jc w:val="both"/>
+      </w:pPr>
+      <w:r>
+        <w:t>Nous pouvons constater grâce à ces deux diagrammes</w:t>
+      </w:r>
+      <w:r>
+        <w:t xml:space="preserve"> que l’achèvement des deux premiers livrables ont demandé plus de ressources que prévu. Cependant, le troisième livrable a été l’occasion de </w:t>
+      </w:r>
+      <w:r>
+        <w:t>r</w:t>
+      </w:r>
+      <w:r>
+        <w:t xml:space="preserve">attraper les surcoûts dû aux deux précédents livrables et même de diminuer le budget final à 107 363€ au lieu des 110 264€ établies à partir du livrable 1. De ce fait, le budget maximal étant de 110 000€, nous somme </w:t>
+      </w:r>
+      <w:r>
+        <w:t>passer</w:t>
+      </w:r>
+      <w:r>
+        <w:t xml:space="preserve"> de 264€ de dépenses supplémentaires à </w:t>
+      </w:r>
+      <w:r>
+        <w:t>2 637€ d’économisé en admettant que le budget du livrable 4 reste stable.</w:t>
       </w:r>
     </w:p>
     <w:p>
@@ -5782,7 +5852,49 @@
                 <w:szCs w:val="14"/>
                 <w:lang w:eastAsia="fr-FR"/>
               </w:rPr>
-              <w:t>Nous somme satisfait à 90% car il nous manque le module de connexion hors il est indispensable à l’utilisation de l’application</w:t>
+              <w:t>Nous somme</w:t>
+            </w:r>
+            <w:r>
+              <w:rPr>
+                <w:rFonts w:ascii="Arial" w:eastAsia="Times New Roman" w:hAnsi="Arial" w:cs="Arial"/>
+                <w:color w:val="303030"/>
+                <w:sz w:val="14"/>
+                <w:szCs w:val="14"/>
+                <w:lang w:eastAsia="fr-FR"/>
+              </w:rPr>
+              <w:t>s</w:t>
+            </w:r>
+            <w:r>
+              <w:rPr>
+                <w:rFonts w:ascii="Arial" w:eastAsia="Times New Roman" w:hAnsi="Arial" w:cs="Arial"/>
+                <w:color w:val="303030"/>
+                <w:sz w:val="14"/>
+                <w:szCs w:val="14"/>
+                <w:lang w:eastAsia="fr-FR"/>
+              </w:rPr>
+              <w:t xml:space="preserve"> </w:t>
+            </w:r>
+            <w:proofErr w:type="gramStart"/>
+            <w:r>
+              <w:rPr>
+                <w:rFonts w:ascii="Arial" w:eastAsia="Times New Roman" w:hAnsi="Arial" w:cs="Arial"/>
+                <w:color w:val="303030"/>
+                <w:sz w:val="14"/>
+                <w:szCs w:val="14"/>
+                <w:lang w:eastAsia="fr-FR"/>
+              </w:rPr>
+              <w:t>satisfait</w:t>
+            </w:r>
+            <w:proofErr w:type="gramEnd"/>
+            <w:r>
+              <w:rPr>
+                <w:rFonts w:ascii="Arial" w:eastAsia="Times New Roman" w:hAnsi="Arial" w:cs="Arial"/>
+                <w:color w:val="303030"/>
+                <w:sz w:val="14"/>
+                <w:szCs w:val="14"/>
+                <w:lang w:eastAsia="fr-FR"/>
+              </w:rPr>
+              <w:t xml:space="preserve"> à 90% car il nous manque le module de connexion hors il est indispensable à l’utilisation de l’application</w:t>
             </w:r>
           </w:p>
         </w:tc>
@@ -6185,7 +6297,7 @@
                   <wp:cNvGraphicFramePr/>
                   <a:graphic xmlns:a="http://schemas.openxmlformats.org/drawingml/2006/main">
                     <a:graphicData uri="http://schemas.openxmlformats.org/drawingml/2006/chart">
-                      <c:chart xmlns:c="http://schemas.openxmlformats.org/drawingml/2006/chart" xmlns:r="http://schemas.openxmlformats.org/officeDocument/2006/relationships" r:id="rId10"/>
+                      <c:chart xmlns:c="http://schemas.openxmlformats.org/drawingml/2006/chart" xmlns:r="http://schemas.openxmlformats.org/officeDocument/2006/relationships" r:id="rId11"/>
                     </a:graphicData>
                   </a:graphic>
                 </wp:inline>
@@ -6251,10 +6363,69 @@
       <w:bookmarkStart w:id="6" w:name="_Toc35675837"/>
       <w:r>
         <w:lastRenderedPageBreak/>
+        <w:drawing>
+          <wp:anchor distT="0" distB="0" distL="114300" distR="114300" simplePos="0" relativeHeight="251666432" behindDoc="0" locked="0" layoutInCell="1" allowOverlap="1" wp14:anchorId="49F3298F" wp14:editId="128ECF6D">
+            <wp:simplePos x="0" y="0"/>
+            <wp:positionH relativeFrom="column">
+              <wp:posOffset>-675079</wp:posOffset>
+            </wp:positionH>
+            <wp:positionV relativeFrom="paragraph">
+              <wp:posOffset>422858</wp:posOffset>
+            </wp:positionV>
+            <wp:extent cx="7401600" cy="2829600"/>
+            <wp:effectExtent l="0" t="0" r="2540" b="2540"/>
+            <wp:wrapTopAndBottom/>
+            <wp:docPr id="8" name="Image 8" descr="Une image contenant capture d’écran&#10;&#10;Description générée automatiquement"/>
+            <wp:cNvGraphicFramePr>
+              <a:graphicFrameLocks xmlns:a="http://schemas.openxmlformats.org/drawingml/2006/main" noChangeAspect="1"/>
+            </wp:cNvGraphicFramePr>
+            <a:graphic xmlns:a="http://schemas.openxmlformats.org/drawingml/2006/main">
+              <a:graphicData uri="http://schemas.openxmlformats.org/drawingml/2006/picture">
+                <pic:pic xmlns:pic="http://schemas.openxmlformats.org/drawingml/2006/picture">
+                  <pic:nvPicPr>
+                    <pic:cNvPr id="1" name=""/>
+                    <pic:cNvPicPr/>
+                  </pic:nvPicPr>
+                  <pic:blipFill>
+                    <a:blip r:embed="rId12">
+                      <a:extLst>
+                        <a:ext uri="{28A0092B-C50C-407E-A947-70E740481C1C}">
+                          <a14:useLocalDpi xmlns:a14="http://schemas.microsoft.com/office/drawing/2010/main" val="0"/>
+                        </a:ext>
+                      </a:extLst>
+                    </a:blip>
+                    <a:stretch>
+                      <a:fillRect/>
+                    </a:stretch>
+                  </pic:blipFill>
+                  <pic:spPr>
+                    <a:xfrm>
+                      <a:off x="0" y="0"/>
+                      <a:ext cx="7401600" cy="2829600"/>
+                    </a:xfrm>
+                    <a:prstGeom prst="rect">
+                      <a:avLst/>
+                    </a:prstGeom>
+                  </pic:spPr>
+                </pic:pic>
+              </a:graphicData>
+            </a:graphic>
+            <wp14:sizeRelH relativeFrom="margin">
+              <wp14:pctWidth>0</wp14:pctWidth>
+            </wp14:sizeRelH>
+            <wp14:sizeRelV relativeFrom="margin">
+              <wp14:pctHeight>0</wp14:pctHeight>
+            </wp14:sizeRelV>
+          </wp:anchor>
+        </w:drawing>
+      </w:r>
+      <w:r>
         <w:t>Gestion des risques</w:t>
       </w:r>
       <w:bookmarkEnd w:id="6"/>
     </w:p>
+    <w:p/>
+    <w:p/>
     <w:p>
       <w:pPr>
         <w:pStyle w:val="Titre1"/>
@@ -6667,6 +6838,7 @@
                 <w:lang w:eastAsia="fr-FR"/>
               </w:rPr>
             </w:pPr>
+            <w:proofErr w:type="gramStart"/>
             <w:r>
               <w:rPr>
                 <w:rFonts w:ascii="Arial" w:eastAsia="Times New Roman" w:hAnsi="Arial" w:cs="Arial"/>
@@ -6677,7 +6849,20 @@
                 <w:szCs w:val="16"/>
                 <w:lang w:eastAsia="fr-FR"/>
               </w:rPr>
-              <w:t>je veux pouvoir créer un devis</w:t>
+              <w:t>je</w:t>
+            </w:r>
+            <w:proofErr w:type="gramEnd"/>
+            <w:r>
+              <w:rPr>
+                <w:rFonts w:ascii="Arial" w:eastAsia="Times New Roman" w:hAnsi="Arial" w:cs="Arial"/>
+                <w:b/>
+                <w:bCs/>
+                <w:color w:val="000000"/>
+                <w:sz w:val="16"/>
+                <w:szCs w:val="16"/>
+                <w:lang w:eastAsia="fr-FR"/>
+              </w:rPr>
+              <w:t xml:space="preserve"> veux pouvoir créer un devis</w:t>
             </w:r>
           </w:p>
         </w:tc>
@@ -6901,6 +7086,7 @@
                 <w:lang w:eastAsia="fr-FR"/>
               </w:rPr>
             </w:pPr>
+            <w:proofErr w:type="gramStart"/>
             <w:r>
               <w:rPr>
                 <w:rFonts w:ascii="Arial" w:eastAsia="Times New Roman" w:hAnsi="Arial" w:cs="Arial"/>
@@ -6911,7 +7097,20 @@
                 <w:szCs w:val="16"/>
                 <w:lang w:eastAsia="fr-FR"/>
               </w:rPr>
-              <w:t>je veux pouvoir me connecter avec mon compte</w:t>
+              <w:t>je</w:t>
+            </w:r>
+            <w:proofErr w:type="gramEnd"/>
+            <w:r>
+              <w:rPr>
+                <w:rFonts w:ascii="Arial" w:eastAsia="Times New Roman" w:hAnsi="Arial" w:cs="Arial"/>
+                <w:b/>
+                <w:bCs/>
+                <w:color w:val="000000"/>
+                <w:sz w:val="16"/>
+                <w:szCs w:val="16"/>
+                <w:lang w:eastAsia="fr-FR"/>
+              </w:rPr>
+              <w:t xml:space="preserve"> veux pouvoir me connecter avec mon compte</w:t>
             </w:r>
           </w:p>
         </w:tc>
@@ -7136,6 +7335,7 @@
                 <w:lang w:eastAsia="fr-FR"/>
               </w:rPr>
             </w:pPr>
+            <w:proofErr w:type="gramStart"/>
             <w:r>
               <w:rPr>
                 <w:rFonts w:ascii="Arial" w:eastAsia="Times New Roman" w:hAnsi="Arial" w:cs="Arial"/>
@@ -7146,7 +7346,20 @@
                 <w:szCs w:val="16"/>
                 <w:lang w:eastAsia="fr-FR"/>
               </w:rPr>
-              <w:t>je veux pouvoir ajouter un client</w:t>
+              <w:t>je</w:t>
+            </w:r>
+            <w:proofErr w:type="gramEnd"/>
+            <w:r>
+              <w:rPr>
+                <w:rFonts w:ascii="Arial" w:eastAsia="Times New Roman" w:hAnsi="Arial" w:cs="Arial"/>
+                <w:b/>
+                <w:bCs/>
+                <w:color w:val="000000"/>
+                <w:sz w:val="16"/>
+                <w:szCs w:val="16"/>
+                <w:lang w:eastAsia="fr-FR"/>
+              </w:rPr>
+              <w:t xml:space="preserve"> veux pouvoir ajouter un client</w:t>
             </w:r>
           </w:p>
         </w:tc>
@@ -7371,6 +7584,7 @@
                 <w:lang w:eastAsia="fr-FR"/>
               </w:rPr>
             </w:pPr>
+            <w:proofErr w:type="gramStart"/>
             <w:r>
               <w:rPr>
                 <w:rFonts w:ascii="Arial" w:eastAsia="Times New Roman" w:hAnsi="Arial" w:cs="Arial"/>
@@ -7381,7 +7595,20 @@
                 <w:szCs w:val="16"/>
                 <w:lang w:eastAsia="fr-FR"/>
               </w:rPr>
-              <w:t>je veux pourvoir voir/gérer les projets d'un client</w:t>
+              <w:t>je</w:t>
+            </w:r>
+            <w:proofErr w:type="gramEnd"/>
+            <w:r>
+              <w:rPr>
+                <w:rFonts w:ascii="Arial" w:eastAsia="Times New Roman" w:hAnsi="Arial" w:cs="Arial"/>
+                <w:b/>
+                <w:bCs/>
+                <w:color w:val="000000"/>
+                <w:sz w:val="16"/>
+                <w:szCs w:val="16"/>
+                <w:lang w:eastAsia="fr-FR"/>
+              </w:rPr>
+              <w:t xml:space="preserve"> veux pourvoir voir/gérer les projets d'un client</w:t>
             </w:r>
           </w:p>
         </w:tc>
@@ -7606,6 +7833,7 @@
                 <w:lang w:eastAsia="fr-FR"/>
               </w:rPr>
             </w:pPr>
+            <w:proofErr w:type="gramStart"/>
             <w:r>
               <w:rPr>
                 <w:rFonts w:ascii="Arial" w:eastAsia="Times New Roman" w:hAnsi="Arial" w:cs="Arial"/>
@@ -7616,7 +7844,20 @@
                 <w:szCs w:val="16"/>
                 <w:lang w:eastAsia="fr-FR"/>
               </w:rPr>
-              <w:t>je veux pouvoir créer un projet</w:t>
+              <w:t>je</w:t>
+            </w:r>
+            <w:proofErr w:type="gramEnd"/>
+            <w:r>
+              <w:rPr>
+                <w:rFonts w:ascii="Arial" w:eastAsia="Times New Roman" w:hAnsi="Arial" w:cs="Arial"/>
+                <w:b/>
+                <w:bCs/>
+                <w:color w:val="000000"/>
+                <w:sz w:val="16"/>
+                <w:szCs w:val="16"/>
+                <w:lang w:eastAsia="fr-FR"/>
+              </w:rPr>
+              <w:t xml:space="preserve"> veux pouvoir créer un projet</w:t>
             </w:r>
           </w:p>
         </w:tc>
@@ -7841,6 +8082,7 @@
                 <w:lang w:eastAsia="fr-FR"/>
               </w:rPr>
             </w:pPr>
+            <w:proofErr w:type="gramStart"/>
             <w:r>
               <w:rPr>
                 <w:rFonts w:ascii="Arial" w:eastAsia="Times New Roman" w:hAnsi="Arial" w:cs="Arial"/>
@@ -7851,7 +8093,20 @@
                 <w:szCs w:val="16"/>
                 <w:lang w:eastAsia="fr-FR"/>
               </w:rPr>
-              <w:t>je veux pouvoir créer un plan</w:t>
+              <w:t>je</w:t>
+            </w:r>
+            <w:proofErr w:type="gramEnd"/>
+            <w:r>
+              <w:rPr>
+                <w:rFonts w:ascii="Arial" w:eastAsia="Times New Roman" w:hAnsi="Arial" w:cs="Arial"/>
+                <w:b/>
+                <w:bCs/>
+                <w:color w:val="000000"/>
+                <w:sz w:val="16"/>
+                <w:szCs w:val="16"/>
+                <w:lang w:eastAsia="fr-FR"/>
+              </w:rPr>
+              <w:t xml:space="preserve"> veux pouvoir créer un plan</w:t>
             </w:r>
           </w:p>
         </w:tc>
@@ -8076,6 +8331,7 @@
                 <w:lang w:eastAsia="fr-FR"/>
               </w:rPr>
             </w:pPr>
+            <w:proofErr w:type="gramStart"/>
             <w:r>
               <w:rPr>
                 <w:rFonts w:ascii="Arial" w:eastAsia="Times New Roman" w:hAnsi="Arial" w:cs="Arial"/>
@@ -8086,7 +8342,20 @@
                 <w:szCs w:val="16"/>
                 <w:lang w:eastAsia="fr-FR"/>
               </w:rPr>
-              <w:t>je veux pouvoir valider un plan</w:t>
+              <w:t>je</w:t>
+            </w:r>
+            <w:proofErr w:type="gramEnd"/>
+            <w:r>
+              <w:rPr>
+                <w:rFonts w:ascii="Arial" w:eastAsia="Times New Roman" w:hAnsi="Arial" w:cs="Arial"/>
+                <w:b/>
+                <w:bCs/>
+                <w:color w:val="000000"/>
+                <w:sz w:val="16"/>
+                <w:szCs w:val="16"/>
+                <w:lang w:eastAsia="fr-FR"/>
+              </w:rPr>
+              <w:t xml:space="preserve"> veux pouvoir valider un plan</w:t>
             </w:r>
           </w:p>
         </w:tc>
@@ -8311,6 +8580,7 @@
                 <w:lang w:eastAsia="fr-FR"/>
               </w:rPr>
             </w:pPr>
+            <w:proofErr w:type="gramStart"/>
             <w:r>
               <w:rPr>
                 <w:rFonts w:ascii="Arial" w:eastAsia="Times New Roman" w:hAnsi="Arial" w:cs="Arial"/>
@@ -8321,7 +8591,20 @@
                 <w:szCs w:val="16"/>
                 <w:lang w:eastAsia="fr-FR"/>
               </w:rPr>
-              <w:t>je veux pouvoir valider un projet</w:t>
+              <w:t>je</w:t>
+            </w:r>
+            <w:proofErr w:type="gramEnd"/>
+            <w:r>
+              <w:rPr>
+                <w:rFonts w:ascii="Arial" w:eastAsia="Times New Roman" w:hAnsi="Arial" w:cs="Arial"/>
+                <w:b/>
+                <w:bCs/>
+                <w:color w:val="000000"/>
+                <w:sz w:val="16"/>
+                <w:szCs w:val="16"/>
+                <w:lang w:eastAsia="fr-FR"/>
+              </w:rPr>
+              <w:t xml:space="preserve"> veux pouvoir valider un projet</w:t>
             </w:r>
           </w:p>
         </w:tc>
@@ -8463,6 +8746,9 @@
     </w:p>
     <w:p>
       <w:r>
+        <w:rPr>
+          <w:noProof/>
+        </w:rPr>
         <w:drawing>
           <wp:inline distT="0" distB="0" distL="0" distR="0" wp14:anchorId="047E66B1" wp14:editId="5CCA52C5">
             <wp:extent cx="5305425" cy="7499469"/>
@@ -8479,7 +8765,7 @@
                     <pic:cNvPicPr/>
                   </pic:nvPicPr>
                   <pic:blipFill>
-                    <a:blip r:embed="rId11"/>
+                    <a:blip r:embed="rId13"/>
                     <a:stretch>
                       <a:fillRect/>
                     </a:stretch>
@@ -8993,6 +9279,121 @@
     </w:lvl>
   </w:abstractNum>
   <w:abstractNum w:abstractNumId="8" w15:restartNumberingAfterBreak="0">
+    <w:nsid w:val="14E6787B"/>
+    <w:multiLevelType w:val="hybridMultilevel"/>
+    <w:tmpl w:val="7C543058"/>
+    <w:lvl w:ilvl="0" w:tplc="9B1E3C1C">
+      <w:numFmt w:val="bullet"/>
+      <w:lvlText w:val="-"/>
+      <w:lvlJc w:val="left"/>
+      <w:pPr>
+        <w:ind w:left="720" w:hanging="360"/>
+      </w:pPr>
+      <w:rPr>
+        <w:rFonts w:ascii="Calibri" w:eastAsiaTheme="minorHAnsi" w:hAnsi="Calibri" w:cs="Calibri" w:hint="default"/>
+        <w:b w:val="0"/>
+        <w:color w:val="auto"/>
+        <w:sz w:val="22"/>
+      </w:rPr>
+    </w:lvl>
+    <w:lvl w:ilvl="1" w:tplc="040C0003" w:tentative="1">
+      <w:start w:val="1"/>
+      <w:numFmt w:val="bullet"/>
+      <w:lvlText w:val="o"/>
+      <w:lvlJc w:val="left"/>
+      <w:pPr>
+        <w:ind w:left="1440" w:hanging="360"/>
+      </w:pPr>
+      <w:rPr>
+        <w:rFonts w:ascii="Courier New" w:hAnsi="Courier New" w:cs="Courier New" w:hint="default"/>
+      </w:rPr>
+    </w:lvl>
+    <w:lvl w:ilvl="2" w:tplc="040C0005" w:tentative="1">
+      <w:start w:val="1"/>
+      <w:numFmt w:val="bullet"/>
+      <w:lvlText w:val=""/>
+      <w:lvlJc w:val="left"/>
+      <w:pPr>
+        <w:ind w:left="2160" w:hanging="360"/>
+      </w:pPr>
+      <w:rPr>
+        <w:rFonts w:ascii="Wingdings" w:hAnsi="Wingdings" w:cs="Wingdings" w:hint="default"/>
+      </w:rPr>
+    </w:lvl>
+    <w:lvl w:ilvl="3" w:tplc="040C0001" w:tentative="1">
+      <w:start w:val="1"/>
+      <w:numFmt w:val="bullet"/>
+      <w:lvlText w:val=""/>
+      <w:lvlJc w:val="left"/>
+      <w:pPr>
+        <w:ind w:left="2880" w:hanging="360"/>
+      </w:pPr>
+      <w:rPr>
+        <w:rFonts w:ascii="Symbol" w:hAnsi="Symbol" w:cs="Symbol" w:hint="default"/>
+      </w:rPr>
+    </w:lvl>
+    <w:lvl w:ilvl="4" w:tplc="040C0003" w:tentative="1">
+      <w:start w:val="1"/>
+      <w:numFmt w:val="bullet"/>
+      <w:lvlText w:val="o"/>
+      <w:lvlJc w:val="left"/>
+      <w:pPr>
+        <w:ind w:left="3600" w:hanging="360"/>
+      </w:pPr>
+      <w:rPr>
+        <w:rFonts w:ascii="Courier New" w:hAnsi="Courier New" w:cs="Courier New" w:hint="default"/>
+      </w:rPr>
+    </w:lvl>
+    <w:lvl w:ilvl="5" w:tplc="040C0005" w:tentative="1">
+      <w:start w:val="1"/>
+      <w:numFmt w:val="bullet"/>
+      <w:lvlText w:val=""/>
+      <w:lvlJc w:val="left"/>
+      <w:pPr>
+        <w:ind w:left="4320" w:hanging="360"/>
+      </w:pPr>
+      <w:rPr>
+        <w:rFonts w:ascii="Wingdings" w:hAnsi="Wingdings" w:cs="Wingdings" w:hint="default"/>
+      </w:rPr>
+    </w:lvl>
+    <w:lvl w:ilvl="6" w:tplc="040C0001" w:tentative="1">
+      <w:start w:val="1"/>
+      <w:numFmt w:val="bullet"/>
+      <w:lvlText w:val=""/>
+      <w:lvlJc w:val="left"/>
+      <w:pPr>
+        <w:ind w:left="5040" w:hanging="360"/>
+      </w:pPr>
+      <w:rPr>
+        <w:rFonts w:ascii="Symbol" w:hAnsi="Symbol" w:cs="Symbol" w:hint="default"/>
+      </w:rPr>
+    </w:lvl>
+    <w:lvl w:ilvl="7" w:tplc="040C0003" w:tentative="1">
+      <w:start w:val="1"/>
+      <w:numFmt w:val="bullet"/>
+      <w:lvlText w:val="o"/>
+      <w:lvlJc w:val="left"/>
+      <w:pPr>
+        <w:ind w:left="5760" w:hanging="360"/>
+      </w:pPr>
+      <w:rPr>
+        <w:rFonts w:ascii="Courier New" w:hAnsi="Courier New" w:cs="Courier New" w:hint="default"/>
+      </w:rPr>
+    </w:lvl>
+    <w:lvl w:ilvl="8" w:tplc="040C0005" w:tentative="1">
+      <w:start w:val="1"/>
+      <w:numFmt w:val="bullet"/>
+      <w:lvlText w:val=""/>
+      <w:lvlJc w:val="left"/>
+      <w:pPr>
+        <w:ind w:left="6480" w:hanging="360"/>
+      </w:pPr>
+      <w:rPr>
+        <w:rFonts w:ascii="Wingdings" w:hAnsi="Wingdings" w:cs="Wingdings" w:hint="default"/>
+      </w:rPr>
+    </w:lvl>
+  </w:abstractNum>
+  <w:abstractNum w:abstractNumId="9" w15:restartNumberingAfterBreak="0">
     <w:nsid w:val="2717631D"/>
     <w:multiLevelType w:val="hybridMultilevel"/>
     <w:tmpl w:val="45AE7902"/>
@@ -9105,7 +9506,119 @@
       </w:rPr>
     </w:lvl>
   </w:abstractNum>
-  <w:abstractNum w:abstractNumId="9" w15:restartNumberingAfterBreak="0">
+  <w:abstractNum w:abstractNumId="10" w15:restartNumberingAfterBreak="0">
+    <w:nsid w:val="639F1641"/>
+    <w:multiLevelType w:val="hybridMultilevel"/>
+    <w:tmpl w:val="21A2901E"/>
+    <w:lvl w:ilvl="0" w:tplc="2B40B130">
+      <w:numFmt w:val="bullet"/>
+      <w:lvlText w:val="-"/>
+      <w:lvlJc w:val="left"/>
+      <w:pPr>
+        <w:ind w:left="720" w:hanging="360"/>
+      </w:pPr>
+      <w:rPr>
+        <w:rFonts w:ascii="Calibri" w:eastAsiaTheme="minorHAnsi" w:hAnsi="Calibri" w:cs="Calibri" w:hint="default"/>
+      </w:rPr>
+    </w:lvl>
+    <w:lvl w:ilvl="1" w:tplc="040C0003" w:tentative="1">
+      <w:start w:val="1"/>
+      <w:numFmt w:val="bullet"/>
+      <w:lvlText w:val="o"/>
+      <w:lvlJc w:val="left"/>
+      <w:pPr>
+        <w:ind w:left="1440" w:hanging="360"/>
+      </w:pPr>
+      <w:rPr>
+        <w:rFonts w:ascii="Courier New" w:hAnsi="Courier New" w:cs="Courier New" w:hint="default"/>
+      </w:rPr>
+    </w:lvl>
+    <w:lvl w:ilvl="2" w:tplc="040C0005" w:tentative="1">
+      <w:start w:val="1"/>
+      <w:numFmt w:val="bullet"/>
+      <w:lvlText w:val=""/>
+      <w:lvlJc w:val="left"/>
+      <w:pPr>
+        <w:ind w:left="2160" w:hanging="360"/>
+      </w:pPr>
+      <w:rPr>
+        <w:rFonts w:ascii="Wingdings" w:hAnsi="Wingdings" w:cs="Wingdings" w:hint="default"/>
+      </w:rPr>
+    </w:lvl>
+    <w:lvl w:ilvl="3" w:tplc="040C0001" w:tentative="1">
+      <w:start w:val="1"/>
+      <w:numFmt w:val="bullet"/>
+      <w:lvlText w:val=""/>
+      <w:lvlJc w:val="left"/>
+      <w:pPr>
+        <w:ind w:left="2880" w:hanging="360"/>
+      </w:pPr>
+      <w:rPr>
+        <w:rFonts w:ascii="Symbol" w:hAnsi="Symbol" w:cs="Symbol" w:hint="default"/>
+      </w:rPr>
+    </w:lvl>
+    <w:lvl w:ilvl="4" w:tplc="040C0003" w:tentative="1">
+      <w:start w:val="1"/>
+      <w:numFmt w:val="bullet"/>
+      <w:lvlText w:val="o"/>
+      <w:lvlJc w:val="left"/>
+      <w:pPr>
+        <w:ind w:left="3600" w:hanging="360"/>
+      </w:pPr>
+      <w:rPr>
+        <w:rFonts w:ascii="Courier New" w:hAnsi="Courier New" w:cs="Courier New" w:hint="default"/>
+      </w:rPr>
+    </w:lvl>
+    <w:lvl w:ilvl="5" w:tplc="040C0005" w:tentative="1">
+      <w:start w:val="1"/>
+      <w:numFmt w:val="bullet"/>
+      <w:lvlText w:val=""/>
+      <w:lvlJc w:val="left"/>
+      <w:pPr>
+        <w:ind w:left="4320" w:hanging="360"/>
+      </w:pPr>
+      <w:rPr>
+        <w:rFonts w:ascii="Wingdings" w:hAnsi="Wingdings" w:cs="Wingdings" w:hint="default"/>
+      </w:rPr>
+    </w:lvl>
+    <w:lvl w:ilvl="6" w:tplc="040C0001" w:tentative="1">
+      <w:start w:val="1"/>
+      <w:numFmt w:val="bullet"/>
+      <w:lvlText w:val=""/>
+      <w:lvlJc w:val="left"/>
+      <w:pPr>
+        <w:ind w:left="5040" w:hanging="360"/>
+      </w:pPr>
+      <w:rPr>
+        <w:rFonts w:ascii="Symbol" w:hAnsi="Symbol" w:cs="Symbol" w:hint="default"/>
+      </w:rPr>
+    </w:lvl>
+    <w:lvl w:ilvl="7" w:tplc="040C0003" w:tentative="1">
+      <w:start w:val="1"/>
+      <w:numFmt w:val="bullet"/>
+      <w:lvlText w:val="o"/>
+      <w:lvlJc w:val="left"/>
+      <w:pPr>
+        <w:ind w:left="5760" w:hanging="360"/>
+      </w:pPr>
+      <w:rPr>
+        <w:rFonts w:ascii="Courier New" w:hAnsi="Courier New" w:cs="Courier New" w:hint="default"/>
+      </w:rPr>
+    </w:lvl>
+    <w:lvl w:ilvl="8" w:tplc="040C0005" w:tentative="1">
+      <w:start w:val="1"/>
+      <w:numFmt w:val="bullet"/>
+      <w:lvlText w:val=""/>
+      <w:lvlJc w:val="left"/>
+      <w:pPr>
+        <w:ind w:left="6480" w:hanging="360"/>
+      </w:pPr>
+      <w:rPr>
+        <w:rFonts w:ascii="Wingdings" w:hAnsi="Wingdings" w:cs="Wingdings" w:hint="default"/>
+      </w:rPr>
+    </w:lvl>
+  </w:abstractNum>
+  <w:abstractNum w:abstractNumId="11" w15:restartNumberingAfterBreak="0">
     <w:nsid w:val="6EF04047"/>
     <w:multiLevelType w:val="hybridMultilevel"/>
     <w:tmpl w:val="6DCA4B26"/>
@@ -9219,10 +9732,10 @@
     </w:lvl>
   </w:abstractNum>
   <w:num w:numId="1">
-    <w:abstractNumId w:val="9"/>
+    <w:abstractNumId w:val="11"/>
   </w:num>
   <w:num w:numId="2">
-    <w:abstractNumId w:val="8"/>
+    <w:abstractNumId w:val="9"/>
   </w:num>
   <w:num w:numId="3">
     <w:abstractNumId w:val="0"/>
@@ -9247,6 +9760,12 @@
   </w:num>
   <w:num w:numId="10">
     <w:abstractNumId w:val="7"/>
+  </w:num>
+  <w:num w:numId="11">
+    <w:abstractNumId w:val="8"/>
+  </w:num>
+  <w:num w:numId="12">
+    <w:abstractNumId w:val="10"/>
   </w:num>
 </w:numbering>
 </file>
@@ -11122,7 +11641,7 @@
 </file>
 
 <file path=customXml/itemProps1.xml><?xml version="1.0" encoding="utf-8"?>
-<ds:datastoreItem xmlns:ds="http://schemas.openxmlformats.org/officeDocument/2006/customXml" ds:itemID="{D1E1F504-FC6C-44CA-91F5-29AFCA57EA8D}">
+<ds:datastoreItem xmlns:ds="http://schemas.openxmlformats.org/officeDocument/2006/customXml" ds:itemID="{61DF477D-CA2D-F046-949D-ECDDBA301860}">
   <ds:schemaRefs>
     <ds:schemaRef ds:uri="http://schemas.openxmlformats.org/officeDocument/2006/bibliography"/>
   </ds:schemaRefs>

</xml_diff>

<commit_message>
AJOUT : Compte rendu chef de projet
</commit_message>
<xml_diff>
--- a/LIVRABLE-3/Livrable 3.docx
+++ b/LIVRABLE-3/Livrable 3.docx
@@ -184,7 +184,7 @@
                 <v:stroke joinstyle="miter"/>
                 <v:path gradientshapeok="t" o:connecttype="rect"/>
               </v:shapetype>
-              <v:shape id="officeArt object" o:spid="_x0000_s1026" type="#_x0000_t202" style="position:absolute;margin-left:438.65pt;margin-top:631.8pt;width:269.65pt;height:176.35pt;z-index:251663360;visibility:visible;mso-wrap-style:square;mso-width-percent:0;mso-height-percent:0;mso-wrap-distance-left:12pt;mso-wrap-distance-top:12pt;mso-wrap-distance-right:12pt;mso-wrap-distance-bottom:12pt;mso-position-horizontal:absolute;mso-position-horizontal-relative:page;mso-position-vertical:absolute;mso-position-vertical-relative:page;mso-width-percent:0;mso-height-percent:0;mso-width-relative:margin;mso-height-relative:margin;v-text-anchor:top" wrapcoords="0 0 21600 0 21600 21600 0 21600 0 0" o:gfxdata="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" filled="f" stroked="f" strokeweight="1pt">
+              <v:shape id="officeArt object" o:spid="_x0000_s1026" type="#_x0000_t202" style="position:absolute;margin-left:438.65pt;margin-top:631.8pt;width:269.65pt;height:176.35pt;z-index:251663360;visibility:visible;mso-wrap-style:square;mso-width-percent:0;mso-height-percent:0;mso-wrap-distance-left:12pt;mso-wrap-distance-top:12pt;mso-wrap-distance-right:12pt;mso-wrap-distance-bottom:12pt;mso-position-horizontal:absolute;mso-position-horizontal-relative:page;mso-position-vertical:absolute;mso-position-vertical-relative:page;mso-width-percent:0;mso-height-percent:0;mso-width-relative:margin;mso-height-relative:margin;v-text-anchor:top" wrapcoords="0 0 21600 0 21600 21600 0 21600 0 0" o:gfxdata="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" filled="f" stroked="f" strokeweight="1pt">
                 <v:stroke miterlimit="4"/>
                 <v:textbox inset="4pt,4pt,4pt,4pt">
                   <w:txbxContent>
@@ -418,7 +418,7 @@
           </mc:Choice>
           <mc:Fallback>
             <w:pict>
-              <v:shape w14:anchorId="1C235B79" id="_x0000_s1027" type="#_x0000_t202" style="position:absolute;margin-left:62.5pt;margin-top:409.6pt;width:442pt;height:117.5pt;z-index:251660288;visibility:visible;mso-wrap-style:square;mso-height-percent:0;mso-wrap-distance-left:12pt;mso-wrap-distance-top:12pt;mso-wrap-distance-right:12pt;mso-wrap-distance-bottom:12pt;mso-position-horizontal:absolute;mso-position-horizontal-relative:page;mso-position-vertical:absolute;mso-position-vertical-relative:page;mso-height-percent:0;mso-height-relative:margin;v-text-anchor:top" o:gfxdata="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" filled="f" stroked="f" strokeweight="1pt">
+              <v:shape w14:anchorId="1C235B79" id="_x0000_s1027" type="#_x0000_t202" style="position:absolute;margin-left:62.5pt;margin-top:409.6pt;width:442pt;height:117.5pt;z-index:251660288;visibility:visible;mso-wrap-style:square;mso-height-percent:0;mso-wrap-distance-left:12pt;mso-wrap-distance-top:12pt;mso-wrap-distance-right:12pt;mso-wrap-distance-bottom:12pt;mso-position-horizontal:absolute;mso-position-horizontal-relative:page;mso-position-vertical:absolute;mso-position-vertical-relative:page;mso-height-percent:0;mso-height-relative:margin;v-text-anchor:top" o:gfxdata="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" filled="f" stroked="f" strokeweight="1pt">
                 <v:stroke miterlimit="4"/>
                 <v:textbox inset="4pt,4pt,4pt,4pt">
                   <w:txbxContent>
@@ -720,7 +720,7 @@
           </mc:Choice>
           <mc:Fallback>
             <w:pict>
-              <v:shape w14:anchorId="711D300A" id="_x0000_s1028" type="#_x0000_t202" style="position:absolute;margin-left:13.3pt;margin-top:48.65pt;width:473.5pt;height:55.25pt;z-index:251661312;visibility:visible;mso-wrap-style:square;mso-width-percent:0;mso-height-percent:0;mso-wrap-distance-left:12pt;mso-wrap-distance-top:12pt;mso-wrap-distance-right:12pt;mso-wrap-distance-bottom:12pt;mso-position-horizontal:absolute;mso-position-horizontal-relative:page;mso-position-vertical:absolute;mso-position-vertical-relative:page;mso-width-percent:0;mso-height-percent:0;mso-width-relative:margin;mso-height-relative:margin;v-text-anchor:top" wrapcoords="0 0 21600 0 21600 21600 0 21600 0 0" o:gfxdata="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" filled="f" stroked="f" strokeweight="1pt">
+              <v:shape w14:anchorId="711D300A" id="_x0000_s1028" type="#_x0000_t202" style="position:absolute;margin-left:13.3pt;margin-top:48.65pt;width:473.5pt;height:55.25pt;z-index:251661312;visibility:visible;mso-wrap-style:square;mso-width-percent:0;mso-height-percent:0;mso-wrap-distance-left:12pt;mso-wrap-distance-top:12pt;mso-wrap-distance-right:12pt;mso-wrap-distance-bottom:12pt;mso-position-horizontal:absolute;mso-position-horizontal-relative:page;mso-position-vertical:absolute;mso-position-vertical-relative:page;mso-width-percent:0;mso-height-percent:0;mso-width-relative:margin;mso-height-relative:margin;v-text-anchor:top" wrapcoords="0 0 21600 0 21600 21600 0 21600 0 0" o:gfxdata="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" filled="f" stroked="f" strokeweight="1pt">
                 <v:stroke miterlimit="4"/>
                 <v:textbox inset="4pt,4pt,4pt,4pt">
                   <w:txbxContent>
@@ -1674,7 +1674,15 @@
       </w:r>
       <w:proofErr w:type="spellEnd"/>
       <w:r>
-        <w:t> » qui fu ensuite débattu en compagnie du client lors d’un « Poker Planning »</w:t>
+        <w:t xml:space="preserve"> » qui </w:t>
+      </w:r>
+      <w:proofErr w:type="spellStart"/>
+      <w:r>
+        <w:t>fu</w:t>
+      </w:r>
+      <w:proofErr w:type="spellEnd"/>
+      <w:r>
+        <w:t xml:space="preserve"> ensuite débattu en compagnie du client lors d’un « Poker Planning »</w:t>
       </w:r>
     </w:p>
     <w:p>
@@ -8874,6 +8882,133 @@
         </w:drawing>
       </w:r>
     </w:p>
+    <w:p>
+      <w:pPr>
+        <w:pStyle w:val="Titre1"/>
+      </w:pPr>
+      <w:r>
+        <w:lastRenderedPageBreak/>
+        <w:t>Compte rendu du chef de projet</w:t>
+      </w:r>
+    </w:p>
+    <w:p/>
+    <w:p>
+      <w:pPr>
+        <w:spacing w:after="0" w:line="240" w:lineRule="auto"/>
+        <w:rPr>
+          <w:rFonts w:ascii="Helvetica Neue" w:eastAsia="Times New Roman" w:hAnsi="Helvetica Neue" w:cs="Times New Roman"/>
+          <w:color w:val="000000" w:themeColor="text1"/>
+          <w:lang w:eastAsia="fr-FR"/>
+        </w:rPr>
+      </w:pPr>
+      <w:r>
+        <w:rPr>
+          <w:rFonts w:ascii="Helvetica Neue" w:eastAsia="Times New Roman" w:hAnsi="Helvetica Neue" w:cs="Times New Roman"/>
+          <w:color w:val="000000" w:themeColor="text1"/>
+          <w:lang w:eastAsia="fr-FR"/>
+        </w:rPr>
+        <w:t xml:space="preserve">Ce livrable a été l'occasion d'établir une bonne préparation des fonctions à développer grâce à la réalisation d’un planning poker et aux sprint établies par le Product </w:t>
+      </w:r>
+      <w:proofErr w:type="spellStart"/>
+      <w:r>
+        <w:rPr>
+          <w:rFonts w:ascii="Helvetica Neue" w:eastAsia="Times New Roman" w:hAnsi="Helvetica Neue" w:cs="Times New Roman"/>
+          <w:color w:val="000000" w:themeColor="text1"/>
+          <w:lang w:eastAsia="fr-FR"/>
+        </w:rPr>
+        <w:t>Owner</w:t>
+      </w:r>
+      <w:proofErr w:type="spellEnd"/>
+      <w:r>
+        <w:rPr>
+          <w:rFonts w:ascii="Helvetica Neue" w:eastAsia="Times New Roman" w:hAnsi="Helvetica Neue" w:cs="Times New Roman"/>
+          <w:color w:val="000000" w:themeColor="text1"/>
+          <w:lang w:eastAsia="fr-FR"/>
+        </w:rPr>
+        <w:t xml:space="preserve"> et le </w:t>
+      </w:r>
+      <w:proofErr w:type="spellStart"/>
+      <w:r>
+        <w:rPr>
+          <w:rFonts w:ascii="Helvetica Neue" w:eastAsia="Times New Roman" w:hAnsi="Helvetica Neue" w:cs="Times New Roman"/>
+          <w:color w:val="000000" w:themeColor="text1"/>
+          <w:lang w:eastAsia="fr-FR"/>
+        </w:rPr>
+        <w:t>Scrum</w:t>
+      </w:r>
+      <w:proofErr w:type="spellEnd"/>
+      <w:r>
+        <w:rPr>
+          <w:rFonts w:ascii="Helvetica Neue" w:eastAsia="Times New Roman" w:hAnsi="Helvetica Neue" w:cs="Times New Roman"/>
+          <w:color w:val="000000" w:themeColor="text1"/>
+          <w:lang w:eastAsia="fr-FR"/>
+        </w:rPr>
+        <w:t xml:space="preserve"> Master. L'utilisation de la méthode agile a permis à l'équipe développeur de travailler efficacement et donc de répondre rapidement à toute demande d'ajout, de suppression ou de modification au sein de l'application.</w:t>
+      </w:r>
+      <w:r>
+        <w:rPr>
+          <w:rFonts w:ascii="Helvetica Neue" w:eastAsia="Times New Roman" w:hAnsi="Helvetica Neue" w:cs="Times New Roman"/>
+          <w:color w:val="000000" w:themeColor="text1"/>
+          <w:lang w:eastAsia="fr-FR"/>
+        </w:rPr>
+        <w:br/>
+      </w:r>
+      <w:r>
+        <w:rPr>
+          <w:rFonts w:ascii="Helvetica Neue" w:eastAsia="Times New Roman" w:hAnsi="Helvetica Neue" w:cs="Times New Roman"/>
+          <w:color w:val="000000" w:themeColor="text1"/>
+          <w:lang w:eastAsia="fr-FR"/>
+        </w:rPr>
+        <w:t xml:space="preserve"> De plus, la préparation d'une politique de sécurisation a été l'occasion de prendre du recul sur le projet et de se poser les bonnes questions afin d'obtenir une utilisation sécurisée et responsable de l'application.</w:t>
+      </w:r>
+    </w:p>
+    <w:p>
+      <w:pPr>
+        <w:spacing w:after="0" w:line="240" w:lineRule="auto"/>
+        <w:rPr>
+          <w:rFonts w:ascii="Helvetica Neue" w:eastAsia="Times New Roman" w:hAnsi="Helvetica Neue" w:cs="Times New Roman"/>
+          <w:color w:val="000000" w:themeColor="text1"/>
+          <w:lang w:eastAsia="fr-FR"/>
+        </w:rPr>
+      </w:pPr>
+      <w:r>
+        <w:rPr>
+          <w:rFonts w:ascii="Helvetica Neue" w:eastAsia="Times New Roman" w:hAnsi="Helvetica Neue" w:cs="Times New Roman"/>
+          <w:color w:val="000000" w:themeColor="text1"/>
+          <w:lang w:eastAsia="fr-FR"/>
+        </w:rPr>
+        <w:t xml:space="preserve">Enfin, la mise en place de réunion au minimum bihebdomadaire et la communication quasi quotidienne par messagerie permit à l'ensemble de l'équipe de se tenir au courant de l'avancer des différents travaux et d'échanger autour de ces derniers. </w:t>
+      </w:r>
+    </w:p>
+    <w:p>
+      <w:pPr>
+        <w:spacing w:after="0" w:line="240" w:lineRule="auto"/>
+        <w:rPr>
+          <w:rFonts w:ascii="Helvetica Neue" w:eastAsia="Times New Roman" w:hAnsi="Helvetica Neue" w:cs="Times New Roman"/>
+          <w:color w:val="000000" w:themeColor="text1"/>
+          <w:lang w:eastAsia="fr-FR"/>
+        </w:rPr>
+      </w:pPr>
+    </w:p>
+    <w:p>
+      <w:pPr>
+        <w:spacing w:after="0" w:line="240" w:lineRule="auto"/>
+        <w:rPr>
+          <w:rFonts w:ascii="Helvetica Neue" w:eastAsia="Times New Roman" w:hAnsi="Helvetica Neue" w:cs="Times New Roman"/>
+          <w:color w:val="000000" w:themeColor="text1"/>
+          <w:lang w:eastAsia="fr-FR"/>
+        </w:rPr>
+      </w:pPr>
+      <w:r>
+        <w:rPr>
+          <w:rFonts w:ascii="Helvetica Neue" w:eastAsia="Times New Roman" w:hAnsi="Helvetica Neue" w:cs="Times New Roman"/>
+          <w:color w:val="000000" w:themeColor="text1"/>
+          <w:lang w:eastAsia="fr-FR"/>
+        </w:rPr>
+        <w:t>L'ensemble de ces mesures nous à permit de rattraper le retard prit lors des deux premiers livrables. Le but sera donc de garder cette dynamique pour le prochain livrable permettant peut-être de nous donner assez d'avance pour retravailler certaines parties si nécessaire.</w:t>
+      </w:r>
+    </w:p>
+    <w:p/>
     <w:sectPr>
       <w:pgSz w:w="12240" w:h="15840"/>
       <w:pgMar w:top="1417" w:right="1417" w:bottom="1417" w:left="1417" w:header="708" w:footer="708" w:gutter="0"/>
@@ -11818,7 +11953,7 @@
 </file>
 
 <file path=customXml/itemProps1.xml><?xml version="1.0" encoding="utf-8"?>
-<ds:datastoreItem xmlns:ds="http://schemas.openxmlformats.org/officeDocument/2006/customXml" ds:itemID="{FB7FFFB9-0DEF-4E99-9297-1462EFC61735}">
+<ds:datastoreItem xmlns:ds="http://schemas.openxmlformats.org/officeDocument/2006/customXml" ds:itemID="{BD406CA4-276C-0948-B015-3A698735ABEB}">
   <ds:schemaRefs>
     <ds:schemaRef ds:uri="http://schemas.openxmlformats.org/officeDocument/2006/bibliography"/>
   </ds:schemaRefs>

</xml_diff>